<commit_message>
update cv, publication list
</commit_message>
<xml_diff>
--- a/cv/JLao-CV.docx
+++ b/cv/JLao-CV.docx
@@ -112,21 +112,12 @@
           <w:color w:val="000000"/>
         </w:rPr>
       </w:pPr>
-      <w:proofErr w:type="spellStart"/>
-      <w:r>
-        <w:rPr>
-          <w:rFonts w:ascii="Helvetica" w:hAnsi="Helvetica"/>
-          <w:color w:val="000000"/>
-        </w:rPr>
-        <w:t>Brandschenkestrasse</w:t>
-      </w:r>
-      <w:proofErr w:type="spellEnd"/>
-      <w:r>
-        <w:rPr>
-          <w:rFonts w:ascii="Helvetica" w:hAnsi="Helvetica"/>
-          <w:color w:val="000000"/>
-        </w:rPr>
-        <w:t xml:space="preserve"> 110, 8002 Zürich</w:t>
+      <w:r>
+        <w:rPr>
+          <w:rFonts w:ascii="Helvetica" w:hAnsi="Helvetica"/>
+          <w:color w:val="000000"/>
+        </w:rPr>
+        <w:t>Brandschenkestrasse 110, 8002 Zürich</w:t>
       </w:r>
       <w:r>
         <w:rPr>
@@ -380,25 +371,7 @@
           <w:sz w:val="24"/>
           <w:szCs w:val="24"/>
         </w:rPr>
-        <w:t xml:space="preserve"> University of Fribourg. I was supported by National </w:t>
-      </w:r>
-      <w:proofErr w:type="spellStart"/>
-      <w:r>
-        <w:rPr>
-          <w:rFonts w:ascii="Helvetica" w:hAnsi="Helvetica"/>
-          <w:sz w:val="24"/>
-          <w:szCs w:val="24"/>
-        </w:rPr>
-        <w:t>Center</w:t>
-      </w:r>
-      <w:proofErr w:type="spellEnd"/>
-      <w:r>
-        <w:rPr>
-          <w:rFonts w:ascii="Helvetica" w:hAnsi="Helvetica"/>
-          <w:sz w:val="24"/>
-          <w:szCs w:val="24"/>
-        </w:rPr>
-        <w:t xml:space="preserve"> of Competence in Research (NCCR) Affective sciences financed by the Swiss National Science Foundation (n° 51NF40-104897). </w:t>
+        <w:t xml:space="preserve"> University of Fribourg. I was supported by National Center of Competence in Research (NCCR) Affective sciences financed by the Swiss National Science Foundation (n° 51NF40-104897). </w:t>
       </w:r>
       <w:bookmarkStart w:id="2" w:name="OLE_LINK14"/>
       <w:bookmarkStart w:id="3" w:name="OLE_LINK13"/>
@@ -448,18 +421,7 @@
           <w:sz w:val="27"/>
           <w:szCs w:val="27"/>
         </w:rPr>
-        <w:t>ducation</w:t>
-      </w:r>
-      <w:r>
-        <w:rPr>
-          <w:rFonts w:ascii="Helvetica" w:hAnsi="Helvetica"/>
-          <w:b/>
-          <w:bCs/>
-          <w:color w:val="000000"/>
-          <w:sz w:val="27"/>
-          <w:szCs w:val="27"/>
-        </w:rPr>
-        <w:t>:</w:t>
+        <w:t>ducation:</w:t>
       </w:r>
     </w:p>
     <w:p>
@@ -539,10 +501,8 @@
           <w:sz w:val="24"/>
           <w:szCs w:val="24"/>
         </w:rPr>
-        <w:t xml:space="preserve">, </w:t>
-      </w:r>
-      <w:proofErr w:type="spellStart"/>
-      <w:proofErr w:type="gramStart"/>
+        <w:t xml:space="preserve">, Ph.D in </w:t>
+      </w:r>
       <w:r>
         <w:rPr>
           <w:rFonts w:ascii="Helvetica" w:hAnsi="Helvetica"/>
@@ -550,10 +510,8 @@
           <w:sz w:val="24"/>
           <w:szCs w:val="24"/>
         </w:rPr>
-        <w:t>Ph.D</w:t>
-      </w:r>
-      <w:proofErr w:type="spellEnd"/>
-      <w:proofErr w:type="gramEnd"/>
+        <w:t xml:space="preserve">Cognitive Neuroscience, Thesis </w:t>
+      </w:r>
       <w:r>
         <w:rPr>
           <w:rFonts w:ascii="Helvetica" w:hAnsi="Helvetica"/>
@@ -561,7 +519,7 @@
           <w:sz w:val="24"/>
           <w:szCs w:val="24"/>
         </w:rPr>
-        <w:t xml:space="preserve"> in </w:t>
+        <w:t>title: “</w:t>
       </w:r>
       <w:r>
         <w:rPr>
@@ -570,7 +528,7 @@
           <w:sz w:val="24"/>
           <w:szCs w:val="24"/>
         </w:rPr>
-        <w:t xml:space="preserve">Cognitive Neuroscience, Thesis </w:t>
+        <w:t xml:space="preserve">Tracking the temporal dynamics of cultural perceptual diversity in visual information processing”. </w:t>
       </w:r>
       <w:r>
         <w:rPr>
@@ -579,7 +537,7 @@
           <w:sz w:val="24"/>
           <w:szCs w:val="24"/>
         </w:rPr>
-        <w:t>title: “</w:t>
+        <w:t>Advisor</w:t>
       </w:r>
       <w:r>
         <w:rPr>
@@ -588,7 +546,7 @@
           <w:sz w:val="24"/>
           <w:szCs w:val="24"/>
         </w:rPr>
-        <w:t xml:space="preserve">Tracking the temporal dynamics of cultural perceptual diversity in visual information processing”. </w:t>
+        <w:t xml:space="preserve">: Prof. </w:t>
       </w:r>
       <w:r>
         <w:rPr>
@@ -597,7 +555,7 @@
           <w:sz w:val="24"/>
           <w:szCs w:val="24"/>
         </w:rPr>
-        <w:t>Advisor</w:t>
+        <w:t>Roberto Caldara</w:t>
       </w:r>
       <w:r>
         <w:rPr>
@@ -606,9 +564,8 @@
           <w:sz w:val="24"/>
           <w:szCs w:val="24"/>
         </w:rPr>
-        <w:t xml:space="preserve">: </w:t>
-      </w:r>
-      <w:proofErr w:type="spellStart"/>
+        <w:t xml:space="preserve"> and</w:t>
+      </w:r>
       <w:r>
         <w:rPr>
           <w:rFonts w:ascii="Helvetica" w:hAnsi="Helvetica"/>
@@ -616,9 +573,8 @@
           <w:sz w:val="24"/>
           <w:szCs w:val="24"/>
         </w:rPr>
-        <w:t>Prof.</w:t>
-      </w:r>
-      <w:proofErr w:type="spellEnd"/>
+        <w:t xml:space="preserve"> Prof. </w:t>
+      </w:r>
       <w:r>
         <w:rPr>
           <w:rFonts w:ascii="Helvetica" w:hAnsi="Helvetica"/>
@@ -626,7 +582,7 @@
           <w:sz w:val="24"/>
           <w:szCs w:val="24"/>
         </w:rPr>
-        <w:t xml:space="preserve"> </w:t>
+        <w:t>Lars</w:t>
       </w:r>
       <w:r>
         <w:rPr>
@@ -635,7 +591,7 @@
           <w:sz w:val="24"/>
           <w:szCs w:val="24"/>
         </w:rPr>
-        <w:t>Roberto Caldara</w:t>
+        <w:t xml:space="preserve"> </w:t>
       </w:r>
       <w:r>
         <w:rPr>
@@ -644,66 +600,8 @@
           <w:sz w:val="24"/>
           <w:szCs w:val="24"/>
         </w:rPr>
-        <w:t xml:space="preserve"> and</w:t>
-      </w:r>
-      <w:r>
-        <w:rPr>
-          <w:rFonts w:ascii="Helvetica" w:hAnsi="Helvetica"/>
-          <w:color w:val="000000"/>
-          <w:sz w:val="24"/>
-          <w:szCs w:val="24"/>
-        </w:rPr>
-        <w:t xml:space="preserve"> </w:t>
-      </w:r>
-      <w:proofErr w:type="spellStart"/>
-      <w:r>
-        <w:rPr>
-          <w:rFonts w:ascii="Helvetica" w:hAnsi="Helvetica"/>
-          <w:color w:val="000000"/>
-          <w:sz w:val="24"/>
-          <w:szCs w:val="24"/>
-        </w:rPr>
-        <w:t>Prof.</w:t>
-      </w:r>
-      <w:proofErr w:type="spellEnd"/>
-      <w:r>
-        <w:rPr>
-          <w:rFonts w:ascii="Helvetica" w:hAnsi="Helvetica"/>
-          <w:color w:val="000000"/>
-          <w:sz w:val="24"/>
-          <w:szCs w:val="24"/>
-        </w:rPr>
-        <w:t xml:space="preserve"> </w:t>
-      </w:r>
-      <w:r>
-        <w:rPr>
-          <w:rFonts w:ascii="Helvetica" w:hAnsi="Helvetica"/>
-          <w:color w:val="000000"/>
-          <w:sz w:val="24"/>
-          <w:szCs w:val="24"/>
-        </w:rPr>
-        <w:t>Lars</w:t>
-      </w:r>
-      <w:r>
-        <w:rPr>
-          <w:rFonts w:ascii="Helvetica" w:hAnsi="Helvetica"/>
-          <w:color w:val="000000"/>
-          <w:sz w:val="24"/>
-          <w:szCs w:val="24"/>
-        </w:rPr>
-        <w:t xml:space="preserve"> </w:t>
-      </w:r>
-      <w:proofErr w:type="spellStart"/>
-      <w:r>
-        <w:rPr>
-          <w:rFonts w:ascii="Helvetica" w:hAnsi="Helvetica"/>
-          <w:color w:val="000000"/>
-          <w:sz w:val="24"/>
-          <w:szCs w:val="24"/>
-        </w:rPr>
         <w:t>Muckli</w:t>
       </w:r>
-      <w:proofErr w:type="spellEnd"/>
       <w:r>
         <w:rPr>
           <w:rFonts w:ascii="Helvetica" w:hAnsi="Helvetica"/>
@@ -763,9 +661,8 @@
           <w:sz w:val="24"/>
           <w:szCs w:val="24"/>
         </w:rPr>
-        <w:t xml:space="preserve">Sun </w:t>
-      </w:r>
-      <w:proofErr w:type="spellStart"/>
+        <w:t>Sun Yat-S</w:t>
+      </w:r>
       <w:r>
         <w:rPr>
           <w:rFonts w:ascii="Helvetica" w:hAnsi="Helvetica"/>
@@ -773,9 +670,10 @@
           <w:sz w:val="24"/>
           <w:szCs w:val="24"/>
         </w:rPr>
-        <w:t>Yat</w:t>
-      </w:r>
-      <w:proofErr w:type="spellEnd"/>
+        <w:t>en University</w:t>
+      </w:r>
+      <w:bookmarkEnd w:id="4"/>
+      <w:bookmarkEnd w:id="5"/>
       <w:r>
         <w:rPr>
           <w:rFonts w:ascii="Helvetica" w:hAnsi="Helvetica"/>
@@ -783,7 +681,7 @@
           <w:sz w:val="24"/>
           <w:szCs w:val="24"/>
         </w:rPr>
-        <w:t>-S</w:t>
+        <w:t xml:space="preserve">, B. Sc. in Psychology. Thesis title: “Control deprivation and styles of thinking”. </w:t>
       </w:r>
       <w:r>
         <w:rPr>
@@ -792,10 +690,8 @@
           <w:sz w:val="24"/>
           <w:szCs w:val="24"/>
         </w:rPr>
-        <w:t>en University</w:t>
-      </w:r>
-      <w:bookmarkEnd w:id="4"/>
-      <w:bookmarkEnd w:id="5"/>
+        <w:t>Advisor</w:t>
+      </w:r>
       <w:r>
         <w:rPr>
           <w:rFonts w:ascii="Helvetica" w:hAnsi="Helvetica"/>
@@ -803,65 +699,7 @@
           <w:sz w:val="24"/>
           <w:szCs w:val="24"/>
         </w:rPr>
-        <w:t xml:space="preserve">, B. Sc. in Psychology. Thesis title: “Control deprivation and styles of thinking”. </w:t>
-      </w:r>
-      <w:r>
-        <w:rPr>
-          <w:rFonts w:ascii="Helvetica" w:hAnsi="Helvetica"/>
-          <w:color w:val="000000"/>
-          <w:sz w:val="24"/>
-          <w:szCs w:val="24"/>
-        </w:rPr>
-        <w:t>Advisor</w:t>
-      </w:r>
-      <w:r>
-        <w:rPr>
-          <w:rFonts w:ascii="Helvetica" w:hAnsi="Helvetica"/>
-          <w:color w:val="000000"/>
-          <w:sz w:val="24"/>
-          <w:szCs w:val="24"/>
-        </w:rPr>
-        <w:t xml:space="preserve">: </w:t>
-      </w:r>
-      <w:proofErr w:type="spellStart"/>
-      <w:r>
-        <w:rPr>
-          <w:rFonts w:ascii="Helvetica" w:hAnsi="Helvetica"/>
-          <w:color w:val="000000"/>
-          <w:sz w:val="24"/>
-          <w:szCs w:val="24"/>
-        </w:rPr>
-        <w:t>Prof.</w:t>
-      </w:r>
-      <w:proofErr w:type="spellEnd"/>
-      <w:r>
-        <w:rPr>
-          <w:rFonts w:ascii="Helvetica" w:hAnsi="Helvetica"/>
-          <w:color w:val="000000"/>
-          <w:sz w:val="24"/>
-          <w:szCs w:val="24"/>
-        </w:rPr>
-        <w:t xml:space="preserve"> </w:t>
-      </w:r>
-      <w:proofErr w:type="spellStart"/>
-      <w:r>
-        <w:rPr>
-          <w:rFonts w:ascii="Helvetica" w:hAnsi="Helvetica"/>
-          <w:color w:val="000000"/>
-          <w:sz w:val="24"/>
-          <w:szCs w:val="24"/>
-        </w:rPr>
-        <w:t>Xinyue</w:t>
-      </w:r>
-      <w:proofErr w:type="spellEnd"/>
-      <w:r>
-        <w:rPr>
-          <w:rFonts w:ascii="Helvetica" w:hAnsi="Helvetica"/>
-          <w:color w:val="000000"/>
-          <w:sz w:val="24"/>
-          <w:szCs w:val="24"/>
-        </w:rPr>
-        <w:t xml:space="preserve"> Zhou.</w:t>
+        <w:t>: Prof. Xinyue Zhou.</w:t>
       </w:r>
     </w:p>
     <w:p>
@@ -951,27 +789,7 @@
           <w:color w:val="000000"/>
           <w:szCs w:val="27"/>
         </w:rPr>
-        <w:t xml:space="preserve"> regularly, more information could be found on </w:t>
-      </w:r>
-      <w:proofErr w:type="spellStart"/>
-      <w:r>
-        <w:rPr>
-          <w:rFonts w:ascii="Helvetica" w:hAnsi="Helvetica"/>
-          <w:bCs/>
-          <w:color w:val="000000"/>
-          <w:szCs w:val="27"/>
-        </w:rPr>
-        <w:t>Github</w:t>
-      </w:r>
-      <w:proofErr w:type="spellEnd"/>
-      <w:r>
-        <w:rPr>
-          <w:rFonts w:ascii="Helvetica" w:hAnsi="Helvetica"/>
-          <w:bCs/>
-          <w:color w:val="000000"/>
-          <w:szCs w:val="27"/>
-        </w:rPr>
-        <w:t xml:space="preserve">: </w:t>
+        <w:t xml:space="preserve"> regularly, more information could be found on Github: </w:t>
       </w:r>
       <w:hyperlink r:id="rId9" w:history="1">
         <w:r>
@@ -1107,9 +925,8 @@
           <w:color w:val="000000"/>
           <w:szCs w:val="27"/>
         </w:rPr>
-        <w:t xml:space="preserve"> advanced Markov chain Monte Carlo and </w:t>
-      </w:r>
-      <w:proofErr w:type="spellStart"/>
+        <w:t xml:space="preserve"> advanced Markov chain Monte Carlo and variational </w:t>
+      </w:r>
       <w:r>
         <w:rPr>
           <w:rFonts w:ascii="Helvetica" w:hAnsi="Helvetica"/>
@@ -1117,9 +934,8 @@
           <w:color w:val="000000"/>
           <w:szCs w:val="27"/>
         </w:rPr>
-        <w:t>variational</w:t>
-      </w:r>
-      <w:proofErr w:type="spellEnd"/>
+        <w:t>inference</w:t>
+      </w:r>
       <w:r>
         <w:rPr>
           <w:rFonts w:ascii="Helvetica" w:hAnsi="Helvetica"/>
@@ -1127,7 +943,7 @@
           <w:color w:val="000000"/>
           <w:szCs w:val="27"/>
         </w:rPr>
-        <w:t xml:space="preserve"> </w:t>
+        <w:t xml:space="preserve"> algorithms.</w:t>
       </w:r>
       <w:r>
         <w:rPr>
@@ -1136,45 +952,7 @@
           <w:color w:val="000000"/>
           <w:szCs w:val="27"/>
         </w:rPr>
-        <w:t>inference</w:t>
-      </w:r>
-      <w:r>
-        <w:rPr>
-          <w:rFonts w:ascii="Helvetica" w:hAnsi="Helvetica"/>
-          <w:bCs/>
-          <w:color w:val="000000"/>
-          <w:szCs w:val="27"/>
-        </w:rPr>
-        <w:t xml:space="preserve"> algorithms.</w:t>
-      </w:r>
-      <w:r>
-        <w:rPr>
-          <w:rFonts w:ascii="Helvetica" w:hAnsi="Helvetica"/>
-          <w:bCs/>
-          <w:color w:val="000000"/>
-          <w:szCs w:val="27"/>
-        </w:rPr>
-        <w:t xml:space="preserve"> I am part of the core development team </w:t>
-      </w:r>
-      <w:proofErr w:type="spellStart"/>
-      <w:r>
-        <w:rPr>
-          <w:rFonts w:ascii="Helvetica" w:hAnsi="Helvetica"/>
-          <w:bCs/>
-          <w:color w:val="000000"/>
-          <w:szCs w:val="27"/>
-        </w:rPr>
-        <w:t>pymc_devs</w:t>
-      </w:r>
-      <w:proofErr w:type="spellEnd"/>
-      <w:r>
-        <w:rPr>
-          <w:rFonts w:ascii="Helvetica" w:hAnsi="Helvetica"/>
-          <w:bCs/>
-          <w:color w:val="000000"/>
-          <w:szCs w:val="27"/>
-        </w:rPr>
-        <w:t>.</w:t>
+        <w:t xml:space="preserve"> I am part of the core development team pymc_devs.</w:t>
       </w:r>
     </w:p>
     <w:p>
@@ -1265,27 +1043,7 @@
           <w:color w:val="000000"/>
           <w:szCs w:val="27"/>
         </w:rPr>
-        <w:t xml:space="preserve">a </w:t>
-      </w:r>
-      <w:proofErr w:type="spellStart"/>
-      <w:r>
-        <w:rPr>
-          <w:rFonts w:ascii="Helvetica" w:hAnsi="Helvetica"/>
-          <w:bCs/>
-          <w:color w:val="000000"/>
-          <w:szCs w:val="27"/>
-        </w:rPr>
-        <w:t>Matlab</w:t>
-      </w:r>
-      <w:proofErr w:type="spellEnd"/>
-      <w:r>
-        <w:rPr>
-          <w:rFonts w:ascii="Helvetica" w:hAnsi="Helvetica"/>
-          <w:bCs/>
-          <w:color w:val="000000"/>
-          <w:szCs w:val="27"/>
-        </w:rPr>
-        <w:t xml:space="preserve"> toolbox </w:t>
+        <w:t xml:space="preserve">a Matlab toolbox </w:t>
       </w:r>
       <w:r>
         <w:rPr>
@@ -1449,27 +1207,7 @@
           <w:color w:val="000000"/>
           <w:szCs w:val="27"/>
         </w:rPr>
-        <w:t xml:space="preserve">a simple </w:t>
-      </w:r>
-      <w:proofErr w:type="spellStart"/>
-      <w:r>
-        <w:rPr>
-          <w:rFonts w:ascii="Helvetica" w:hAnsi="Helvetica"/>
-          <w:bCs/>
-          <w:color w:val="000000"/>
-          <w:szCs w:val="27"/>
-        </w:rPr>
-        <w:t>Matlab</w:t>
-      </w:r>
-      <w:proofErr w:type="spellEnd"/>
-      <w:r>
-        <w:rPr>
-          <w:rFonts w:ascii="Helvetica" w:hAnsi="Helvetica"/>
-          <w:bCs/>
-          <w:color w:val="000000"/>
-          <w:szCs w:val="27"/>
-        </w:rPr>
-        <w:t xml:space="preserve"> toolbox </w:t>
+        <w:t xml:space="preserve">a simple Matlab toolbox </w:t>
       </w:r>
       <w:r>
         <w:rPr>
@@ -1517,6 +1255,13 @@
         <w:jc w:val="both"/>
         <w:rPr>
           <w:rFonts w:ascii="Helvetica" w:hAnsi="Helvetica"/>
+          <w:bCs/>
+          <w:color w:val="000000"/>
+        </w:rPr>
+      </w:pPr>
+      <w:r>
+        <w:rPr>
+          <w:rFonts w:ascii="Helvetica" w:hAnsi="Helvetica"/>
           <w:b/>
           <w:bCs/>
           <w:color w:val="000000"/>
@@ -1524,8 +1269,8 @@
           <w:szCs w:val="27"/>
           <w:lang w:val="fr-CH"/>
         </w:rPr>
-      </w:pPr>
-      <w:proofErr w:type="spellStart"/>
+        <w:t>Prep</w:t>
+      </w:r>
       <w:r>
         <w:rPr>
           <w:rFonts w:ascii="Helvetica" w:hAnsi="Helvetica"/>
@@ -1536,358 +1281,8 @@
           <w:szCs w:val="27"/>
           <w:lang w:val="fr-CH"/>
         </w:rPr>
-        <w:t>Prep</w:t>
-      </w:r>
-      <w:r>
-        <w:rPr>
-          <w:rFonts w:ascii="Helvetica" w:hAnsi="Helvetica"/>
-          <w:b/>
-          <w:bCs/>
-          <w:color w:val="000000"/>
-          <w:sz w:val="27"/>
-          <w:szCs w:val="27"/>
-          <w:lang w:val="fr-CH"/>
-        </w:rPr>
         <w:t>rints</w:t>
       </w:r>
-      <w:proofErr w:type="spellEnd"/>
-    </w:p>
-    <w:p>
-      <w:pPr>
-        <w:pStyle w:val="western"/>
-        <w:ind w:left="567" w:hanging="567"/>
-        <w:jc w:val="both"/>
-        <w:rPr>
-          <w:rFonts w:ascii="Helvetica" w:hAnsi="Helvetica"/>
-          <w:bCs/>
-          <w:color w:val="000000"/>
-        </w:rPr>
-      </w:pPr>
-      <w:proofErr w:type="spellStart"/>
-      <w:r>
-        <w:rPr>
-          <w:rFonts w:ascii="Helvetica" w:hAnsi="Helvetica"/>
-          <w:bCs/>
-          <w:color w:val="000000"/>
-        </w:rPr>
-        <w:t>Vizioli</w:t>
-      </w:r>
-      <w:proofErr w:type="spellEnd"/>
-      <w:r>
-        <w:rPr>
-          <w:rFonts w:ascii="Helvetica" w:hAnsi="Helvetica"/>
-          <w:bCs/>
-          <w:color w:val="000000"/>
-        </w:rPr>
-        <w:t xml:space="preserve">, L., </w:t>
-      </w:r>
-      <w:proofErr w:type="spellStart"/>
-      <w:r>
-        <w:rPr>
-          <w:rFonts w:ascii="Helvetica" w:hAnsi="Helvetica"/>
-          <w:bCs/>
-          <w:color w:val="000000"/>
-        </w:rPr>
-        <w:t>Bratch</w:t>
-      </w:r>
-      <w:proofErr w:type="spellEnd"/>
-      <w:r>
-        <w:rPr>
-          <w:rFonts w:ascii="Helvetica" w:hAnsi="Helvetica"/>
-          <w:bCs/>
-          <w:color w:val="000000"/>
-        </w:rPr>
-        <w:t xml:space="preserve">, A., </w:t>
-      </w:r>
-      <w:r>
-        <w:rPr>
-          <w:rFonts w:ascii="Helvetica" w:hAnsi="Helvetica"/>
-          <w:b/>
-          <w:bCs/>
-          <w:color w:val="000000"/>
-        </w:rPr>
-        <w:t>Lao, J.</w:t>
-      </w:r>
-      <w:r>
-        <w:rPr>
-          <w:rFonts w:ascii="Helvetica" w:hAnsi="Helvetica"/>
-          <w:bCs/>
-          <w:color w:val="000000"/>
-        </w:rPr>
-        <w:t xml:space="preserve">, </w:t>
-      </w:r>
-      <w:proofErr w:type="spellStart"/>
-      <w:r>
-        <w:rPr>
-          <w:rFonts w:ascii="Helvetica" w:hAnsi="Helvetica"/>
-          <w:bCs/>
-          <w:color w:val="000000"/>
-        </w:rPr>
-        <w:t>Ugurbil</w:t>
-      </w:r>
-      <w:proofErr w:type="spellEnd"/>
-      <w:r>
-        <w:rPr>
-          <w:rFonts w:ascii="Helvetica" w:hAnsi="Helvetica"/>
-          <w:bCs/>
-          <w:color w:val="000000"/>
-        </w:rPr>
-        <w:t xml:space="preserve">, K., </w:t>
-      </w:r>
-      <w:proofErr w:type="spellStart"/>
-      <w:r>
-        <w:rPr>
-          <w:rFonts w:ascii="Helvetica" w:hAnsi="Helvetica"/>
-          <w:bCs/>
-          <w:color w:val="000000"/>
-        </w:rPr>
-        <w:t>Muckli</w:t>
-      </w:r>
-      <w:proofErr w:type="spellEnd"/>
-      <w:r>
-        <w:rPr>
-          <w:rFonts w:ascii="Helvetica" w:hAnsi="Helvetica"/>
-          <w:bCs/>
-          <w:color w:val="000000"/>
-        </w:rPr>
-        <w:t xml:space="preserve">, L., &amp; </w:t>
-      </w:r>
-      <w:proofErr w:type="spellStart"/>
-      <w:r>
-        <w:rPr>
-          <w:rFonts w:ascii="Helvetica" w:hAnsi="Helvetica"/>
-          <w:bCs/>
-          <w:color w:val="000000"/>
-        </w:rPr>
-        <w:t>Yacoub</w:t>
-      </w:r>
-      <w:proofErr w:type="spellEnd"/>
-      <w:r>
-        <w:rPr>
-          <w:rFonts w:ascii="Helvetica" w:hAnsi="Helvetica"/>
-          <w:bCs/>
-          <w:color w:val="000000"/>
-        </w:rPr>
-        <w:t>, E. (2018). Temporal Multivariate Pattern Analysis (</w:t>
-      </w:r>
-      <w:proofErr w:type="spellStart"/>
-      <w:r>
-        <w:rPr>
-          <w:rFonts w:ascii="Helvetica" w:hAnsi="Helvetica"/>
-          <w:bCs/>
-          <w:color w:val="000000"/>
-        </w:rPr>
-        <w:t>tMVPA</w:t>
-      </w:r>
-      <w:proofErr w:type="spellEnd"/>
-      <w:r>
-        <w:rPr>
-          <w:rFonts w:ascii="Helvetica" w:hAnsi="Helvetica"/>
-          <w:bCs/>
-          <w:color w:val="000000"/>
-        </w:rPr>
-        <w:t xml:space="preserve">): a single trial approach exploring the temporal dynamics of the BOLD signal. </w:t>
-      </w:r>
-      <w:proofErr w:type="spellStart"/>
-      <w:r>
-        <w:rPr>
-          <w:rFonts w:ascii="Helvetica" w:hAnsi="Helvetica"/>
-          <w:bCs/>
-          <w:i/>
-          <w:color w:val="000000"/>
-        </w:rPr>
-        <w:t>bioRxiv</w:t>
-      </w:r>
-      <w:proofErr w:type="spellEnd"/>
-      <w:r>
-        <w:rPr>
-          <w:rFonts w:ascii="Helvetica" w:hAnsi="Helvetica"/>
-          <w:bCs/>
-          <w:color w:val="000000"/>
-        </w:rPr>
-        <w:t xml:space="preserve">, 273110. </w:t>
-      </w:r>
-      <w:hyperlink r:id="rId13" w:history="1">
-        <w:r>
-          <w:rPr>
-            <w:rStyle w:val="Hyperlink"/>
-            <w:rFonts w:ascii="Helvetica" w:hAnsi="Helvetica"/>
-            <w:bCs/>
-          </w:rPr>
-          <w:t>doi.org/10.1101/273110</w:t>
-        </w:r>
-      </w:hyperlink>
-    </w:p>
-    <w:p>
-      <w:pPr>
-        <w:pStyle w:val="western"/>
-        <w:ind w:left="567" w:hanging="567"/>
-        <w:jc w:val="both"/>
-        <w:rPr>
-          <w:rFonts w:ascii="Helvetica" w:hAnsi="Helvetica"/>
-          <w:bCs/>
-          <w:color w:val="000000"/>
-        </w:rPr>
-      </w:pPr>
-      <w:r>
-        <w:rPr>
-          <w:rFonts w:ascii="Helvetica" w:hAnsi="Helvetica"/>
-          <w:bCs/>
-          <w:color w:val="000000"/>
-        </w:rPr>
-        <w:t xml:space="preserve">Jones, B. C., Hahn, A. C., Fisher, C. I., Wang, H., </w:t>
-      </w:r>
-      <w:proofErr w:type="spellStart"/>
-      <w:r>
-        <w:rPr>
-          <w:rFonts w:ascii="Helvetica" w:hAnsi="Helvetica"/>
-          <w:bCs/>
-          <w:color w:val="000000"/>
-        </w:rPr>
-        <w:t>Kandrik</w:t>
-      </w:r>
-      <w:proofErr w:type="spellEnd"/>
-      <w:r>
-        <w:rPr>
-          <w:rFonts w:ascii="Helvetica" w:hAnsi="Helvetica"/>
-          <w:bCs/>
-          <w:color w:val="000000"/>
-        </w:rPr>
-        <w:t xml:space="preserve">, M., </w:t>
-      </w:r>
-      <w:r>
-        <w:rPr>
-          <w:rFonts w:ascii="Helvetica" w:hAnsi="Helvetica"/>
-          <w:b/>
-          <w:bCs/>
-          <w:color w:val="000000"/>
-          <w:lang w:val="fr-CH"/>
-        </w:rPr>
-        <w:t>Lao, J.</w:t>
-      </w:r>
-      <w:r>
-        <w:rPr>
-          <w:rFonts w:ascii="Helvetica" w:hAnsi="Helvetica"/>
-          <w:bCs/>
-          <w:color w:val="000000"/>
-          <w:lang w:val="fr-CH"/>
-        </w:rPr>
-        <w:t xml:space="preserve">, </w:t>
-      </w:r>
-      <w:r>
-        <w:rPr>
-          <w:rFonts w:ascii="Helvetica" w:hAnsi="Helvetica"/>
-          <w:bCs/>
-          <w:color w:val="000000"/>
-        </w:rPr>
-        <w:t xml:space="preserve">Han, C., ... &amp; </w:t>
-      </w:r>
-      <w:proofErr w:type="spellStart"/>
-      <w:r>
-        <w:rPr>
-          <w:rFonts w:ascii="Helvetica" w:hAnsi="Helvetica"/>
-          <w:bCs/>
-          <w:color w:val="000000"/>
-        </w:rPr>
-        <w:t>DeBru</w:t>
-      </w:r>
-      <w:r>
-        <w:rPr>
-          <w:rFonts w:ascii="Helvetica" w:hAnsi="Helvetica"/>
-          <w:bCs/>
-          <w:color w:val="000000"/>
-        </w:rPr>
-        <w:t>ine</w:t>
-      </w:r>
-      <w:proofErr w:type="spellEnd"/>
-      <w:r>
-        <w:rPr>
-          <w:rFonts w:ascii="Helvetica" w:hAnsi="Helvetica"/>
-          <w:bCs/>
-          <w:color w:val="000000"/>
-        </w:rPr>
-        <w:t>, L. M. (2018</w:t>
-      </w:r>
-      <w:r>
-        <w:rPr>
-          <w:rFonts w:ascii="Helvetica" w:hAnsi="Helvetica"/>
-          <w:bCs/>
-          <w:color w:val="000000"/>
-        </w:rPr>
-        <w:t xml:space="preserve">). </w:t>
-      </w:r>
-      <w:r>
-        <w:rPr>
-          <w:rFonts w:ascii="Helvetica" w:hAnsi="Helvetica"/>
-          <w:bCs/>
-          <w:color w:val="000000"/>
-        </w:rPr>
-        <w:t xml:space="preserve">No evidence that more physically attractive women have higher </w:t>
-      </w:r>
-      <w:proofErr w:type="spellStart"/>
-      <w:r>
-        <w:rPr>
-          <w:rFonts w:ascii="Helvetica" w:hAnsi="Helvetica"/>
-          <w:bCs/>
-          <w:color w:val="000000"/>
-        </w:rPr>
-        <w:t>estradiol</w:t>
-      </w:r>
-      <w:proofErr w:type="spellEnd"/>
-      <w:r>
-        <w:rPr>
-          <w:rFonts w:ascii="Helvetica" w:hAnsi="Helvetica"/>
-          <w:bCs/>
-          <w:color w:val="000000"/>
-        </w:rPr>
-        <w:t xml:space="preserve"> or progesterone</w:t>
-      </w:r>
-      <w:r>
-        <w:rPr>
-          <w:rFonts w:ascii="Helvetica" w:hAnsi="Helvetica"/>
-          <w:bCs/>
-          <w:color w:val="000000"/>
-        </w:rPr>
-        <w:t>. </w:t>
-      </w:r>
-      <w:proofErr w:type="spellStart"/>
-      <w:r>
-        <w:rPr>
-          <w:rFonts w:ascii="Helvetica" w:hAnsi="Helvetica"/>
-          <w:bCs/>
-          <w:i/>
-          <w:iCs/>
-          <w:color w:val="000000"/>
-        </w:rPr>
-        <w:t>bioRxiv</w:t>
-      </w:r>
-      <w:proofErr w:type="spellEnd"/>
-      <w:r>
-        <w:rPr>
-          <w:rFonts w:ascii="Helvetica" w:hAnsi="Helvetica"/>
-          <w:bCs/>
-          <w:color w:val="000000"/>
-        </w:rPr>
-        <w:t>, 136515.</w:t>
-      </w:r>
-      <w:r>
-        <w:rPr>
-          <w:rFonts w:ascii="Helvetica" w:hAnsi="Helvetica"/>
-          <w:bCs/>
-          <w:color w:val="000000"/>
-        </w:rPr>
-        <w:t xml:space="preserve"> </w:t>
-      </w:r>
-      <w:hyperlink r:id="rId14" w:history="1">
-        <w:r>
-          <w:rPr>
-            <w:rStyle w:val="Hyperlink"/>
-            <w:rFonts w:ascii="Helvetica" w:hAnsi="Helvetica"/>
-            <w:bCs/>
-          </w:rPr>
-          <w:t>doi.org/10.1101/136515</w:t>
-        </w:r>
-      </w:hyperlink>
     </w:p>
     <w:p>
       <w:pPr>
@@ -1902,7 +1297,6 @@
           <w:lang w:val="fr-CH"/>
         </w:rPr>
       </w:pPr>
-      <w:proofErr w:type="spellStart"/>
       <w:r>
         <w:rPr>
           <w:rFonts w:ascii="Helvetica" w:hAnsi="Helvetica"/>
@@ -1910,19 +1304,18 @@
           <w:color w:val="000000"/>
           <w:lang w:val="fr-CH"/>
         </w:rPr>
-        <w:t>Eulerich</w:t>
-      </w:r>
-      <w:proofErr w:type="spellEnd"/>
-      <w:r>
-        <w:rPr>
-          <w:rFonts w:ascii="Helvetica" w:hAnsi="Helvetica"/>
+        <w:t xml:space="preserve">Eulerich, M., Theis, JC., </w:t>
+      </w:r>
+      <w:r>
+        <w:rPr>
+          <w:rFonts w:ascii="Helvetica" w:hAnsi="Helvetica"/>
+          <w:b/>
           <w:bCs/>
           <w:color w:val="000000"/>
           <w:lang w:val="fr-CH"/>
         </w:rPr>
-        <w:t xml:space="preserve">, M., </w:t>
-      </w:r>
-      <w:proofErr w:type="spellStart"/>
+        <w:t>Lao, J.</w:t>
+      </w:r>
       <w:r>
         <w:rPr>
           <w:rFonts w:ascii="Helvetica" w:hAnsi="Helvetica"/>
@@ -1930,9 +1323,8 @@
           <w:color w:val="000000"/>
           <w:lang w:val="fr-CH"/>
         </w:rPr>
-        <w:t>Theis</w:t>
-      </w:r>
-      <w:proofErr w:type="spellEnd"/>
+        <w:t>, and Ramon, M. (2017</w:t>
+      </w:r>
       <w:r>
         <w:rPr>
           <w:rFonts w:ascii="Helvetica" w:hAnsi="Helvetica"/>
@@ -1940,17 +1332,17 @@
           <w:color w:val="000000"/>
           <w:lang w:val="fr-CH"/>
         </w:rPr>
-        <w:t xml:space="preserve">, JC., </w:t>
-      </w:r>
-      <w:r>
-        <w:rPr>
-          <w:rFonts w:ascii="Helvetica" w:hAnsi="Helvetica"/>
-          <w:b/>
-          <w:bCs/>
+        <w:t xml:space="preserve">) Do Fine Feathers Make a Fine Bird? The Influence of Attractiveness on Fraud-Risk Judgments by Internal Auditors. </w:t>
+      </w:r>
+      <w:r>
+        <w:rPr>
+          <w:rFonts w:ascii="Helvetica" w:hAnsi="Helvetica"/>
+          <w:bCs/>
+          <w:i/>
           <w:color w:val="000000"/>
           <w:lang w:val="fr-CH"/>
         </w:rPr>
-        <w:t>Lao, J.</w:t>
+        <w:t>Available at SSRN</w:t>
       </w:r>
       <w:r>
         <w:rPr>
@@ -1959,220 +1351,9 @@
           <w:color w:val="000000"/>
           <w:lang w:val="fr-CH"/>
         </w:rPr>
-        <w:t>, and Ramon, M. (2017</w:t>
-      </w:r>
-      <w:r>
-        <w:rPr>
-          <w:rFonts w:ascii="Helvetica" w:hAnsi="Helvetica"/>
-          <w:bCs/>
-          <w:color w:val="000000"/>
-          <w:lang w:val="fr-CH"/>
-        </w:rPr>
-        <w:t xml:space="preserve">) Do Fine </w:t>
-      </w:r>
-      <w:proofErr w:type="spellStart"/>
-      <w:r>
-        <w:rPr>
-          <w:rFonts w:ascii="Helvetica" w:hAnsi="Helvetica"/>
-          <w:bCs/>
-          <w:color w:val="000000"/>
-          <w:lang w:val="fr-CH"/>
-        </w:rPr>
-        <w:t>Feathers</w:t>
-      </w:r>
-      <w:proofErr w:type="spellEnd"/>
-      <w:r>
-        <w:rPr>
-          <w:rFonts w:ascii="Helvetica" w:hAnsi="Helvetica"/>
-          <w:bCs/>
-          <w:color w:val="000000"/>
-          <w:lang w:val="fr-CH"/>
-        </w:rPr>
-        <w:t xml:space="preserve"> </w:t>
-      </w:r>
-      <w:proofErr w:type="spellStart"/>
-      <w:r>
-        <w:rPr>
-          <w:rFonts w:ascii="Helvetica" w:hAnsi="Helvetica"/>
-          <w:bCs/>
-          <w:color w:val="000000"/>
-          <w:lang w:val="fr-CH"/>
-        </w:rPr>
-        <w:t>Make</w:t>
-      </w:r>
-      <w:proofErr w:type="spellEnd"/>
-      <w:r>
-        <w:rPr>
-          <w:rFonts w:ascii="Helvetica" w:hAnsi="Helvetica"/>
-          <w:bCs/>
-          <w:color w:val="000000"/>
-          <w:lang w:val="fr-CH"/>
-        </w:rPr>
-        <w:t xml:space="preserve"> a Fine </w:t>
-      </w:r>
-      <w:proofErr w:type="spellStart"/>
-      <w:proofErr w:type="gramStart"/>
-      <w:r>
-        <w:rPr>
-          <w:rFonts w:ascii="Helvetica" w:hAnsi="Helvetica"/>
-          <w:bCs/>
-          <w:color w:val="000000"/>
-          <w:lang w:val="fr-CH"/>
-        </w:rPr>
-        <w:t>Bird</w:t>
-      </w:r>
-      <w:proofErr w:type="spellEnd"/>
-      <w:r>
-        <w:rPr>
-          <w:rFonts w:ascii="Helvetica" w:hAnsi="Helvetica"/>
-          <w:bCs/>
-          <w:color w:val="000000"/>
-          <w:lang w:val="fr-CH"/>
-        </w:rPr>
-        <w:t>?</w:t>
-      </w:r>
-      <w:proofErr w:type="gramEnd"/>
-      <w:r>
-        <w:rPr>
-          <w:rFonts w:ascii="Helvetica" w:hAnsi="Helvetica"/>
-          <w:bCs/>
-          <w:color w:val="000000"/>
-          <w:lang w:val="fr-CH"/>
-        </w:rPr>
-        <w:t xml:space="preserve"> The Influence of </w:t>
-      </w:r>
-      <w:proofErr w:type="spellStart"/>
-      <w:r>
-        <w:rPr>
-          <w:rFonts w:ascii="Helvetica" w:hAnsi="Helvetica"/>
-          <w:bCs/>
-          <w:color w:val="000000"/>
-          <w:lang w:val="fr-CH"/>
-        </w:rPr>
-        <w:t>Attractiveness</w:t>
-      </w:r>
-      <w:proofErr w:type="spellEnd"/>
-      <w:r>
-        <w:rPr>
-          <w:rFonts w:ascii="Helvetica" w:hAnsi="Helvetica"/>
-          <w:bCs/>
-          <w:color w:val="000000"/>
-          <w:lang w:val="fr-CH"/>
-        </w:rPr>
-        <w:t xml:space="preserve"> on </w:t>
-      </w:r>
-      <w:proofErr w:type="spellStart"/>
-      <w:r>
-        <w:rPr>
-          <w:rFonts w:ascii="Helvetica" w:hAnsi="Helvetica"/>
-          <w:bCs/>
-          <w:color w:val="000000"/>
-          <w:lang w:val="fr-CH"/>
-        </w:rPr>
-        <w:t>Fraud-Risk</w:t>
-      </w:r>
-      <w:proofErr w:type="spellEnd"/>
-      <w:r>
-        <w:rPr>
-          <w:rFonts w:ascii="Helvetica" w:hAnsi="Helvetica"/>
-          <w:bCs/>
-          <w:color w:val="000000"/>
-          <w:lang w:val="fr-CH"/>
-        </w:rPr>
-        <w:t xml:space="preserve"> </w:t>
-      </w:r>
-      <w:proofErr w:type="spellStart"/>
-      <w:r>
-        <w:rPr>
-          <w:rFonts w:ascii="Helvetica" w:hAnsi="Helvetica"/>
-          <w:bCs/>
-          <w:color w:val="000000"/>
-          <w:lang w:val="fr-CH"/>
-        </w:rPr>
-        <w:t>Judgments</w:t>
-      </w:r>
-      <w:proofErr w:type="spellEnd"/>
-      <w:r>
-        <w:rPr>
-          <w:rFonts w:ascii="Helvetica" w:hAnsi="Helvetica"/>
-          <w:bCs/>
-          <w:color w:val="000000"/>
-          <w:lang w:val="fr-CH"/>
-        </w:rPr>
-        <w:t xml:space="preserve"> by </w:t>
-      </w:r>
-      <w:proofErr w:type="spellStart"/>
-      <w:r>
-        <w:rPr>
-          <w:rFonts w:ascii="Helvetica" w:hAnsi="Helvetica"/>
-          <w:bCs/>
-          <w:color w:val="000000"/>
-          <w:lang w:val="fr-CH"/>
-        </w:rPr>
-        <w:t>Internal</w:t>
-      </w:r>
-      <w:proofErr w:type="spellEnd"/>
-      <w:r>
-        <w:rPr>
-          <w:rFonts w:ascii="Helvetica" w:hAnsi="Helvetica"/>
-          <w:bCs/>
-          <w:color w:val="000000"/>
-          <w:lang w:val="fr-CH"/>
-        </w:rPr>
-        <w:t xml:space="preserve"> </w:t>
-      </w:r>
-      <w:proofErr w:type="spellStart"/>
-      <w:r>
-        <w:rPr>
-          <w:rFonts w:ascii="Helvetica" w:hAnsi="Helvetica"/>
-          <w:bCs/>
-          <w:color w:val="000000"/>
-          <w:lang w:val="fr-CH"/>
-        </w:rPr>
-        <w:t>Auditors</w:t>
-      </w:r>
-      <w:proofErr w:type="spellEnd"/>
-      <w:r>
-        <w:rPr>
-          <w:rFonts w:ascii="Helvetica" w:hAnsi="Helvetica"/>
-          <w:bCs/>
-          <w:color w:val="000000"/>
-          <w:lang w:val="fr-CH"/>
-        </w:rPr>
-        <w:t xml:space="preserve">. </w:t>
-      </w:r>
-      <w:proofErr w:type="spellStart"/>
-      <w:r>
-        <w:rPr>
-          <w:rFonts w:ascii="Helvetica" w:hAnsi="Helvetica"/>
-          <w:bCs/>
-          <w:i/>
-          <w:color w:val="000000"/>
-          <w:lang w:val="fr-CH"/>
-        </w:rPr>
-        <w:t>Available</w:t>
-      </w:r>
-      <w:proofErr w:type="spellEnd"/>
-      <w:r>
-        <w:rPr>
-          <w:rFonts w:ascii="Helvetica" w:hAnsi="Helvetica"/>
-          <w:bCs/>
-          <w:i/>
-          <w:color w:val="000000"/>
-          <w:lang w:val="fr-CH"/>
-        </w:rPr>
-        <w:t xml:space="preserve"> at SSRN</w:t>
-      </w:r>
-      <w:r>
-        <w:rPr>
-          <w:rFonts w:ascii="Helvetica" w:hAnsi="Helvetica"/>
-          <w:bCs/>
-          <w:color w:val="000000"/>
-          <w:lang w:val="fr-CH"/>
-        </w:rPr>
         <w:t xml:space="preserve">: </w:t>
       </w:r>
-      <w:hyperlink r:id="rId15" w:history="1">
+      <w:hyperlink r:id="rId13" w:history="1">
         <w:r>
           <w:rPr>
             <w:rStyle w:val="Hyperlink"/>
@@ -2213,19 +1394,18 @@
           <w:color w:val="000000"/>
           <w:lang w:val="fr-CH"/>
         </w:rPr>
-        <w:t xml:space="preserve"> (2016). </w:t>
-      </w:r>
-      <w:proofErr w:type="spellStart"/>
-      <w:r>
-        <w:rPr>
-          <w:rFonts w:ascii="Helvetica" w:hAnsi="Helvetica"/>
-          <w:bCs/>
+        <w:t xml:space="preserve"> (2016). Reproducible Research with End-to-end Machine Inference Using Deep Learning and Bayesian Statistics, </w:t>
+      </w:r>
+      <w:r>
+        <w:rPr>
+          <w:rFonts w:ascii="Helvetica" w:hAnsi="Helvetica"/>
+          <w:bCs/>
+          <w:i/>
           <w:color w:val="000000"/>
           <w:lang w:val="fr-CH"/>
         </w:rPr>
-        <w:t>Reproducible</w:t>
-      </w:r>
-      <w:proofErr w:type="spellEnd"/>
+        <w:t>Journal of Brief Ideas</w:t>
+      </w:r>
       <w:r>
         <w:rPr>
           <w:rFonts w:ascii="Helvetica" w:hAnsi="Helvetica"/>
@@ -2233,203 +1413,9 @@
           <w:color w:val="000000"/>
           <w:lang w:val="fr-CH"/>
         </w:rPr>
-        <w:t xml:space="preserve"> </w:t>
-      </w:r>
-      <w:proofErr w:type="spellStart"/>
-      <w:r>
-        <w:rPr>
-          <w:rFonts w:ascii="Helvetica" w:hAnsi="Helvetica"/>
-          <w:bCs/>
-          <w:color w:val="000000"/>
-          <w:lang w:val="fr-CH"/>
-        </w:rPr>
-        <w:t>Research</w:t>
-      </w:r>
-      <w:proofErr w:type="spellEnd"/>
-      <w:r>
-        <w:rPr>
-          <w:rFonts w:ascii="Helvetica" w:hAnsi="Helvetica"/>
-          <w:bCs/>
-          <w:color w:val="000000"/>
-          <w:lang w:val="fr-CH"/>
-        </w:rPr>
-        <w:t xml:space="preserve"> </w:t>
-      </w:r>
-      <w:proofErr w:type="spellStart"/>
-      <w:r>
-        <w:rPr>
-          <w:rFonts w:ascii="Helvetica" w:hAnsi="Helvetica"/>
-          <w:bCs/>
-          <w:color w:val="000000"/>
-          <w:lang w:val="fr-CH"/>
-        </w:rPr>
-        <w:t>with</w:t>
-      </w:r>
-      <w:proofErr w:type="spellEnd"/>
-      <w:r>
-        <w:rPr>
-          <w:rFonts w:ascii="Helvetica" w:hAnsi="Helvetica"/>
-          <w:bCs/>
-          <w:color w:val="000000"/>
-          <w:lang w:val="fr-CH"/>
-        </w:rPr>
-        <w:t xml:space="preserve"> End-to-end Machine </w:t>
-      </w:r>
-      <w:proofErr w:type="spellStart"/>
-      <w:r>
-        <w:rPr>
-          <w:rFonts w:ascii="Helvetica" w:hAnsi="Helvetica"/>
-          <w:bCs/>
-          <w:color w:val="000000"/>
-          <w:lang w:val="fr-CH"/>
-        </w:rPr>
-        <w:t>Inference</w:t>
-      </w:r>
-      <w:proofErr w:type="spellEnd"/>
-      <w:r>
-        <w:rPr>
-          <w:rFonts w:ascii="Helvetica" w:hAnsi="Helvetica"/>
-          <w:bCs/>
-          <w:color w:val="000000"/>
-          <w:lang w:val="fr-CH"/>
-        </w:rPr>
-        <w:t xml:space="preserve"> </w:t>
-      </w:r>
-      <w:proofErr w:type="spellStart"/>
-      <w:r>
-        <w:rPr>
-          <w:rFonts w:ascii="Helvetica" w:hAnsi="Helvetica"/>
-          <w:bCs/>
-          <w:color w:val="000000"/>
-          <w:lang w:val="fr-CH"/>
-        </w:rPr>
-        <w:t>Using</w:t>
-      </w:r>
-      <w:proofErr w:type="spellEnd"/>
-      <w:r>
-        <w:rPr>
-          <w:rFonts w:ascii="Helvetica" w:hAnsi="Helvetica"/>
-          <w:bCs/>
-          <w:color w:val="000000"/>
-          <w:lang w:val="fr-CH"/>
-        </w:rPr>
-        <w:t xml:space="preserve"> </w:t>
-      </w:r>
-      <w:proofErr w:type="spellStart"/>
-      <w:r>
-        <w:rPr>
-          <w:rFonts w:ascii="Helvetica" w:hAnsi="Helvetica"/>
-          <w:bCs/>
-          <w:color w:val="000000"/>
-          <w:lang w:val="fr-CH"/>
-        </w:rPr>
-        <w:t>Deep</w:t>
-      </w:r>
-      <w:proofErr w:type="spellEnd"/>
-      <w:r>
-        <w:rPr>
-          <w:rFonts w:ascii="Helvetica" w:hAnsi="Helvetica"/>
-          <w:bCs/>
-          <w:color w:val="000000"/>
-          <w:lang w:val="fr-CH"/>
-        </w:rPr>
-        <w:t xml:space="preserve"> Learning and </w:t>
-      </w:r>
-      <w:proofErr w:type="spellStart"/>
-      <w:r>
-        <w:rPr>
-          <w:rFonts w:ascii="Helvetica" w:hAnsi="Helvetica"/>
-          <w:bCs/>
-          <w:color w:val="000000"/>
-          <w:lang w:val="fr-CH"/>
-        </w:rPr>
-        <w:t>Bayesian</w:t>
-      </w:r>
-      <w:proofErr w:type="spellEnd"/>
-      <w:r>
-        <w:rPr>
-          <w:rFonts w:ascii="Helvetica" w:hAnsi="Helvetica"/>
-          <w:bCs/>
-          <w:color w:val="000000"/>
-          <w:lang w:val="fr-CH"/>
-        </w:rPr>
-        <w:t xml:space="preserve"> </w:t>
-      </w:r>
-      <w:proofErr w:type="spellStart"/>
-      <w:r>
-        <w:rPr>
-          <w:rFonts w:ascii="Helvetica" w:hAnsi="Helvetica"/>
-          <w:bCs/>
-          <w:color w:val="000000"/>
-          <w:lang w:val="fr-CH"/>
-        </w:rPr>
-        <w:t>Statistics</w:t>
-      </w:r>
-      <w:proofErr w:type="spellEnd"/>
-      <w:r>
-        <w:rPr>
-          <w:rFonts w:ascii="Helvetica" w:hAnsi="Helvetica"/>
-          <w:bCs/>
-          <w:color w:val="000000"/>
-          <w:lang w:val="fr-CH"/>
-        </w:rPr>
         <w:t xml:space="preserve">, </w:t>
       </w:r>
-      <w:r>
-        <w:rPr>
-          <w:rFonts w:ascii="Helvetica" w:hAnsi="Helvetica"/>
-          <w:bCs/>
-          <w:i/>
-          <w:color w:val="000000"/>
-          <w:lang w:val="fr-CH"/>
-        </w:rPr>
-        <w:t xml:space="preserve">Journal of </w:t>
-      </w:r>
-      <w:proofErr w:type="spellStart"/>
-      <w:r>
-        <w:rPr>
-          <w:rFonts w:ascii="Helvetica" w:hAnsi="Helvetica"/>
-          <w:bCs/>
-          <w:i/>
-          <w:color w:val="000000"/>
-          <w:lang w:val="fr-CH"/>
-        </w:rPr>
-        <w:t>Brief</w:t>
-      </w:r>
-      <w:proofErr w:type="spellEnd"/>
-      <w:r>
-        <w:rPr>
-          <w:rFonts w:ascii="Helvetica" w:hAnsi="Helvetica"/>
-          <w:bCs/>
-          <w:i/>
-          <w:color w:val="000000"/>
-          <w:lang w:val="fr-CH"/>
-        </w:rPr>
-        <w:t xml:space="preserve"> </w:t>
-      </w:r>
-      <w:proofErr w:type="spellStart"/>
-      <w:r>
-        <w:rPr>
-          <w:rFonts w:ascii="Helvetica" w:hAnsi="Helvetica"/>
-          <w:bCs/>
-          <w:i/>
-          <w:color w:val="000000"/>
-          <w:lang w:val="fr-CH"/>
-        </w:rPr>
-        <w:t>Ideas</w:t>
-      </w:r>
-      <w:proofErr w:type="spellEnd"/>
-      <w:r>
-        <w:rPr>
-          <w:rFonts w:ascii="Helvetica" w:hAnsi="Helvetica"/>
-          <w:bCs/>
-          <w:color w:val="000000"/>
-          <w:lang w:val="fr-CH"/>
-        </w:rPr>
-        <w:t xml:space="preserve">, </w:t>
-      </w:r>
-      <w:hyperlink r:id="rId16" w:history="1">
-        <w:proofErr w:type="spellStart"/>
+      <w:hyperlink r:id="rId14" w:history="1">
         <w:r>
           <w:rPr>
             <w:rStyle w:val="Hyperlink"/>
@@ -2437,17 +1423,7 @@
             <w:bCs/>
             <w:lang w:val="fr-CH"/>
           </w:rPr>
-          <w:t>doi</w:t>
-        </w:r>
-        <w:proofErr w:type="spellEnd"/>
-        <w:r>
-          <w:rPr>
-            <w:rStyle w:val="Hyperlink"/>
-            <w:rFonts w:ascii="Helvetica" w:hAnsi="Helvetica"/>
-            <w:bCs/>
-            <w:lang w:val="fr-CH"/>
-          </w:rPr>
-          <w:t>: 10.5281/zenodo.203086</w:t>
+          <w:t>doi: 10.5281/zenodo.203086</w:t>
         </w:r>
       </w:hyperlink>
     </w:p>
@@ -2488,9 +1464,8 @@
           <w:szCs w:val="27"/>
           <w:lang w:val="fr-CH"/>
         </w:rPr>
-        <w:t xml:space="preserve">Journal </w:t>
-      </w:r>
-      <w:proofErr w:type="gramStart"/>
+        <w:t>Journal Articles</w:t>
+      </w:r>
       <w:r>
         <w:rPr>
           <w:rFonts w:ascii="Helvetica" w:hAnsi="Helvetica"/>
@@ -2501,21 +1476,8 @@
           <w:szCs w:val="27"/>
           <w:lang w:val="fr-CH"/>
         </w:rPr>
-        <w:t>Articles</w:t>
-      </w:r>
-      <w:r>
-        <w:rPr>
-          <w:rFonts w:ascii="Helvetica" w:hAnsi="Helvetica"/>
-          <w:b/>
-          <w:bCs/>
-          <w:color w:val="000000"/>
-          <w:sz w:val="27"/>
-          <w:szCs w:val="27"/>
-          <w:lang w:val="fr-CH"/>
-        </w:rPr>
         <w:t>:</w:t>
       </w:r>
-      <w:proofErr w:type="gramEnd"/>
     </w:p>
     <w:p>
       <w:pPr>
@@ -2534,15 +1496,7 @@
           <w:bCs/>
           <w:color w:val="000000"/>
         </w:rPr>
-        <w:t>Rodger, H.,</w:t>
-      </w:r>
-      <w:r>
-        <w:rPr>
-          <w:rFonts w:ascii="Helvetica" w:hAnsi="Helvetica"/>
-          <w:bCs/>
-          <w:color w:val="000000"/>
-        </w:rPr>
-        <w:t xml:space="preserve"> </w:t>
+        <w:t xml:space="preserve">Jones, B. C., Hahn, A. C., Fisher, C. I., Wang, H., Kandrik, M., </w:t>
       </w:r>
       <w:r>
         <w:rPr>
@@ -2559,47 +1513,7 @@
           <w:bCs/>
           <w:color w:val="000000"/>
         </w:rPr>
-        <w:t>,</w:t>
-      </w:r>
-      <w:r>
-        <w:rPr>
-          <w:rFonts w:ascii="Helvetica" w:hAnsi="Helvetica"/>
-          <w:bCs/>
-          <w:color w:val="000000"/>
-        </w:rPr>
-        <w:t xml:space="preserve"> &amp; Caldara</w:t>
-      </w:r>
-      <w:r>
-        <w:rPr>
-          <w:rFonts w:ascii="Helvetica" w:hAnsi="Helvetica"/>
-          <w:bCs/>
-          <w:color w:val="000000"/>
-        </w:rPr>
-        <w:t>, R. (2018).</w:t>
-      </w:r>
-      <w:r>
-        <w:rPr>
-          <w:rFonts w:ascii="Helvetica" w:hAnsi="Helvetica"/>
-          <w:bCs/>
-          <w:color w:val="000000"/>
-        </w:rPr>
-        <w:t xml:space="preserve"> </w:t>
-      </w:r>
-      <w:r>
-        <w:rPr>
-          <w:rFonts w:ascii="Helvetica" w:hAnsi="Helvetica"/>
-          <w:bCs/>
-          <w:color w:val="000000"/>
-        </w:rPr>
-        <w:t>Quantifying facial expression signal and intensity use during development</w:t>
-      </w:r>
-      <w:r>
-        <w:rPr>
-          <w:rFonts w:ascii="Helvetica" w:hAnsi="Helvetica"/>
-          <w:bCs/>
-          <w:color w:val="000000"/>
-        </w:rPr>
-        <w:t xml:space="preserve">. </w:t>
+        <w:t xml:space="preserve">, Han, C., ... &amp; DeBruine, L. M. (2018). No compelling evidence that more physically attractive young adult women have higher estradiol or progesterone. </w:t>
       </w:r>
       <w:r>
         <w:rPr>
@@ -2608,52 +1522,287 @@
           <w:i/>
           <w:color w:val="000000"/>
         </w:rPr>
-        <w:t>Journal of Experimental Child Psychology</w:t>
-      </w:r>
-      <w:r>
-        <w:rPr>
-          <w:rFonts w:ascii="Helvetica" w:hAnsi="Helvetica"/>
-          <w:bCs/>
-          <w:i/>
-          <w:color w:val="000000"/>
-        </w:rPr>
-        <w:t>, 174,</w:t>
-      </w:r>
-      <w:r>
-        <w:rPr>
-          <w:rFonts w:ascii="Helvetica" w:hAnsi="Helvetica"/>
-          <w:bCs/>
-          <w:color w:val="000000"/>
-        </w:rPr>
-        <w:t xml:space="preserve"> 41-59.</w:t>
-      </w:r>
-      <w:r>
-        <w:rPr>
-          <w:rFonts w:ascii="Helvetica" w:hAnsi="Helvetica"/>
-          <w:bCs/>
-          <w:i/>
-          <w:color w:val="000000"/>
-        </w:rPr>
-        <w:t xml:space="preserve"> </w:t>
-      </w:r>
-      <w:hyperlink r:id="rId17" w:history="1">
-        <w:proofErr w:type="spellStart"/>
+        <w:t>Psychoneuroendocrinology, 98,</w:t>
+      </w:r>
+      <w:r>
+        <w:rPr>
+          <w:rFonts w:ascii="Helvetica" w:hAnsi="Helvetica"/>
+          <w:bCs/>
+          <w:color w:val="000000"/>
+        </w:rPr>
+        <w:t xml:space="preserve"> 1-5. </w:t>
+      </w:r>
+      <w:hyperlink r:id="rId15" w:history="1">
         <w:r>
           <w:rPr>
             <w:rStyle w:val="Hyperlink"/>
             <w:rFonts w:ascii="Helvetica" w:hAnsi="Helvetica"/>
             <w:bCs/>
           </w:rPr>
-          <w:t>doi</w:t>
+          <w:t>doi: 10.1016/j.psyneuen.2018.07.026</w:t>
         </w:r>
-        <w:proofErr w:type="spellEnd"/>
+      </w:hyperlink>
+    </w:p>
+    <w:p>
+      <w:pPr>
+        <w:pStyle w:val="western"/>
+        <w:spacing w:after="0" w:afterAutospacing="0"/>
+        <w:ind w:left="567" w:hanging="567"/>
+        <w:jc w:val="both"/>
+        <w:rPr>
+          <w:rFonts w:ascii="Helvetica" w:hAnsi="Helvetica"/>
+          <w:bCs/>
+          <w:color w:val="000000"/>
+        </w:rPr>
+      </w:pPr>
+      <w:r>
+        <w:rPr>
+          <w:rFonts w:ascii="Helvetica" w:hAnsi="Helvetica"/>
+          <w:bCs/>
+          <w:color w:val="000000"/>
+        </w:rPr>
+        <w:t>Vizioli, L., Bratch, A.</w:t>
+      </w:r>
+      <w:r>
+        <w:rPr>
+          <w:rFonts w:ascii="Helvetica" w:hAnsi="Helvetica"/>
+          <w:bCs/>
+          <w:color w:val="000000"/>
+          <w:vertAlign w:val="superscript"/>
+        </w:rPr>
+        <w:t>1</w:t>
+      </w:r>
+      <w:r>
+        <w:rPr>
+          <w:rFonts w:ascii="Helvetica" w:hAnsi="Helvetica"/>
+          <w:bCs/>
+          <w:color w:val="000000"/>
+        </w:rPr>
+        <w:t xml:space="preserve">, </w:t>
+      </w:r>
+      <w:r>
+        <w:rPr>
+          <w:rFonts w:ascii="Helvetica" w:hAnsi="Helvetica"/>
+          <w:b/>
+          <w:bCs/>
+          <w:color w:val="000000"/>
+        </w:rPr>
+        <w:t>Lao, J.</w:t>
+      </w:r>
+      <w:r>
+        <w:rPr>
+          <w:rFonts w:ascii="Helvetica" w:hAnsi="Helvetica"/>
+          <w:bCs/>
+          <w:color w:val="000000"/>
+          <w:vertAlign w:val="superscript"/>
+        </w:rPr>
+        <w:t>1</w:t>
+      </w:r>
+      <w:r>
+        <w:rPr>
+          <w:rFonts w:ascii="Helvetica" w:hAnsi="Helvetica"/>
+          <w:bCs/>
+          <w:color w:val="000000"/>
+        </w:rPr>
+        <w:t xml:space="preserve">, Ugurbil, K., Muckli, L., &amp; Yacoub, E. (2018). Temporal multivariate pattern analysis (tMVPA): A single trial approach exploring the temporal dynamics of the BOLD signal. </w:t>
+      </w:r>
+      <w:r>
+        <w:rPr>
+          <w:rFonts w:ascii="Helvetica" w:hAnsi="Helvetica"/>
+          <w:bCs/>
+          <w:i/>
+          <w:color w:val="000000"/>
+        </w:rPr>
+        <w:t>Journal of Neuroscience Methods, 308,</w:t>
+      </w:r>
+      <w:r>
+        <w:rPr>
+          <w:rFonts w:ascii="Helvetica" w:hAnsi="Helvetica"/>
+          <w:bCs/>
+          <w:color w:val="000000"/>
+        </w:rPr>
+        <w:t xml:space="preserve"> 74-87. </w:t>
+      </w:r>
+      <w:hyperlink r:id="rId16" w:history="1">
         <w:r>
           <w:rPr>
             <w:rStyle w:val="Hyperlink"/>
             <w:rFonts w:ascii="Helvetica" w:hAnsi="Helvetica"/>
             <w:bCs/>
           </w:rPr>
-          <w:t xml:space="preserve">: </w:t>
+          <w:t>doi: 10.1016/j.jneumeth.2018.06.029</w:t>
+        </w:r>
+      </w:hyperlink>
+    </w:p>
+    <w:p>
+      <w:pPr>
+        <w:pStyle w:val="western"/>
+        <w:spacing w:before="0" w:beforeAutospacing="0" w:after="0" w:afterAutospacing="0"/>
+        <w:ind w:left="567" w:hanging="567"/>
+        <w:jc w:val="both"/>
+        <w:rPr>
+          <w:rFonts w:ascii="Helvetica" w:hAnsi="Helvetica"/>
+          <w:color w:val="000000"/>
+          <w:lang w:val="en-US"/>
+        </w:rPr>
+      </w:pPr>
+      <w:r>
+        <w:rPr>
+          <w:rFonts w:ascii="Helvetica" w:hAnsi="Helvetica"/>
+          <w:color w:val="000000"/>
+          <w:vertAlign w:val="superscript"/>
+          <w:lang w:val="en-US"/>
+        </w:rPr>
+        <w:t>1</w:t>
+      </w:r>
+      <w:r>
+        <w:rPr>
+          <w:rFonts w:ascii="Helvetica" w:hAnsi="Helvetica"/>
+          <w:i/>
+          <w:iCs/>
+          <w:color w:val="000000"/>
+          <w:lang w:val="en-US"/>
+        </w:rPr>
+        <w:t>Equal contribution</w:t>
+      </w:r>
+    </w:p>
+    <w:p>
+      <w:pPr>
+        <w:pStyle w:val="western"/>
+        <w:ind w:left="567" w:hanging="567"/>
+        <w:jc w:val="both"/>
+        <w:rPr>
+          <w:rFonts w:ascii="Helvetica" w:hAnsi="Helvetica"/>
+          <w:bCs/>
+          <w:color w:val="000000"/>
+        </w:rPr>
+      </w:pPr>
+      <w:r>
+        <w:rPr>
+          <w:rFonts w:ascii="Helvetica" w:hAnsi="Helvetica"/>
+          <w:bCs/>
+          <w:color w:val="000000"/>
+        </w:rPr>
+        <w:t>R</w:t>
+      </w:r>
+      <w:bookmarkStart w:id="6" w:name="_GoBack"/>
+      <w:bookmarkEnd w:id="6"/>
+      <w:r>
+        <w:rPr>
+          <w:rFonts w:ascii="Helvetica" w:hAnsi="Helvetica"/>
+          <w:bCs/>
+          <w:color w:val="000000"/>
+        </w:rPr>
+        <w:t>odger, H.,</w:t>
+      </w:r>
+      <w:r>
+        <w:rPr>
+          <w:rFonts w:ascii="Helvetica" w:hAnsi="Helvetica"/>
+          <w:bCs/>
+          <w:color w:val="000000"/>
+        </w:rPr>
+        <w:t xml:space="preserve"> </w:t>
+      </w:r>
+      <w:r>
+        <w:rPr>
+          <w:rFonts w:ascii="Helvetica" w:hAnsi="Helvetica"/>
+          <w:b/>
+          <w:bCs/>
+          <w:color w:val="000000"/>
+        </w:rPr>
+        <w:t>Lao, J.</w:t>
+      </w:r>
+      <w:r>
+        <w:rPr>
+          <w:rFonts w:ascii="Helvetica" w:hAnsi="Helvetica"/>
+          <w:bCs/>
+          <w:color w:val="000000"/>
+        </w:rPr>
+        <w:t>,</w:t>
+      </w:r>
+      <w:r>
+        <w:rPr>
+          <w:rFonts w:ascii="Helvetica" w:hAnsi="Helvetica"/>
+          <w:bCs/>
+          <w:color w:val="000000"/>
+        </w:rPr>
+        <w:t xml:space="preserve"> &amp; Caldara</w:t>
+      </w:r>
+      <w:r>
+        <w:rPr>
+          <w:rFonts w:ascii="Helvetica" w:hAnsi="Helvetica"/>
+          <w:bCs/>
+          <w:color w:val="000000"/>
+        </w:rPr>
+        <w:t>, R. (2018).</w:t>
+      </w:r>
+      <w:r>
+        <w:rPr>
+          <w:rFonts w:ascii="Helvetica" w:hAnsi="Helvetica"/>
+          <w:bCs/>
+          <w:color w:val="000000"/>
+        </w:rPr>
+        <w:t xml:space="preserve"> </w:t>
+      </w:r>
+      <w:r>
+        <w:rPr>
+          <w:rFonts w:ascii="Helvetica" w:hAnsi="Helvetica"/>
+          <w:bCs/>
+          <w:color w:val="000000"/>
+        </w:rPr>
+        <w:t>Quantifying facial expression signal and intensity use during development</w:t>
+      </w:r>
+      <w:r>
+        <w:rPr>
+          <w:rFonts w:ascii="Helvetica" w:hAnsi="Helvetica"/>
+          <w:bCs/>
+          <w:color w:val="000000"/>
+        </w:rPr>
+        <w:t xml:space="preserve">. </w:t>
+      </w:r>
+      <w:r>
+        <w:rPr>
+          <w:rFonts w:ascii="Helvetica" w:hAnsi="Helvetica"/>
+          <w:bCs/>
+          <w:i/>
+          <w:color w:val="000000"/>
+        </w:rPr>
+        <w:t>Journal of Experimental Child Psychology</w:t>
+      </w:r>
+      <w:r>
+        <w:rPr>
+          <w:rFonts w:ascii="Helvetica" w:hAnsi="Helvetica"/>
+          <w:bCs/>
+          <w:i/>
+          <w:color w:val="000000"/>
+        </w:rPr>
+        <w:t>, 174,</w:t>
+      </w:r>
+      <w:r>
+        <w:rPr>
+          <w:rFonts w:ascii="Helvetica" w:hAnsi="Helvetica"/>
+          <w:bCs/>
+          <w:color w:val="000000"/>
+        </w:rPr>
+        <w:t xml:space="preserve"> 41-59.</w:t>
+      </w:r>
+      <w:r>
+        <w:rPr>
+          <w:rFonts w:ascii="Helvetica" w:hAnsi="Helvetica"/>
+          <w:bCs/>
+          <w:i/>
+          <w:color w:val="000000"/>
+        </w:rPr>
+        <w:t xml:space="preserve"> </w:t>
+      </w:r>
+      <w:hyperlink r:id="rId17" w:history="1">
+        <w:r>
+          <w:rPr>
+            <w:rStyle w:val="Hyperlink"/>
+            <w:rFonts w:ascii="Helvetica" w:hAnsi="Helvetica"/>
+            <w:bCs/>
+          </w:rPr>
+          <w:t xml:space="preserve">doi: </w:t>
         </w:r>
         <w:r>
           <w:rPr>
@@ -2698,18 +1847,33 @@
           <w:bCs/>
           <w:color w:val="000000"/>
         </w:rPr>
+        <w:t xml:space="preserve"> Sokhn,</w:t>
+      </w:r>
+      <w:r>
+        <w:rPr>
+          <w:rFonts w:ascii="Helvetica" w:hAnsi="Helvetica"/>
+          <w:bCs/>
+          <w:color w:val="000000"/>
+        </w:rPr>
+        <w:t xml:space="preserve"> N.,</w:t>
+      </w:r>
+      <w:r>
+        <w:rPr>
+          <w:rFonts w:ascii="Helvetica" w:hAnsi="Helvetica"/>
+          <w:bCs/>
+          <w:color w:val="000000"/>
+        </w:rPr>
         <w:t xml:space="preserve"> </w:t>
       </w:r>
-      <w:proofErr w:type="spellStart"/>
-      <w:r>
-        <w:rPr>
-          <w:rFonts w:ascii="Helvetica" w:hAnsi="Helvetica"/>
-          <w:bCs/>
-          <w:color w:val="000000"/>
-        </w:rPr>
-        <w:t>Sokhn</w:t>
-      </w:r>
-      <w:proofErr w:type="spellEnd"/>
+      <w:r>
+        <w:rPr>
+          <w:rFonts w:ascii="Helvetica" w:hAnsi="Helvetica"/>
+          <w:b/>
+          <w:bCs/>
+          <w:color w:val="000000"/>
+        </w:rPr>
+        <w:t>Lao, J.</w:t>
+      </w:r>
       <w:r>
         <w:rPr>
           <w:rFonts w:ascii="Helvetica" w:hAnsi="Helvetica"/>
@@ -2724,39 +1888,6 @@
           <w:bCs/>
           <w:color w:val="000000"/>
         </w:rPr>
-        <w:t xml:space="preserve"> N.,</w:t>
-      </w:r>
-      <w:r>
-        <w:rPr>
-          <w:rFonts w:ascii="Helvetica" w:hAnsi="Helvetica"/>
-          <w:bCs/>
-          <w:color w:val="000000"/>
-        </w:rPr>
-        <w:t xml:space="preserve"> </w:t>
-      </w:r>
-      <w:r>
-        <w:rPr>
-          <w:rFonts w:ascii="Helvetica" w:hAnsi="Helvetica"/>
-          <w:b/>
-          <w:bCs/>
-          <w:color w:val="000000"/>
-        </w:rPr>
-        <w:t>Lao, J.</w:t>
-      </w:r>
-      <w:r>
-        <w:rPr>
-          <w:rFonts w:ascii="Helvetica" w:hAnsi="Helvetica"/>
-          <w:bCs/>
-          <w:color w:val="000000"/>
-        </w:rPr>
-        <w:t>,</w:t>
-      </w:r>
-      <w:r>
-        <w:rPr>
-          <w:rFonts w:ascii="Helvetica" w:hAnsi="Helvetica"/>
-          <w:bCs/>
-          <w:color w:val="000000"/>
-        </w:rPr>
         <w:t xml:space="preserve"> &amp; Caldara</w:t>
       </w:r>
       <w:r>
@@ -2802,23 +1933,168 @@
         <w:t xml:space="preserve">, </w:t>
       </w:r>
       <w:hyperlink r:id="rId18" w:history="1">
-        <w:proofErr w:type="spellStart"/>
         <w:r>
           <w:rPr>
             <w:rStyle w:val="Hyperlink"/>
             <w:rFonts w:ascii="Helvetica" w:hAnsi="Helvetica"/>
             <w:bCs/>
           </w:rPr>
-          <w:t>doi</w:t>
+          <w:t>doi: 10.1080/02643294.2018.1469482</w:t>
         </w:r>
-        <w:proofErr w:type="spellEnd"/>
+      </w:hyperlink>
+    </w:p>
+    <w:p>
+      <w:pPr>
+        <w:pStyle w:val="western"/>
+        <w:ind w:left="567" w:hanging="567"/>
+        <w:jc w:val="both"/>
+        <w:rPr>
+          <w:rFonts w:ascii="Helvetica" w:hAnsi="Helvetica"/>
+          <w:bCs/>
+          <w:color w:val="000000"/>
+        </w:rPr>
+      </w:pPr>
+      <w:r>
+        <w:rPr>
+          <w:rFonts w:ascii="Helvetica" w:hAnsi="Helvetica"/>
+          <w:bCs/>
+          <w:color w:val="000000"/>
+        </w:rPr>
+        <w:t xml:space="preserve">Malaspina, M., Albonico, A., </w:t>
+      </w:r>
+      <w:r>
+        <w:rPr>
+          <w:rFonts w:ascii="Helvetica" w:hAnsi="Helvetica"/>
+          <w:b/>
+          <w:bCs/>
+          <w:color w:val="000000"/>
+        </w:rPr>
+        <w:t>Lao, J.</w:t>
+      </w:r>
+      <w:r>
+        <w:rPr>
+          <w:rFonts w:ascii="Helvetica" w:hAnsi="Helvetica"/>
+          <w:bCs/>
+          <w:color w:val="000000"/>
+        </w:rPr>
+        <w:t>,</w:t>
+      </w:r>
+      <w:r>
+        <w:rPr>
+          <w:rFonts w:ascii="Helvetica" w:hAnsi="Helvetica"/>
+          <w:b/>
+          <w:bCs/>
+          <w:color w:val="000000"/>
+        </w:rPr>
+        <w:t> </w:t>
+      </w:r>
+      <w:r>
+        <w:rPr>
+          <w:rFonts w:ascii="Helvetica" w:hAnsi="Helvetica"/>
+          <w:bCs/>
+          <w:color w:val="000000"/>
+        </w:rPr>
+        <w:t xml:space="preserve">Caldara, R., </w:t>
+      </w:r>
+      <w:r>
+        <w:rPr>
+          <w:rFonts w:ascii="Helvetica" w:hAnsi="Helvetica"/>
+          <w:bCs/>
+          <w:color w:val="000000"/>
+        </w:rPr>
+        <w:t xml:space="preserve">&amp; </w:t>
+      </w:r>
+      <w:r>
+        <w:rPr>
+          <w:rFonts w:ascii="Helvetica" w:hAnsi="Helvetica"/>
+          <w:bCs/>
+          <w:color w:val="000000"/>
+        </w:rPr>
+        <w:t>Daini, R. (</w:t>
+      </w:r>
+      <w:r>
+        <w:rPr>
+          <w:rFonts w:ascii="Helvetica" w:hAnsi="Helvetica"/>
+          <w:bCs/>
+          <w:color w:val="000000"/>
+        </w:rPr>
+        <w:t>2018</w:t>
+      </w:r>
+      <w:r>
+        <w:rPr>
+          <w:rFonts w:ascii="Helvetica" w:hAnsi="Helvetica"/>
+          <w:bCs/>
+          <w:color w:val="000000"/>
+        </w:rPr>
+        <w:t>). Mapping self-face recognition strategies in congenital prosopagnosia. </w:t>
+      </w:r>
+      <w:r>
+        <w:rPr>
+          <w:rFonts w:ascii="Helvetica" w:hAnsi="Helvetica"/>
+          <w:bCs/>
+          <w:i/>
+          <w:iCs/>
+          <w:color w:val="000000"/>
+        </w:rPr>
+        <w:t>Neuropsychology</w:t>
+      </w:r>
+      <w:r>
+        <w:rPr>
+          <w:rFonts w:ascii="Helvetica" w:hAnsi="Helvetica"/>
+          <w:bCs/>
+          <w:color w:val="000000"/>
+        </w:rPr>
+        <w:t>,</w:t>
+      </w:r>
+      <w:r>
+        <w:rPr>
+          <w:rFonts w:ascii="Helvetica" w:hAnsi="Helvetica"/>
+          <w:bCs/>
+          <w:color w:val="000000"/>
+        </w:rPr>
+        <w:t xml:space="preserve"> </w:t>
+      </w:r>
+      <w:r>
+        <w:rPr>
+          <w:rFonts w:ascii="Helvetica" w:hAnsi="Helvetica"/>
+          <w:bCs/>
+          <w:i/>
+          <w:color w:val="000000"/>
+        </w:rPr>
+        <w:t>32</w:t>
+      </w:r>
+      <w:r>
+        <w:rPr>
+          <w:rFonts w:ascii="Helvetica" w:hAnsi="Helvetica"/>
+          <w:bCs/>
+          <w:color w:val="000000"/>
+        </w:rPr>
+        <w:t xml:space="preserve">(2), </w:t>
+      </w:r>
+      <w:r>
+        <w:rPr>
+          <w:rFonts w:ascii="Helvetica" w:hAnsi="Helvetica"/>
+          <w:bCs/>
+          <w:color w:val="000000"/>
+        </w:rPr>
+        <w:t>123-137</w:t>
+      </w:r>
+      <w:r>
+        <w:rPr>
+          <w:rFonts w:ascii="Helvetica" w:hAnsi="Helvetica"/>
+          <w:bCs/>
+          <w:color w:val="000000"/>
+        </w:rPr>
+        <w:t xml:space="preserve">. </w:t>
+      </w:r>
+      <w:hyperlink r:id="rId19" w:history="1">
         <w:r>
           <w:rPr>
             <w:rStyle w:val="Hyperlink"/>
             <w:rFonts w:ascii="Helvetica" w:hAnsi="Helvetica"/>
             <w:bCs/>
           </w:rPr>
-          <w:t>: 10.1080/02643294.2018.1469482</w:t>
+          <w:t>doi: 10.1037/neu0000414</w:t>
         </w:r>
       </w:hyperlink>
     </w:p>
@@ -2833,41 +2109,13 @@
           <w:color w:val="000000"/>
         </w:rPr>
       </w:pPr>
-      <w:proofErr w:type="spellStart"/>
-      <w:r>
-        <w:rPr>
-          <w:rFonts w:ascii="Helvetica" w:hAnsi="Helvetica"/>
-          <w:bCs/>
-          <w:color w:val="000000"/>
-        </w:rPr>
-        <w:t>Malaspina</w:t>
-      </w:r>
-      <w:proofErr w:type="spellEnd"/>
-      <w:r>
-        <w:rPr>
-          <w:rFonts w:ascii="Helvetica" w:hAnsi="Helvetica"/>
-          <w:bCs/>
-          <w:color w:val="000000"/>
-        </w:rPr>
-        <w:t xml:space="preserve">, M., </w:t>
-      </w:r>
-      <w:proofErr w:type="spellStart"/>
-      <w:r>
-        <w:rPr>
-          <w:rFonts w:ascii="Helvetica" w:hAnsi="Helvetica"/>
-          <w:bCs/>
-          <w:color w:val="000000"/>
-        </w:rPr>
-        <w:t>Albonico</w:t>
-      </w:r>
-      <w:proofErr w:type="spellEnd"/>
-      <w:r>
-        <w:rPr>
-          <w:rFonts w:ascii="Helvetica" w:hAnsi="Helvetica"/>
-          <w:bCs/>
-          <w:color w:val="000000"/>
-        </w:rPr>
-        <w:t xml:space="preserve">, A., </w:t>
+      <w:r>
+        <w:rPr>
+          <w:rFonts w:ascii="Helvetica" w:hAnsi="Helvetica"/>
+          <w:bCs/>
+          <w:color w:val="000000"/>
+        </w:rPr>
+        <w:t xml:space="preserve">Lakens, D., Adolfi, F. G., …, </w:t>
       </w:r>
       <w:r>
         <w:rPr>
@@ -2884,228 +2132,7 @@
           <w:bCs/>
           <w:color w:val="000000"/>
         </w:rPr>
-        <w:t>,</w:t>
-      </w:r>
-      <w:r>
-        <w:rPr>
-          <w:rFonts w:ascii="Helvetica" w:hAnsi="Helvetica"/>
-          <w:b/>
-          <w:bCs/>
-          <w:color w:val="000000"/>
-        </w:rPr>
-        <w:t> </w:t>
-      </w:r>
-      <w:r>
-        <w:rPr>
-          <w:rFonts w:ascii="Helvetica" w:hAnsi="Helvetica"/>
-          <w:bCs/>
-          <w:color w:val="000000"/>
-        </w:rPr>
-        <w:t xml:space="preserve">Caldara, R., </w:t>
-      </w:r>
-      <w:r>
-        <w:rPr>
-          <w:rFonts w:ascii="Helvetica" w:hAnsi="Helvetica"/>
-          <w:bCs/>
-          <w:color w:val="000000"/>
-        </w:rPr>
-        <w:t xml:space="preserve">&amp; </w:t>
-      </w:r>
-      <w:proofErr w:type="spellStart"/>
-      <w:r>
-        <w:rPr>
-          <w:rFonts w:ascii="Helvetica" w:hAnsi="Helvetica"/>
-          <w:bCs/>
-          <w:color w:val="000000"/>
-        </w:rPr>
-        <w:t>Daini</w:t>
-      </w:r>
-      <w:proofErr w:type="spellEnd"/>
-      <w:r>
-        <w:rPr>
-          <w:rFonts w:ascii="Helvetica" w:hAnsi="Helvetica"/>
-          <w:bCs/>
-          <w:color w:val="000000"/>
-        </w:rPr>
-        <w:t>, R. (</w:t>
-      </w:r>
-      <w:r>
-        <w:rPr>
-          <w:rFonts w:ascii="Helvetica" w:hAnsi="Helvetica"/>
-          <w:bCs/>
-          <w:color w:val="000000"/>
-        </w:rPr>
-        <w:t>2018</w:t>
-      </w:r>
-      <w:r>
-        <w:rPr>
-          <w:rFonts w:ascii="Helvetica" w:hAnsi="Helvetica"/>
-          <w:bCs/>
-          <w:color w:val="000000"/>
-        </w:rPr>
-        <w:t>). Mapping self-face recognition strategies in congenital prosopagnosia. </w:t>
-      </w:r>
-      <w:r>
-        <w:rPr>
-          <w:rFonts w:ascii="Helvetica" w:hAnsi="Helvetica"/>
-          <w:bCs/>
-          <w:i/>
-          <w:iCs/>
-          <w:color w:val="000000"/>
-        </w:rPr>
-        <w:t>Neuropsychology</w:t>
-      </w:r>
-      <w:r>
-        <w:rPr>
-          <w:rFonts w:ascii="Helvetica" w:hAnsi="Helvetica"/>
-          <w:bCs/>
-          <w:color w:val="000000"/>
-        </w:rPr>
-        <w:t>,</w:t>
-      </w:r>
-      <w:r>
-        <w:rPr>
-          <w:rFonts w:ascii="Helvetica" w:hAnsi="Helvetica"/>
-          <w:bCs/>
-          <w:color w:val="000000"/>
-        </w:rPr>
-        <w:t xml:space="preserve"> </w:t>
-      </w:r>
-      <w:r>
-        <w:rPr>
-          <w:rFonts w:ascii="Helvetica" w:hAnsi="Helvetica"/>
-          <w:bCs/>
-          <w:i/>
-          <w:color w:val="000000"/>
-        </w:rPr>
-        <w:t>32</w:t>
-      </w:r>
-      <w:r>
-        <w:rPr>
-          <w:rFonts w:ascii="Helvetica" w:hAnsi="Helvetica"/>
-          <w:bCs/>
-          <w:color w:val="000000"/>
-        </w:rPr>
-        <w:t xml:space="preserve">(2), </w:t>
-      </w:r>
-      <w:r>
-        <w:rPr>
-          <w:rFonts w:ascii="Helvetica" w:hAnsi="Helvetica"/>
-          <w:bCs/>
-          <w:color w:val="000000"/>
-        </w:rPr>
-        <w:t>123-137</w:t>
-      </w:r>
-      <w:r>
-        <w:rPr>
-          <w:rFonts w:ascii="Helvetica" w:hAnsi="Helvetica"/>
-          <w:bCs/>
-          <w:color w:val="000000"/>
-        </w:rPr>
-        <w:t xml:space="preserve">. </w:t>
-      </w:r>
-      <w:hyperlink r:id="rId19" w:history="1">
-        <w:proofErr w:type="spellStart"/>
-        <w:r>
-          <w:rPr>
-            <w:rStyle w:val="Hyperlink"/>
-            <w:rFonts w:ascii="Helvetica" w:hAnsi="Helvetica"/>
-            <w:bCs/>
-          </w:rPr>
-          <w:t>doi</w:t>
-        </w:r>
-        <w:proofErr w:type="spellEnd"/>
-        <w:r>
-          <w:rPr>
-            <w:rStyle w:val="Hyperlink"/>
-            <w:rFonts w:ascii="Helvetica" w:hAnsi="Helvetica"/>
-            <w:bCs/>
-          </w:rPr>
-          <w:t>: 10.1037/neu0000414</w:t>
-        </w:r>
-      </w:hyperlink>
-    </w:p>
-    <w:p>
-      <w:pPr>
-        <w:pStyle w:val="western"/>
-        <w:ind w:left="567" w:hanging="567"/>
-        <w:jc w:val="both"/>
-        <w:rPr>
-          <w:rFonts w:ascii="Helvetica" w:hAnsi="Helvetica"/>
-          <w:bCs/>
-          <w:color w:val="000000"/>
-        </w:rPr>
-      </w:pPr>
-      <w:proofErr w:type="spellStart"/>
-      <w:r>
-        <w:rPr>
-          <w:rFonts w:ascii="Helvetica" w:hAnsi="Helvetica"/>
-          <w:bCs/>
-          <w:color w:val="000000"/>
-        </w:rPr>
-        <w:t>Lakens</w:t>
-      </w:r>
-      <w:proofErr w:type="spellEnd"/>
-      <w:r>
-        <w:rPr>
-          <w:rFonts w:ascii="Helvetica" w:hAnsi="Helvetica"/>
-          <w:bCs/>
-          <w:color w:val="000000"/>
-        </w:rPr>
-        <w:t xml:space="preserve">, D., </w:t>
-      </w:r>
-      <w:proofErr w:type="spellStart"/>
-      <w:r>
-        <w:rPr>
-          <w:rFonts w:ascii="Helvetica" w:hAnsi="Helvetica"/>
-          <w:bCs/>
-          <w:color w:val="000000"/>
-        </w:rPr>
-        <w:t>Adolfi</w:t>
-      </w:r>
-      <w:proofErr w:type="spellEnd"/>
-      <w:r>
-        <w:rPr>
-          <w:rFonts w:ascii="Helvetica" w:hAnsi="Helvetica"/>
-          <w:bCs/>
-          <w:color w:val="000000"/>
-        </w:rPr>
-        <w:t xml:space="preserve">, F. G., …, </w:t>
-      </w:r>
-      <w:r>
-        <w:rPr>
-          <w:rFonts w:ascii="Helvetica" w:hAnsi="Helvetica"/>
-          <w:b/>
-          <w:bCs/>
-          <w:color w:val="000000"/>
-        </w:rPr>
-        <w:t>Lao, J.</w:t>
-      </w:r>
-      <w:r>
-        <w:rPr>
-          <w:rFonts w:ascii="Helvetica" w:hAnsi="Helvetica"/>
-          <w:bCs/>
-          <w:color w:val="000000"/>
-        </w:rPr>
-        <w:t xml:space="preserve">, …, </w:t>
-      </w:r>
-      <w:proofErr w:type="spellStart"/>
-      <w:r>
-        <w:rPr>
-          <w:rFonts w:ascii="Helvetica" w:hAnsi="Helvetica"/>
-          <w:bCs/>
-          <w:color w:val="000000"/>
-        </w:rPr>
-        <w:t>Zwaan</w:t>
-      </w:r>
-      <w:proofErr w:type="spellEnd"/>
-      <w:r>
-        <w:rPr>
-          <w:rFonts w:ascii="Helvetica" w:hAnsi="Helvetica"/>
-          <w:bCs/>
-          <w:color w:val="000000"/>
-        </w:rPr>
-        <w:t xml:space="preserve">, R. A. (2018). Justify Your Alpha. </w:t>
+        <w:t xml:space="preserve">, …, Zwaan, R. A. (2018). Justify Your Alpha. </w:t>
       </w:r>
       <w:r>
         <w:rPr>
@@ -3180,7 +2207,6 @@
           <w:color w:val="000000"/>
         </w:rPr>
       </w:pPr>
-      <w:proofErr w:type="spellStart"/>
       <w:r>
         <w:rPr>
           <w:rFonts w:ascii="Helvetica" w:hAnsi="Helvetica"/>
@@ -3188,7 +2214,6 @@
         </w:rPr>
         <w:t>Turano</w:t>
       </w:r>
-      <w:proofErr w:type="spellEnd"/>
       <w:r>
         <w:rPr>
           <w:rFonts w:ascii="Helvetica" w:hAnsi="Helvetica"/>
@@ -3243,23 +2268,7 @@
           <w:rFonts w:ascii="Helvetica" w:hAnsi="Helvetica"/>
           <w:color w:val="000000"/>
         </w:rPr>
-        <w:t xml:space="preserve"> </w:t>
-      </w:r>
-      <w:proofErr w:type="spellStart"/>
-      <w:r>
-        <w:rPr>
-          <w:rFonts w:ascii="Helvetica" w:hAnsi="Helvetica"/>
-          <w:color w:val="000000"/>
-        </w:rPr>
-        <w:t>Richoz</w:t>
-      </w:r>
-      <w:proofErr w:type="spellEnd"/>
-      <w:r>
-        <w:rPr>
-          <w:rFonts w:ascii="Helvetica" w:hAnsi="Helvetica"/>
-          <w:color w:val="000000"/>
-        </w:rPr>
-        <w:t>, A-</w:t>
+        <w:t xml:space="preserve"> Richoz, A-</w:t>
       </w:r>
       <w:r>
         <w:rPr>
@@ -3275,60 +2284,19 @@
         </w:rPr>
         <w:t xml:space="preserve">de </w:t>
       </w:r>
-      <w:proofErr w:type="spellStart"/>
-      <w:r>
-        <w:rPr>
-          <w:rFonts w:ascii="Helvetica" w:hAnsi="Helvetica"/>
-          <w:color w:val="000000"/>
-        </w:rPr>
-        <w:t>Lissa</w:t>
-      </w:r>
-      <w:proofErr w:type="spellEnd"/>
-      <w:r>
-        <w:rPr>
-          <w:rFonts w:ascii="Helvetica" w:hAnsi="Helvetica"/>
-          <w:color w:val="000000"/>
-        </w:rPr>
-        <w:t>, P.</w:t>
-      </w:r>
-      <w:r>
-        <w:rPr>
-          <w:rFonts w:ascii="Helvetica" w:hAnsi="Helvetica"/>
-          <w:color w:val="000000"/>
-        </w:rPr>
-        <w:t xml:space="preserve">, </w:t>
-      </w:r>
-      <w:proofErr w:type="spellStart"/>
-      <w:r>
-        <w:rPr>
-          <w:rFonts w:ascii="Helvetica" w:hAnsi="Helvetica"/>
-          <w:color w:val="000000"/>
-        </w:rPr>
-        <w:t>Degosciu</w:t>
-      </w:r>
-      <w:proofErr w:type="spellEnd"/>
-      <w:r>
-        <w:rPr>
-          <w:rFonts w:ascii="Helvetica" w:hAnsi="Helvetica"/>
-          <w:color w:val="000000"/>
-        </w:rPr>
-        <w:t xml:space="preserve">, S. B., </w:t>
-      </w:r>
-      <w:proofErr w:type="spellStart"/>
-      <w:r>
-        <w:rPr>
-          <w:rFonts w:ascii="Helvetica" w:hAnsi="Helvetica"/>
-          <w:color w:val="000000"/>
-        </w:rPr>
-        <w:t>Viggiano</w:t>
-      </w:r>
-      <w:proofErr w:type="spellEnd"/>
-      <w:r>
-        <w:rPr>
-          <w:rFonts w:ascii="Helvetica" w:hAnsi="Helvetica"/>
-          <w:color w:val="000000"/>
-        </w:rPr>
-        <w:t>, M. P., &amp; Caldara, R. (2017). Fear boosts the early neural coding of faces. </w:t>
+      <w:r>
+        <w:rPr>
+          <w:rFonts w:ascii="Helvetica" w:hAnsi="Helvetica"/>
+          <w:color w:val="000000"/>
+        </w:rPr>
+        <w:t>Lissa, P.</w:t>
+      </w:r>
+      <w:r>
+        <w:rPr>
+          <w:rFonts w:ascii="Helvetica" w:hAnsi="Helvetica"/>
+          <w:color w:val="000000"/>
+        </w:rPr>
+        <w:t>, Degosciu, S. B., Viggiano, M. P., &amp; Caldara, R. (2017). Fear boosts the early neural coding of faces. </w:t>
       </w:r>
       <w:r>
         <w:rPr>
@@ -3370,21 +2338,12 @@
         <w:t xml:space="preserve"> </w:t>
       </w:r>
       <w:hyperlink r:id="rId21" w:history="1">
-        <w:proofErr w:type="spellStart"/>
         <w:r>
           <w:rPr>
             <w:rStyle w:val="Hyperlink"/>
             <w:rFonts w:ascii="Helvetica" w:hAnsi="Helvetica"/>
           </w:rPr>
-          <w:t>doi</w:t>
-        </w:r>
-        <w:proofErr w:type="spellEnd"/>
-        <w:r>
-          <w:rPr>
-            <w:rStyle w:val="Hyperlink"/>
-            <w:rFonts w:ascii="Helvetica" w:hAnsi="Helvetica"/>
-          </w:rPr>
-          <w:t>: 10.1093/scan/nsx110</w:t>
+          <w:t>doi: 10.1093/scan/nsx110</w:t>
         </w:r>
       </w:hyperlink>
     </w:p>
@@ -3437,25 +2396,7 @@
           <w:bCs/>
           <w:color w:val="000000"/>
         </w:rPr>
-        <w:t xml:space="preserve">Stoll, C., </w:t>
-      </w:r>
-      <w:proofErr w:type="spellStart"/>
-      <w:r>
-        <w:rPr>
-          <w:rFonts w:ascii="Helvetica" w:hAnsi="Helvetica"/>
-          <w:bCs/>
-          <w:color w:val="000000"/>
-        </w:rPr>
-        <w:t>Palluel-Germain</w:t>
-      </w:r>
-      <w:proofErr w:type="spellEnd"/>
-      <w:r>
-        <w:rPr>
-          <w:rFonts w:ascii="Helvetica" w:hAnsi="Helvetica"/>
-          <w:bCs/>
-          <w:color w:val="000000"/>
-        </w:rPr>
-        <w:t xml:space="preserve">, R., Caldara, R., </w:t>
+        <w:t xml:space="preserve">Stoll, C., Palluel-Germain, R., Caldara, R., </w:t>
       </w:r>
       <w:r>
         <w:rPr>
@@ -3472,43 +2413,7 @@
           <w:bCs/>
           <w:color w:val="000000"/>
         </w:rPr>
-        <w:t xml:space="preserve">, Dye, M. W. G., </w:t>
-      </w:r>
-      <w:proofErr w:type="spellStart"/>
-      <w:r>
-        <w:rPr>
-          <w:rFonts w:ascii="Helvetica" w:hAnsi="Helvetica"/>
-          <w:bCs/>
-          <w:color w:val="000000"/>
-        </w:rPr>
-        <w:t>Aptel</w:t>
-      </w:r>
-      <w:proofErr w:type="spellEnd"/>
-      <w:r>
-        <w:rPr>
-          <w:rFonts w:ascii="Helvetica" w:hAnsi="Helvetica"/>
-          <w:bCs/>
-          <w:color w:val="000000"/>
-        </w:rPr>
-        <w:t xml:space="preserve">, F., &amp; </w:t>
-      </w:r>
-      <w:proofErr w:type="spellStart"/>
-      <w:r>
-        <w:rPr>
-          <w:rFonts w:ascii="Helvetica" w:hAnsi="Helvetica"/>
-          <w:bCs/>
-          <w:color w:val="000000"/>
-        </w:rPr>
-        <w:t>Pascalis</w:t>
-      </w:r>
-      <w:proofErr w:type="spellEnd"/>
-      <w:r>
-        <w:rPr>
-          <w:rFonts w:ascii="Helvetica" w:hAnsi="Helvetica"/>
-          <w:bCs/>
-          <w:color w:val="000000"/>
-        </w:rPr>
-        <w:t>, O. (</w:t>
+        <w:t>, Dye, M. W. G., Aptel, F., &amp; Pascalis, O. (</w:t>
       </w:r>
       <w:r>
         <w:rPr>
@@ -3547,7 +2452,6 @@
         <w:t xml:space="preserve"> </w:t>
       </w:r>
       <w:hyperlink r:id="rId22" w:history="1">
-        <w:proofErr w:type="spellStart"/>
         <w:r>
           <w:rPr>
             <w:rStyle w:val="Hyperlink"/>
@@ -3555,37 +2459,160 @@
             <w:bCs/>
             <w:iCs/>
           </w:rPr>
-          <w:t>doi</w:t>
+          <w:t>doi: 10.1093/deafed/enx034</w:t>
         </w:r>
-        <w:proofErr w:type="spellEnd"/>
+      </w:hyperlink>
+    </w:p>
+    <w:p>
+      <w:pPr>
+        <w:pStyle w:val="western"/>
+        <w:ind w:left="567" w:hanging="567"/>
+        <w:jc w:val="both"/>
+        <w:rPr>
+          <w:rFonts w:ascii="Helvetica" w:hAnsi="Helvetica"/>
+          <w:bCs/>
+          <w:color w:val="000000"/>
+          <w:lang w:val="fr-CH"/>
+        </w:rPr>
+      </w:pPr>
+      <w:r>
+        <w:rPr>
+          <w:rFonts w:ascii="Helvetica" w:hAnsi="Helvetica"/>
+          <w:bCs/>
+          <w:color w:val="000000"/>
+          <w:lang w:val="fr-CH"/>
+        </w:rPr>
+        <w:lastRenderedPageBreak/>
+        <w:t>Papinutto,</w:t>
+      </w:r>
+      <w:r>
+        <w:rPr>
+          <w:rFonts w:ascii="Helvetica" w:hAnsi="Helvetica"/>
+          <w:bCs/>
+          <w:color w:val="000000"/>
+          <w:lang w:val="fr-CH"/>
+        </w:rPr>
+        <w:t xml:space="preserve"> M.,</w:t>
+      </w:r>
+      <w:r>
+        <w:rPr>
+          <w:rFonts w:ascii="Helvetica" w:hAnsi="Helvetica"/>
+          <w:bCs/>
+          <w:color w:val="000000"/>
+          <w:lang w:val="fr-CH"/>
+        </w:rPr>
+        <w:t xml:space="preserve"> </w:t>
+      </w:r>
+      <w:r>
+        <w:rPr>
+          <w:rFonts w:ascii="Helvetica" w:hAnsi="Helvetica"/>
+          <w:b/>
+          <w:bCs/>
+          <w:color w:val="000000"/>
+          <w:lang w:val="fr-CH"/>
+        </w:rPr>
+        <w:t>Lao, J.</w:t>
+      </w:r>
+      <w:r>
+        <w:rPr>
+          <w:rFonts w:ascii="Helvetica" w:hAnsi="Helvetica"/>
+          <w:bCs/>
+          <w:color w:val="000000"/>
+          <w:lang w:val="fr-CH"/>
+        </w:rPr>
+        <w:t>,</w:t>
+      </w:r>
+      <w:r>
+        <w:rPr>
+          <w:rFonts w:ascii="Helvetica" w:hAnsi="Helvetica"/>
+          <w:bCs/>
+          <w:color w:val="000000"/>
+          <w:lang w:val="fr-CH"/>
+        </w:rPr>
+        <w:t xml:space="preserve"> Ramon,</w:t>
+      </w:r>
+      <w:r>
+        <w:rPr>
+          <w:rFonts w:ascii="Helvetica" w:hAnsi="Helvetica"/>
+          <w:bCs/>
+          <w:color w:val="000000"/>
+          <w:lang w:val="fr-CH"/>
+        </w:rPr>
+        <w:t xml:space="preserve"> M.,</w:t>
+      </w:r>
+      <w:r>
+        <w:rPr>
+          <w:rFonts w:ascii="Helvetica" w:hAnsi="Helvetica"/>
+          <w:bCs/>
+          <w:color w:val="000000"/>
+          <w:lang w:val="fr-CH"/>
+        </w:rPr>
+        <w:t xml:space="preserve"> Caldara,</w:t>
+      </w:r>
+      <w:r>
+        <w:rPr>
+          <w:rFonts w:ascii="Helvetica" w:hAnsi="Helvetica"/>
+          <w:bCs/>
+          <w:color w:val="000000"/>
+          <w:lang w:val="fr-CH"/>
+        </w:rPr>
+        <w:t xml:space="preserve"> R., &amp;</w:t>
+      </w:r>
+      <w:r>
+        <w:rPr>
+          <w:rFonts w:ascii="Helvetica" w:hAnsi="Helvetica"/>
+          <w:bCs/>
+          <w:color w:val="000000"/>
+          <w:lang w:val="fr-CH"/>
+        </w:rPr>
+        <w:t xml:space="preserve"> Miellet</w:t>
+      </w:r>
+      <w:r>
+        <w:rPr>
+          <w:rFonts w:ascii="Helvetica" w:hAnsi="Helvetica"/>
+          <w:bCs/>
+          <w:color w:val="000000"/>
+          <w:lang w:val="fr-CH"/>
+        </w:rPr>
+        <w:t>, S. (2017).</w:t>
+      </w:r>
+      <w:r>
+        <w:rPr>
+          <w:rFonts w:ascii="Helvetica" w:hAnsi="Helvetica"/>
+          <w:bCs/>
+          <w:color w:val="000000"/>
+          <w:lang w:val="fr-CH"/>
+        </w:rPr>
+        <w:t xml:space="preserve"> The Facespan—the perceptual span for face recognition. </w:t>
+      </w:r>
+      <w:r>
+        <w:rPr>
+          <w:rFonts w:ascii="Helvetica" w:hAnsi="Helvetica"/>
+          <w:bCs/>
+          <w:i/>
+          <w:color w:val="000000"/>
+          <w:lang w:val="fr-CH"/>
+        </w:rPr>
+        <w:t>Journal of Vision, 17(5)</w:t>
+      </w:r>
+      <w:r>
+        <w:rPr>
+          <w:rFonts w:ascii="Helvetica" w:hAnsi="Helvetica"/>
+          <w:bCs/>
+          <w:color w:val="000000"/>
+          <w:lang w:val="fr-CH"/>
+        </w:rPr>
+        <w:t xml:space="preserve">:16. </w:t>
+      </w:r>
+      <w:hyperlink r:id="rId23" w:history="1">
         <w:r>
           <w:rPr>
             <w:rStyle w:val="Hyperlink"/>
             <w:rFonts w:ascii="Helvetica" w:hAnsi="Helvetica"/>
             <w:bCs/>
-            <w:iCs/>
+            <w:lang w:val="fr-CH"/>
           </w:rPr>
-          <w:t>: 10.1093/</w:t>
-        </w:r>
-        <w:proofErr w:type="spellStart"/>
-        <w:r>
-          <w:rPr>
-            <w:rStyle w:val="Hyperlink"/>
-            <w:rFonts w:ascii="Helvetica" w:hAnsi="Helvetica"/>
-            <w:bCs/>
-            <w:iCs/>
-          </w:rPr>
-          <w:t>deafed</w:t>
-        </w:r>
-        <w:proofErr w:type="spellEnd"/>
-        <w:r>
-          <w:rPr>
-            <w:rStyle w:val="Hyperlink"/>
-            <w:rFonts w:ascii="Helvetica" w:hAnsi="Helvetica"/>
-            <w:bCs/>
-            <w:iCs/>
-          </w:rPr>
-          <w:t>/enx034</w:t>
+          <w:t>doi: 10.1167/17.5.16</w:t>
         </w:r>
       </w:hyperlink>
     </w:p>
@@ -3595,13 +2622,20 @@
         <w:ind w:left="567" w:hanging="567"/>
         <w:jc w:val="both"/>
         <w:rPr>
+          <w:rStyle w:val="Hyperlink"/>
+          <w:rFonts w:ascii="Helvetica" w:hAnsi="Helvetica"/>
+          <w:bCs/>
+        </w:rPr>
+      </w:pPr>
+      <w:r>
+        <w:rPr>
           <w:rFonts w:ascii="Helvetica" w:hAnsi="Helvetica"/>
           <w:bCs/>
           <w:color w:val="000000"/>
           <w:lang w:val="fr-CH"/>
         </w:rPr>
-      </w:pPr>
-      <w:proofErr w:type="spellStart"/>
+        <w:t>Garcia-Burgos</w:t>
+      </w:r>
       <w:r>
         <w:rPr>
           <w:rFonts w:ascii="Helvetica" w:hAnsi="Helvetica"/>
@@ -3609,9 +2643,8 @@
           <w:color w:val="000000"/>
           <w:lang w:val="fr-CH"/>
         </w:rPr>
-        <w:t>Papinutto</w:t>
-      </w:r>
-      <w:proofErr w:type="spellEnd"/>
+        <w:t>, D.</w:t>
+      </w:r>
       <w:r>
         <w:rPr>
           <w:rFonts w:ascii="Helvetica" w:hAnsi="Helvetica"/>
@@ -3619,16 +2652,17 @@
           <w:color w:val="000000"/>
           <w:lang w:val="fr-CH"/>
         </w:rPr>
-        <w:t>,</w:t>
-      </w:r>
-      <w:r>
-        <w:rPr>
-          <w:rFonts w:ascii="Helvetica" w:hAnsi="Helvetica"/>
+        <w:t xml:space="preserve">, </w:t>
+      </w:r>
+      <w:r>
+        <w:rPr>
+          <w:rFonts w:ascii="Helvetica" w:hAnsi="Helvetica"/>
+          <w:b/>
           <w:bCs/>
           <w:color w:val="000000"/>
           <w:lang w:val="fr-CH"/>
         </w:rPr>
-        <w:t xml:space="preserve"> M.,</w:t>
+        <w:t>Lao, J.</w:t>
       </w:r>
       <w:r>
         <w:rPr>
@@ -3637,182 +2671,75 @@
           <w:color w:val="000000"/>
           <w:lang w:val="fr-CH"/>
         </w:rPr>
+        <w:t>, Munsch, S., &amp; Caldara, R.</w:t>
+      </w:r>
+      <w:r>
+        <w:rPr>
+          <w:rFonts w:ascii="Helvetica" w:hAnsi="Helvetica"/>
+          <w:bCs/>
+          <w:color w:val="000000"/>
+          <w:lang w:val="fr-CH"/>
+        </w:rPr>
+        <w:t xml:space="preserve"> (2017). </w:t>
+      </w:r>
+      <w:r>
+        <w:rPr>
+          <w:rFonts w:ascii="Helvetica" w:hAnsi="Helvetica"/>
+          <w:bCs/>
+          <w:color w:val="000000"/>
+          <w:lang w:val="fr-CH"/>
+        </w:rPr>
+        <w:t>Visual attention to food cues is differentially modulated by gustatory-hedonic and post-ingestive attributes</w:t>
+      </w:r>
+      <w:r>
+        <w:rPr>
+          <w:rFonts w:ascii="Helvetica" w:hAnsi="Helvetica"/>
+          <w:bCs/>
+          <w:color w:val="000000"/>
+          <w:lang w:val="fr-CH"/>
+        </w:rPr>
+        <w:t xml:space="preserve">. </w:t>
+      </w:r>
+      <w:r>
+        <w:rPr>
+          <w:rFonts w:ascii="Helvetica" w:hAnsi="Helvetica"/>
+          <w:bCs/>
+          <w:i/>
+          <w:color w:val="000000"/>
+          <w:lang w:val="fr-CH"/>
+        </w:rPr>
+        <w:t>Food Research International</w:t>
+      </w:r>
+      <w:r>
+        <w:rPr>
+          <w:rFonts w:ascii="Helvetica" w:hAnsi="Helvetica"/>
+          <w:bCs/>
+          <w:i/>
+          <w:color w:val="000000"/>
+          <w:lang w:val="fr-CH"/>
+        </w:rPr>
+        <w:t xml:space="preserve">, 97, </w:t>
+      </w:r>
+      <w:r>
+        <w:rPr>
+          <w:rFonts w:ascii="Helvetica" w:hAnsi="Helvetica"/>
+          <w:bCs/>
+          <w:color w:val="000000"/>
+          <w:lang w:val="fr-CH"/>
+        </w:rPr>
+        <w:t>199-208.</w:t>
+      </w:r>
+      <w:r>
+        <w:rPr>
+          <w:rFonts w:ascii="Helvetica" w:hAnsi="Helvetica"/>
+          <w:bCs/>
+          <w:i/>
+          <w:color w:val="000000"/>
+          <w:lang w:val="fr-CH"/>
+        </w:rPr>
         <w:t xml:space="preserve"> </w:t>
       </w:r>
-      <w:r>
-        <w:rPr>
-          <w:rFonts w:ascii="Helvetica" w:hAnsi="Helvetica"/>
-          <w:b/>
-          <w:bCs/>
-          <w:color w:val="000000"/>
-          <w:lang w:val="fr-CH"/>
-        </w:rPr>
-        <w:t>Lao, J.</w:t>
-      </w:r>
-      <w:r>
-        <w:rPr>
-          <w:rFonts w:ascii="Helvetica" w:hAnsi="Helvetica"/>
-          <w:bCs/>
-          <w:color w:val="000000"/>
-          <w:lang w:val="fr-CH"/>
-        </w:rPr>
-        <w:t>,</w:t>
-      </w:r>
-      <w:r>
-        <w:rPr>
-          <w:rFonts w:ascii="Helvetica" w:hAnsi="Helvetica"/>
-          <w:bCs/>
-          <w:color w:val="000000"/>
-          <w:lang w:val="fr-CH"/>
-        </w:rPr>
-        <w:t xml:space="preserve"> Ramon,</w:t>
-      </w:r>
-      <w:r>
-        <w:rPr>
-          <w:rFonts w:ascii="Helvetica" w:hAnsi="Helvetica"/>
-          <w:bCs/>
-          <w:color w:val="000000"/>
-          <w:lang w:val="fr-CH"/>
-        </w:rPr>
-        <w:t xml:space="preserve"> M.,</w:t>
-      </w:r>
-      <w:r>
-        <w:rPr>
-          <w:rFonts w:ascii="Helvetica" w:hAnsi="Helvetica"/>
-          <w:bCs/>
-          <w:color w:val="000000"/>
-          <w:lang w:val="fr-CH"/>
-        </w:rPr>
-        <w:t xml:space="preserve"> Caldara,</w:t>
-      </w:r>
-      <w:r>
-        <w:rPr>
-          <w:rFonts w:ascii="Helvetica" w:hAnsi="Helvetica"/>
-          <w:bCs/>
-          <w:color w:val="000000"/>
-          <w:lang w:val="fr-CH"/>
-        </w:rPr>
-        <w:t xml:space="preserve"> R., &amp;</w:t>
-      </w:r>
-      <w:r>
-        <w:rPr>
-          <w:rFonts w:ascii="Helvetica" w:hAnsi="Helvetica"/>
-          <w:bCs/>
-          <w:color w:val="000000"/>
-          <w:lang w:val="fr-CH"/>
-        </w:rPr>
-        <w:t xml:space="preserve"> </w:t>
-      </w:r>
-      <w:proofErr w:type="spellStart"/>
-      <w:r>
-        <w:rPr>
-          <w:rFonts w:ascii="Helvetica" w:hAnsi="Helvetica"/>
-          <w:bCs/>
-          <w:color w:val="000000"/>
-          <w:lang w:val="fr-CH"/>
-        </w:rPr>
-        <w:t>Miellet</w:t>
-      </w:r>
-      <w:proofErr w:type="spellEnd"/>
-      <w:r>
-        <w:rPr>
-          <w:rFonts w:ascii="Helvetica" w:hAnsi="Helvetica"/>
-          <w:bCs/>
-          <w:color w:val="000000"/>
-          <w:lang w:val="fr-CH"/>
-        </w:rPr>
-        <w:t>, S. (2017).</w:t>
-      </w:r>
-      <w:r>
-        <w:rPr>
-          <w:rFonts w:ascii="Helvetica" w:hAnsi="Helvetica"/>
-          <w:bCs/>
-          <w:color w:val="000000"/>
-          <w:lang w:val="fr-CH"/>
-        </w:rPr>
-        <w:t xml:space="preserve"> The </w:t>
-      </w:r>
-      <w:proofErr w:type="spellStart"/>
-      <w:r>
-        <w:rPr>
-          <w:rFonts w:ascii="Helvetica" w:hAnsi="Helvetica"/>
-          <w:bCs/>
-          <w:color w:val="000000"/>
-          <w:lang w:val="fr-CH"/>
-        </w:rPr>
-        <w:t>Facespan</w:t>
-      </w:r>
-      <w:proofErr w:type="spellEnd"/>
-      <w:r>
-        <w:rPr>
-          <w:rFonts w:ascii="Helvetica" w:hAnsi="Helvetica"/>
-          <w:bCs/>
-          <w:color w:val="000000"/>
-          <w:lang w:val="fr-CH"/>
-        </w:rPr>
-        <w:t xml:space="preserve">—the </w:t>
-      </w:r>
-      <w:proofErr w:type="spellStart"/>
-      <w:r>
-        <w:rPr>
-          <w:rFonts w:ascii="Helvetica" w:hAnsi="Helvetica"/>
-          <w:bCs/>
-          <w:color w:val="000000"/>
-          <w:lang w:val="fr-CH"/>
-        </w:rPr>
-        <w:t>perceptual</w:t>
-      </w:r>
-      <w:proofErr w:type="spellEnd"/>
-      <w:r>
-        <w:rPr>
-          <w:rFonts w:ascii="Helvetica" w:hAnsi="Helvetica"/>
-          <w:bCs/>
-          <w:color w:val="000000"/>
-          <w:lang w:val="fr-CH"/>
-        </w:rPr>
-        <w:t xml:space="preserve"> </w:t>
-      </w:r>
-      <w:proofErr w:type="spellStart"/>
-      <w:r>
-        <w:rPr>
-          <w:rFonts w:ascii="Helvetica" w:hAnsi="Helvetica"/>
-          <w:bCs/>
-          <w:color w:val="000000"/>
-          <w:lang w:val="fr-CH"/>
-        </w:rPr>
-        <w:t>span</w:t>
-      </w:r>
-      <w:proofErr w:type="spellEnd"/>
-      <w:r>
-        <w:rPr>
-          <w:rFonts w:ascii="Helvetica" w:hAnsi="Helvetica"/>
-          <w:bCs/>
-          <w:color w:val="000000"/>
-          <w:lang w:val="fr-CH"/>
-        </w:rPr>
-        <w:t xml:space="preserve"> for face recognition. </w:t>
-      </w:r>
-      <w:r>
-        <w:rPr>
-          <w:rFonts w:ascii="Helvetica" w:hAnsi="Helvetica"/>
-          <w:bCs/>
-          <w:i/>
-          <w:color w:val="000000"/>
-          <w:lang w:val="fr-CH"/>
-        </w:rPr>
-        <w:t>Journal of Vision, 17(5)</w:t>
-      </w:r>
-      <w:r>
-        <w:rPr>
-          <w:rFonts w:ascii="Helvetica" w:hAnsi="Helvetica"/>
-          <w:bCs/>
-          <w:color w:val="000000"/>
-          <w:lang w:val="fr-CH"/>
-        </w:rPr>
-        <w:t xml:space="preserve">:16. </w:t>
-      </w:r>
-      <w:hyperlink r:id="rId23" w:history="1">
-        <w:proofErr w:type="spellStart"/>
+      <w:hyperlink r:id="rId24" w:history="1">
         <w:r>
           <w:rPr>
             <w:rStyle w:val="Hyperlink"/>
@@ -3822,327 +2749,6 @@
           </w:rPr>
           <w:t>doi</w:t>
         </w:r>
-        <w:proofErr w:type="spellEnd"/>
-        <w:r>
-          <w:rPr>
-            <w:rStyle w:val="Hyperlink"/>
-            <w:rFonts w:ascii="Helvetica" w:hAnsi="Helvetica"/>
-            <w:bCs/>
-            <w:lang w:val="fr-CH"/>
-          </w:rPr>
-          <w:t>: 10.1167/17.5.16</w:t>
-        </w:r>
-      </w:hyperlink>
-    </w:p>
-    <w:p>
-      <w:pPr>
-        <w:pStyle w:val="western"/>
-        <w:ind w:left="567" w:hanging="567"/>
-        <w:jc w:val="both"/>
-        <w:rPr>
-          <w:rStyle w:val="Hyperlink"/>
-          <w:rFonts w:ascii="Helvetica" w:hAnsi="Helvetica"/>
-          <w:bCs/>
-        </w:rPr>
-      </w:pPr>
-      <w:r>
-        <w:rPr>
-          <w:rFonts w:ascii="Helvetica" w:hAnsi="Helvetica"/>
-          <w:bCs/>
-          <w:color w:val="000000"/>
-          <w:lang w:val="fr-CH"/>
-        </w:rPr>
-        <w:lastRenderedPageBreak/>
-        <w:t>Garcia-Burgos</w:t>
-      </w:r>
-      <w:r>
-        <w:rPr>
-          <w:rFonts w:ascii="Helvetica" w:hAnsi="Helvetica"/>
-          <w:bCs/>
-          <w:color w:val="000000"/>
-          <w:lang w:val="fr-CH"/>
-        </w:rPr>
-        <w:t>, D.</w:t>
-      </w:r>
-      <w:r>
-        <w:rPr>
-          <w:rFonts w:ascii="Helvetica" w:hAnsi="Helvetica"/>
-          <w:bCs/>
-          <w:color w:val="000000"/>
-          <w:lang w:val="fr-CH"/>
-        </w:rPr>
-        <w:t xml:space="preserve">, </w:t>
-      </w:r>
-      <w:r>
-        <w:rPr>
-          <w:rFonts w:ascii="Helvetica" w:hAnsi="Helvetica"/>
-          <w:b/>
-          <w:bCs/>
-          <w:color w:val="000000"/>
-          <w:lang w:val="fr-CH"/>
-        </w:rPr>
-        <w:t>Lao, J.</w:t>
-      </w:r>
-      <w:r>
-        <w:rPr>
-          <w:rFonts w:ascii="Helvetica" w:hAnsi="Helvetica"/>
-          <w:bCs/>
-          <w:color w:val="000000"/>
-          <w:lang w:val="fr-CH"/>
-        </w:rPr>
-        <w:t>, Munsch, S., &amp; Caldara, R.</w:t>
-      </w:r>
-      <w:r>
-        <w:rPr>
-          <w:rFonts w:ascii="Helvetica" w:hAnsi="Helvetica"/>
-          <w:bCs/>
-          <w:color w:val="000000"/>
-          <w:lang w:val="fr-CH"/>
-        </w:rPr>
-        <w:t xml:space="preserve"> (2017). </w:t>
-      </w:r>
-      <w:r>
-        <w:rPr>
-          <w:rFonts w:ascii="Helvetica" w:hAnsi="Helvetica"/>
-          <w:bCs/>
-          <w:color w:val="000000"/>
-          <w:lang w:val="fr-CH"/>
-        </w:rPr>
-        <w:t xml:space="preserve">Visual attention to </w:t>
-      </w:r>
-      <w:proofErr w:type="spellStart"/>
-      <w:r>
-        <w:rPr>
-          <w:rFonts w:ascii="Helvetica" w:hAnsi="Helvetica"/>
-          <w:bCs/>
-          <w:color w:val="000000"/>
-          <w:lang w:val="fr-CH"/>
-        </w:rPr>
-        <w:t>food</w:t>
-      </w:r>
-      <w:proofErr w:type="spellEnd"/>
-      <w:r>
-        <w:rPr>
-          <w:rFonts w:ascii="Helvetica" w:hAnsi="Helvetica"/>
-          <w:bCs/>
-          <w:color w:val="000000"/>
-          <w:lang w:val="fr-CH"/>
-        </w:rPr>
-        <w:t xml:space="preserve"> </w:t>
-      </w:r>
-      <w:proofErr w:type="spellStart"/>
-      <w:r>
-        <w:rPr>
-          <w:rFonts w:ascii="Helvetica" w:hAnsi="Helvetica"/>
-          <w:bCs/>
-          <w:color w:val="000000"/>
-          <w:lang w:val="fr-CH"/>
-        </w:rPr>
-        <w:t>cues</w:t>
-      </w:r>
-      <w:proofErr w:type="spellEnd"/>
-      <w:r>
-        <w:rPr>
-          <w:rFonts w:ascii="Helvetica" w:hAnsi="Helvetica"/>
-          <w:bCs/>
-          <w:color w:val="000000"/>
-          <w:lang w:val="fr-CH"/>
-        </w:rPr>
-        <w:t xml:space="preserve"> </w:t>
-      </w:r>
-      <w:proofErr w:type="spellStart"/>
-      <w:r>
-        <w:rPr>
-          <w:rFonts w:ascii="Helvetica" w:hAnsi="Helvetica"/>
-          <w:bCs/>
-          <w:color w:val="000000"/>
-          <w:lang w:val="fr-CH"/>
-        </w:rPr>
-        <w:t>is</w:t>
-      </w:r>
-      <w:proofErr w:type="spellEnd"/>
-      <w:r>
-        <w:rPr>
-          <w:rFonts w:ascii="Helvetica" w:hAnsi="Helvetica"/>
-          <w:bCs/>
-          <w:color w:val="000000"/>
-          <w:lang w:val="fr-CH"/>
-        </w:rPr>
-        <w:t xml:space="preserve"> </w:t>
-      </w:r>
-      <w:proofErr w:type="spellStart"/>
-      <w:r>
-        <w:rPr>
-          <w:rFonts w:ascii="Helvetica" w:hAnsi="Helvetica"/>
-          <w:bCs/>
-          <w:color w:val="000000"/>
-          <w:lang w:val="fr-CH"/>
-        </w:rPr>
-        <w:t>differentially</w:t>
-      </w:r>
-      <w:proofErr w:type="spellEnd"/>
-      <w:r>
-        <w:rPr>
-          <w:rFonts w:ascii="Helvetica" w:hAnsi="Helvetica"/>
-          <w:bCs/>
-          <w:color w:val="000000"/>
-          <w:lang w:val="fr-CH"/>
-        </w:rPr>
-        <w:t xml:space="preserve"> </w:t>
-      </w:r>
-      <w:proofErr w:type="spellStart"/>
-      <w:r>
-        <w:rPr>
-          <w:rFonts w:ascii="Helvetica" w:hAnsi="Helvetica"/>
-          <w:bCs/>
-          <w:color w:val="000000"/>
-          <w:lang w:val="fr-CH"/>
-        </w:rPr>
-        <w:t>modulated</w:t>
-      </w:r>
-      <w:proofErr w:type="spellEnd"/>
-      <w:r>
-        <w:rPr>
-          <w:rFonts w:ascii="Helvetica" w:hAnsi="Helvetica"/>
-          <w:bCs/>
-          <w:color w:val="000000"/>
-          <w:lang w:val="fr-CH"/>
-        </w:rPr>
-        <w:t xml:space="preserve"> by </w:t>
-      </w:r>
-      <w:proofErr w:type="spellStart"/>
-      <w:r>
-        <w:rPr>
-          <w:rFonts w:ascii="Helvetica" w:hAnsi="Helvetica"/>
-          <w:bCs/>
-          <w:color w:val="000000"/>
-          <w:lang w:val="fr-CH"/>
-        </w:rPr>
-        <w:t>gustatory-hedonic</w:t>
-      </w:r>
-      <w:proofErr w:type="spellEnd"/>
-      <w:r>
-        <w:rPr>
-          <w:rFonts w:ascii="Helvetica" w:hAnsi="Helvetica"/>
-          <w:bCs/>
-          <w:color w:val="000000"/>
-          <w:lang w:val="fr-CH"/>
-        </w:rPr>
-        <w:t xml:space="preserve"> and post-</w:t>
-      </w:r>
-      <w:proofErr w:type="spellStart"/>
-      <w:r>
-        <w:rPr>
-          <w:rFonts w:ascii="Helvetica" w:hAnsi="Helvetica"/>
-          <w:bCs/>
-          <w:color w:val="000000"/>
-          <w:lang w:val="fr-CH"/>
-        </w:rPr>
-        <w:t>ingestive</w:t>
-      </w:r>
-      <w:proofErr w:type="spellEnd"/>
-      <w:r>
-        <w:rPr>
-          <w:rFonts w:ascii="Helvetica" w:hAnsi="Helvetica"/>
-          <w:bCs/>
-          <w:color w:val="000000"/>
-          <w:lang w:val="fr-CH"/>
-        </w:rPr>
-        <w:t xml:space="preserve"> </w:t>
-      </w:r>
-      <w:proofErr w:type="spellStart"/>
-      <w:r>
-        <w:rPr>
-          <w:rFonts w:ascii="Helvetica" w:hAnsi="Helvetica"/>
-          <w:bCs/>
-          <w:color w:val="000000"/>
-          <w:lang w:val="fr-CH"/>
-        </w:rPr>
-        <w:t>attributes</w:t>
-      </w:r>
-      <w:proofErr w:type="spellEnd"/>
-      <w:r>
-        <w:rPr>
-          <w:rFonts w:ascii="Helvetica" w:hAnsi="Helvetica"/>
-          <w:bCs/>
-          <w:color w:val="000000"/>
-          <w:lang w:val="fr-CH"/>
-        </w:rPr>
-        <w:t xml:space="preserve">. </w:t>
-      </w:r>
-      <w:r>
-        <w:rPr>
-          <w:rFonts w:ascii="Helvetica" w:hAnsi="Helvetica"/>
-          <w:bCs/>
-          <w:i/>
-          <w:color w:val="000000"/>
-          <w:lang w:val="fr-CH"/>
-        </w:rPr>
-        <w:t xml:space="preserve">Food </w:t>
-      </w:r>
-      <w:proofErr w:type="spellStart"/>
-      <w:r>
-        <w:rPr>
-          <w:rFonts w:ascii="Helvetica" w:hAnsi="Helvetica"/>
-          <w:bCs/>
-          <w:i/>
-          <w:color w:val="000000"/>
-          <w:lang w:val="fr-CH"/>
-        </w:rPr>
-        <w:t>Research</w:t>
-      </w:r>
-      <w:proofErr w:type="spellEnd"/>
-      <w:r>
-        <w:rPr>
-          <w:rFonts w:ascii="Helvetica" w:hAnsi="Helvetica"/>
-          <w:bCs/>
-          <w:i/>
-          <w:color w:val="000000"/>
-          <w:lang w:val="fr-CH"/>
-        </w:rPr>
-        <w:t xml:space="preserve"> International</w:t>
-      </w:r>
-      <w:r>
-        <w:rPr>
-          <w:rFonts w:ascii="Helvetica" w:hAnsi="Helvetica"/>
-          <w:bCs/>
-          <w:i/>
-          <w:color w:val="000000"/>
-          <w:lang w:val="fr-CH"/>
-        </w:rPr>
-        <w:t xml:space="preserve">, 97, </w:t>
-      </w:r>
-      <w:r>
-        <w:rPr>
-          <w:rFonts w:ascii="Helvetica" w:hAnsi="Helvetica"/>
-          <w:bCs/>
-          <w:color w:val="000000"/>
-          <w:lang w:val="fr-CH"/>
-        </w:rPr>
-        <w:t>199-208.</w:t>
-      </w:r>
-      <w:r>
-        <w:rPr>
-          <w:rFonts w:ascii="Helvetica" w:hAnsi="Helvetica"/>
-          <w:bCs/>
-          <w:i/>
-          <w:color w:val="000000"/>
-          <w:lang w:val="fr-CH"/>
-        </w:rPr>
-        <w:t xml:space="preserve"> </w:t>
-      </w:r>
-      <w:hyperlink r:id="rId24" w:history="1">
-        <w:proofErr w:type="spellStart"/>
-        <w:r>
-          <w:rPr>
-            <w:rStyle w:val="Hyperlink"/>
-            <w:rFonts w:ascii="Helvetica" w:hAnsi="Helvetica"/>
-            <w:bCs/>
-            <w:lang w:val="fr-CH"/>
-          </w:rPr>
-          <w:t>doi</w:t>
-        </w:r>
-        <w:proofErr w:type="spellEnd"/>
         <w:r>
           <w:rPr>
             <w:rStyle w:val="Hyperlink"/>
@@ -4193,61 +2799,7 @@
           <w:color w:val="000000"/>
           <w:lang w:val="en-US"/>
         </w:rPr>
-        <w:t xml:space="preserve">, </w:t>
-      </w:r>
-      <w:proofErr w:type="spellStart"/>
-      <w:r>
-        <w:rPr>
-          <w:rFonts w:ascii="Helvetica" w:hAnsi="Helvetica"/>
-          <w:color w:val="000000"/>
-          <w:lang w:val="en-US"/>
-        </w:rPr>
-        <w:t>Miellet</w:t>
-      </w:r>
-      <w:proofErr w:type="spellEnd"/>
-      <w:r>
-        <w:rPr>
-          <w:rFonts w:ascii="Helvetica" w:hAnsi="Helvetica"/>
-          <w:color w:val="000000"/>
-          <w:lang w:val="en-US"/>
-        </w:rPr>
-        <w:t xml:space="preserve">, S., </w:t>
-      </w:r>
-      <w:proofErr w:type="spellStart"/>
-      <w:r>
-        <w:rPr>
-          <w:rFonts w:ascii="Helvetica" w:hAnsi="Helvetica"/>
-          <w:color w:val="000000"/>
-          <w:lang w:val="en-US"/>
-        </w:rPr>
-        <w:t>Pernet</w:t>
-      </w:r>
-      <w:proofErr w:type="spellEnd"/>
-      <w:r>
-        <w:rPr>
-          <w:rFonts w:ascii="Helvetica" w:hAnsi="Helvetica"/>
-          <w:color w:val="000000"/>
-          <w:lang w:val="en-US"/>
-        </w:rPr>
-        <w:t xml:space="preserve">, C., </w:t>
-      </w:r>
-      <w:proofErr w:type="spellStart"/>
-      <w:r>
-        <w:rPr>
-          <w:rFonts w:ascii="Helvetica" w:hAnsi="Helvetica"/>
-          <w:color w:val="000000"/>
-          <w:lang w:val="en-US"/>
-        </w:rPr>
-        <w:t>Sokhn</w:t>
-      </w:r>
-      <w:proofErr w:type="spellEnd"/>
-      <w:r>
-        <w:rPr>
-          <w:rFonts w:ascii="Helvetica" w:hAnsi="Helvetica"/>
-          <w:color w:val="000000"/>
-          <w:lang w:val="en-US"/>
-        </w:rPr>
-        <w:t>, N., &amp; Caldara, R. (</w:t>
+        <w:t>, Miellet, S., Pernet, C., Sokhn, N., &amp; Caldara, R. (</w:t>
       </w:r>
       <w:r>
         <w:rPr>
@@ -4350,23 +2902,13 @@
         <w:t> </w:t>
       </w:r>
       <w:hyperlink r:id="rId25" w:history="1">
-        <w:proofErr w:type="spellStart"/>
         <w:r>
           <w:rPr>
             <w:rStyle w:val="Hyperlink"/>
             <w:rFonts w:ascii="Helvetica" w:hAnsi="Helvetica"/>
             <w:lang w:val="en-US"/>
           </w:rPr>
-          <w:t>doi</w:t>
-        </w:r>
-        <w:proofErr w:type="spellEnd"/>
-        <w:r>
-          <w:rPr>
-            <w:rStyle w:val="Hyperlink"/>
-            <w:rFonts w:ascii="Helvetica" w:hAnsi="Helvetica"/>
-            <w:lang w:val="en-US"/>
-          </w:rPr>
-          <w:t>: 10.3758/s13428-016-0737-x</w:t>
+          <w:t>doi: 10.3758/s13428-016-0737-x</w:t>
         </w:r>
       </w:hyperlink>
     </w:p>
@@ -4554,18 +3096,136 @@
           <w:color w:val="000000"/>
           <w:lang w:val="en-US"/>
         </w:rPr>
+        <w:t>, Stacchi</w:t>
+      </w:r>
+      <w:r>
+        <w:rPr>
+          <w:rFonts w:ascii="Helvetica" w:hAnsi="Helvetica"/>
+          <w:color w:val="000000"/>
+          <w:lang w:val="en-US"/>
+        </w:rPr>
+        <w:t>,</w:t>
+      </w:r>
+      <w:r>
+        <w:rPr>
+          <w:rFonts w:ascii="Helvetica" w:hAnsi="Helvetica"/>
+          <w:color w:val="000000"/>
+          <w:lang w:val="en-US"/>
+        </w:rPr>
+        <w:t xml:space="preserve"> L</w:t>
+      </w:r>
+      <w:r>
+        <w:rPr>
+          <w:rFonts w:ascii="Helvetica" w:hAnsi="Helvetica"/>
+          <w:color w:val="000000"/>
+          <w:lang w:val="en-US"/>
+        </w:rPr>
+        <w:t>.</w:t>
+      </w:r>
+      <w:r>
+        <w:rPr>
+          <w:rFonts w:ascii="Helvetica" w:hAnsi="Helvetica"/>
+          <w:color w:val="000000"/>
+          <w:lang w:val="en-US"/>
+        </w:rPr>
+        <w:t>, Borruat</w:t>
+      </w:r>
+      <w:r>
+        <w:rPr>
+          <w:rFonts w:ascii="Helvetica" w:hAnsi="Helvetica"/>
+          <w:color w:val="000000"/>
+          <w:lang w:val="en-US"/>
+        </w:rPr>
+        <w:t>,</w:t>
+      </w:r>
+      <w:r>
+        <w:rPr>
+          <w:rFonts w:ascii="Helvetica" w:hAnsi="Helvetica"/>
+          <w:color w:val="000000"/>
+          <w:lang w:val="en-US"/>
+        </w:rPr>
+        <w:t xml:space="preserve"> FX</w:t>
+      </w:r>
+      <w:r>
+        <w:rPr>
+          <w:rFonts w:ascii="Helvetica" w:hAnsi="Helvetica"/>
+          <w:color w:val="000000"/>
+          <w:lang w:val="en-US"/>
+        </w:rPr>
+        <w:t>.</w:t>
+      </w:r>
+      <w:r>
+        <w:rPr>
+          <w:rFonts w:ascii="Helvetica" w:hAnsi="Helvetica"/>
+          <w:color w:val="000000"/>
+          <w:lang w:val="en-US"/>
+        </w:rPr>
+        <w:t>, Accolla</w:t>
+      </w:r>
+      <w:r>
+        <w:rPr>
+          <w:rFonts w:ascii="Helvetica" w:hAnsi="Helvetica"/>
+          <w:color w:val="000000"/>
+          <w:lang w:val="en-US"/>
+        </w:rPr>
+        <w:t>,</w:t>
+      </w:r>
+      <w:r>
+        <w:rPr>
+          <w:rFonts w:ascii="Helvetica" w:hAnsi="Helvetica"/>
+          <w:color w:val="000000"/>
+          <w:lang w:val="en-US"/>
+        </w:rPr>
+        <w:t xml:space="preserve"> E</w:t>
+      </w:r>
+      <w:r>
+        <w:rPr>
+          <w:rFonts w:ascii="Helvetica" w:hAnsi="Helvetica"/>
+          <w:color w:val="000000"/>
+          <w:lang w:val="en-US"/>
+        </w:rPr>
+        <w:t>.</w:t>
+      </w:r>
+      <w:r>
+        <w:rPr>
+          <w:rFonts w:ascii="Helvetica" w:hAnsi="Helvetica"/>
+          <w:color w:val="000000"/>
+          <w:lang w:val="en-US"/>
+        </w:rPr>
+        <w:t>, Annoni JM</w:t>
+      </w:r>
+      <w:r>
+        <w:rPr>
+          <w:rFonts w:ascii="Helvetica" w:hAnsi="Helvetica"/>
+          <w:color w:val="000000"/>
+          <w:lang w:val="en-US"/>
+        </w:rPr>
+        <w:t>.</w:t>
+      </w:r>
+      <w:r>
+        <w:rPr>
+          <w:rFonts w:ascii="Helvetica" w:hAnsi="Helvetica"/>
+          <w:color w:val="000000"/>
+          <w:lang w:val="en-US"/>
+        </w:rPr>
         <w:t xml:space="preserve">, </w:t>
       </w:r>
-      <w:proofErr w:type="spellStart"/>
-      <w:r>
-        <w:rPr>
-          <w:rFonts w:ascii="Helvetica" w:hAnsi="Helvetica"/>
-          <w:color w:val="000000"/>
-          <w:lang w:val="en-US"/>
-        </w:rPr>
-        <w:t>Stacchi</w:t>
-      </w:r>
-      <w:proofErr w:type="spellEnd"/>
+      <w:r>
+        <w:rPr>
+          <w:rFonts w:ascii="Helvetica" w:hAnsi="Helvetica"/>
+          <w:color w:val="000000"/>
+          <w:lang w:val="en-US"/>
+        </w:rPr>
+        <w:t xml:space="preserve">&amp; </w:t>
+      </w:r>
+      <w:r>
+        <w:rPr>
+          <w:rFonts w:ascii="Helvetica" w:hAnsi="Helvetica"/>
+          <w:color w:val="000000"/>
+          <w:lang w:val="en-US"/>
+        </w:rPr>
+        <w:t>Caldara</w:t>
+      </w:r>
       <w:r>
         <w:rPr>
           <w:rFonts w:ascii="Helvetica" w:hAnsi="Helvetica"/>
@@ -4580,7 +3240,74 @@
           <w:color w:val="000000"/>
           <w:lang w:val="en-US"/>
         </w:rPr>
-        <w:t xml:space="preserve"> L</w:t>
+        <w:t xml:space="preserve"> R</w:t>
+      </w:r>
+      <w:r>
+        <w:rPr>
+          <w:rFonts w:ascii="Helvetica" w:hAnsi="Helvetica"/>
+          <w:color w:val="000000"/>
+          <w:lang w:val="en-US"/>
+        </w:rPr>
+        <w:t>. (2016).</w:t>
+      </w:r>
+      <w:r>
+        <w:rPr>
+          <w:rFonts w:ascii="Helvetica" w:hAnsi="Helvetica"/>
+          <w:color w:val="000000"/>
+          <w:lang w:val="en-US"/>
+        </w:rPr>
+        <w:t xml:space="preserve"> Residual Perception of Biologic</w:t>
+      </w:r>
+      <w:r>
+        <w:rPr>
+          <w:rFonts w:ascii="Helvetica" w:hAnsi="Helvetica"/>
+          <w:color w:val="000000"/>
+          <w:lang w:val="en-US"/>
+        </w:rPr>
+        <w:t>al Motion in Cortical Blindness.</w:t>
+      </w:r>
+      <w:r>
+        <w:rPr>
+          <w:rFonts w:ascii="Helvetica" w:hAnsi="Helvetica"/>
+          <w:color w:val="000000"/>
+          <w:lang w:val="en-US"/>
+        </w:rPr>
+        <w:t xml:space="preserve"> </w:t>
+      </w:r>
+      <w:r>
+        <w:rPr>
+          <w:rFonts w:ascii="Helvetica" w:hAnsi="Helvetica"/>
+          <w:i/>
+          <w:color w:val="000000"/>
+          <w:lang w:val="en-US"/>
+        </w:rPr>
+        <w:t>Neuropsychologia</w:t>
+      </w:r>
+      <w:r>
+        <w:rPr>
+          <w:rFonts w:ascii="Helvetica" w:hAnsi="Helvetica"/>
+          <w:i/>
+          <w:color w:val="000000"/>
+          <w:lang w:val="en-US"/>
+        </w:rPr>
+        <w:t>, 93,</w:t>
+      </w:r>
+      <w:r>
+        <w:rPr>
+          <w:rFonts w:ascii="Helvetica" w:hAnsi="Helvetica"/>
+          <w:i/>
+          <w:color w:val="000000"/>
+          <w:lang w:val="en-US"/>
+        </w:rPr>
+        <w:t xml:space="preserve"> </w:t>
+      </w:r>
+      <w:r>
+        <w:rPr>
+          <w:rFonts w:ascii="Helvetica" w:hAnsi="Helvetica"/>
+          <w:color w:val="000000"/>
+          <w:lang w:val="en-US"/>
+        </w:rPr>
+        <w:t>301-311</w:t>
       </w:r>
       <w:r>
         <w:rPr>
@@ -4596,245 +3323,9 @@
           <w:color w:val="000000"/>
           <w:lang w:val="en-US"/>
         </w:rPr>
-        <w:t xml:space="preserve">, </w:t>
-      </w:r>
-      <w:proofErr w:type="spellStart"/>
-      <w:r>
-        <w:rPr>
-          <w:rFonts w:ascii="Helvetica" w:hAnsi="Helvetica"/>
-          <w:color w:val="000000"/>
-          <w:lang w:val="en-US"/>
-        </w:rPr>
-        <w:t>Borruat</w:t>
-      </w:r>
-      <w:proofErr w:type="spellEnd"/>
-      <w:r>
-        <w:rPr>
-          <w:rFonts w:ascii="Helvetica" w:hAnsi="Helvetica"/>
-          <w:color w:val="000000"/>
-          <w:lang w:val="en-US"/>
-        </w:rPr>
-        <w:t>,</w:t>
-      </w:r>
-      <w:r>
-        <w:rPr>
-          <w:rFonts w:ascii="Helvetica" w:hAnsi="Helvetica"/>
-          <w:color w:val="000000"/>
-          <w:lang w:val="en-US"/>
-        </w:rPr>
-        <w:t xml:space="preserve"> FX</w:t>
-      </w:r>
-      <w:r>
-        <w:rPr>
-          <w:rFonts w:ascii="Helvetica" w:hAnsi="Helvetica"/>
-          <w:color w:val="000000"/>
-          <w:lang w:val="en-US"/>
-        </w:rPr>
-        <w:t>.</w:t>
-      </w:r>
-      <w:r>
-        <w:rPr>
-          <w:rFonts w:ascii="Helvetica" w:hAnsi="Helvetica"/>
-          <w:color w:val="000000"/>
-          <w:lang w:val="en-US"/>
-        </w:rPr>
-        <w:t xml:space="preserve">, </w:t>
-      </w:r>
-      <w:proofErr w:type="spellStart"/>
-      <w:r>
-        <w:rPr>
-          <w:rFonts w:ascii="Helvetica" w:hAnsi="Helvetica"/>
-          <w:color w:val="000000"/>
-          <w:lang w:val="en-US"/>
-        </w:rPr>
-        <w:t>Accolla</w:t>
-      </w:r>
-      <w:proofErr w:type="spellEnd"/>
-      <w:r>
-        <w:rPr>
-          <w:rFonts w:ascii="Helvetica" w:hAnsi="Helvetica"/>
-          <w:color w:val="000000"/>
-          <w:lang w:val="en-US"/>
-        </w:rPr>
-        <w:t>,</w:t>
-      </w:r>
-      <w:r>
-        <w:rPr>
-          <w:rFonts w:ascii="Helvetica" w:hAnsi="Helvetica"/>
-          <w:color w:val="000000"/>
-          <w:lang w:val="en-US"/>
-        </w:rPr>
-        <w:t xml:space="preserve"> E</w:t>
-      </w:r>
-      <w:r>
-        <w:rPr>
-          <w:rFonts w:ascii="Helvetica" w:hAnsi="Helvetica"/>
-          <w:color w:val="000000"/>
-          <w:lang w:val="en-US"/>
-        </w:rPr>
-        <w:t>.</w:t>
-      </w:r>
-      <w:r>
-        <w:rPr>
-          <w:rFonts w:ascii="Helvetica" w:hAnsi="Helvetica"/>
-          <w:color w:val="000000"/>
-          <w:lang w:val="en-US"/>
-        </w:rPr>
-        <w:t xml:space="preserve">, </w:t>
-      </w:r>
-      <w:proofErr w:type="spellStart"/>
-      <w:r>
-        <w:rPr>
-          <w:rFonts w:ascii="Helvetica" w:hAnsi="Helvetica"/>
-          <w:color w:val="000000"/>
-          <w:lang w:val="en-US"/>
-        </w:rPr>
-        <w:t>Annoni</w:t>
-      </w:r>
-      <w:proofErr w:type="spellEnd"/>
-      <w:r>
-        <w:rPr>
-          <w:rFonts w:ascii="Helvetica" w:hAnsi="Helvetica"/>
-          <w:color w:val="000000"/>
-          <w:lang w:val="en-US"/>
-        </w:rPr>
-        <w:t xml:space="preserve"> JM</w:t>
-      </w:r>
-      <w:r>
-        <w:rPr>
-          <w:rFonts w:ascii="Helvetica" w:hAnsi="Helvetica"/>
-          <w:color w:val="000000"/>
-          <w:lang w:val="en-US"/>
-        </w:rPr>
-        <w:t>.</w:t>
-      </w:r>
-      <w:r>
-        <w:rPr>
-          <w:rFonts w:ascii="Helvetica" w:hAnsi="Helvetica"/>
-          <w:color w:val="000000"/>
-          <w:lang w:val="en-US"/>
-        </w:rPr>
-        <w:t xml:space="preserve">, </w:t>
-      </w:r>
-      <w:r>
-        <w:rPr>
-          <w:rFonts w:ascii="Helvetica" w:hAnsi="Helvetica"/>
-          <w:color w:val="000000"/>
-          <w:lang w:val="en-US"/>
-        </w:rPr>
-        <w:t xml:space="preserve">&amp; </w:t>
-      </w:r>
-      <w:r>
-        <w:rPr>
-          <w:rFonts w:ascii="Helvetica" w:hAnsi="Helvetica"/>
-          <w:color w:val="000000"/>
-          <w:lang w:val="en-US"/>
-        </w:rPr>
-        <w:t>Caldara</w:t>
-      </w:r>
-      <w:r>
-        <w:rPr>
-          <w:rFonts w:ascii="Helvetica" w:hAnsi="Helvetica"/>
-          <w:color w:val="000000"/>
-          <w:lang w:val="en-US"/>
-        </w:rPr>
-        <w:t>,</w:t>
-      </w:r>
-      <w:r>
-        <w:rPr>
-          <w:rFonts w:ascii="Helvetica" w:hAnsi="Helvetica"/>
-          <w:color w:val="000000"/>
-          <w:lang w:val="en-US"/>
-        </w:rPr>
-        <w:t xml:space="preserve"> R</w:t>
-      </w:r>
-      <w:r>
-        <w:rPr>
-          <w:rFonts w:ascii="Helvetica" w:hAnsi="Helvetica"/>
-          <w:color w:val="000000"/>
-          <w:lang w:val="en-US"/>
-        </w:rPr>
-        <w:t>. (2016).</w:t>
-      </w:r>
-      <w:r>
-        <w:rPr>
-          <w:rFonts w:ascii="Helvetica" w:hAnsi="Helvetica"/>
-          <w:color w:val="000000"/>
-          <w:lang w:val="en-US"/>
-        </w:rPr>
-        <w:t xml:space="preserve"> Residual Perception of Biologic</w:t>
-      </w:r>
-      <w:r>
-        <w:rPr>
-          <w:rFonts w:ascii="Helvetica" w:hAnsi="Helvetica"/>
-          <w:color w:val="000000"/>
-          <w:lang w:val="en-US"/>
-        </w:rPr>
-        <w:t>al Motion in Cortical Blindness.</w:t>
-      </w:r>
-      <w:r>
-        <w:rPr>
-          <w:rFonts w:ascii="Helvetica" w:hAnsi="Helvetica"/>
-          <w:color w:val="000000"/>
-          <w:lang w:val="en-US"/>
-        </w:rPr>
         <w:t xml:space="preserve"> </w:t>
       </w:r>
-      <w:proofErr w:type="spellStart"/>
-      <w:r>
-        <w:rPr>
-          <w:rFonts w:ascii="Helvetica" w:hAnsi="Helvetica"/>
-          <w:i/>
-          <w:color w:val="000000"/>
-          <w:lang w:val="en-US"/>
-        </w:rPr>
-        <w:t>Neuropsychologia</w:t>
-      </w:r>
-      <w:proofErr w:type="spellEnd"/>
-      <w:r>
-        <w:rPr>
-          <w:rFonts w:ascii="Helvetica" w:hAnsi="Helvetica"/>
-          <w:i/>
-          <w:color w:val="000000"/>
-          <w:lang w:val="en-US"/>
-        </w:rPr>
-        <w:t>, 93,</w:t>
-      </w:r>
-      <w:r>
-        <w:rPr>
-          <w:rFonts w:ascii="Helvetica" w:hAnsi="Helvetica"/>
-          <w:i/>
-          <w:color w:val="000000"/>
-          <w:lang w:val="en-US"/>
-        </w:rPr>
-        <w:t xml:space="preserve"> </w:t>
-      </w:r>
-      <w:r>
-        <w:rPr>
-          <w:rFonts w:ascii="Helvetica" w:hAnsi="Helvetica"/>
-          <w:color w:val="000000"/>
-          <w:lang w:val="en-US"/>
-        </w:rPr>
-        <w:t>301-311</w:t>
-      </w:r>
-      <w:r>
-        <w:rPr>
-          <w:rFonts w:ascii="Helvetica" w:hAnsi="Helvetica"/>
-          <w:color w:val="000000"/>
-          <w:lang w:val="en-US"/>
-        </w:rPr>
-        <w:t>.</w:t>
-      </w:r>
-      <w:r>
-        <w:rPr>
-          <w:rFonts w:ascii="Helvetica" w:hAnsi="Helvetica"/>
-          <w:color w:val="000000"/>
-          <w:lang w:val="en-US"/>
-        </w:rPr>
-        <w:t xml:space="preserve"> </w:t>
-      </w:r>
       <w:hyperlink r:id="rId26" w:history="1">
-        <w:proofErr w:type="spellStart"/>
         <w:r>
           <w:rPr>
             <w:rStyle w:val="Hyperlink"/>
@@ -4849,16 +3340,7 @@
             <w:rFonts w:ascii="Helvetica" w:hAnsi="Helvetica"/>
             <w:lang w:val="en-US"/>
           </w:rPr>
-          <w:t>oi</w:t>
-        </w:r>
-        <w:proofErr w:type="spellEnd"/>
-        <w:r>
-          <w:rPr>
-            <w:rStyle w:val="Hyperlink"/>
-            <w:rFonts w:ascii="Helvetica" w:hAnsi="Helvetica"/>
-            <w:lang w:val="en-US"/>
-          </w:rPr>
-          <w:t xml:space="preserve">: </w:t>
+          <w:t xml:space="preserve">oi: </w:t>
         </w:r>
         <w:r>
           <w:rPr>
@@ -5092,7 +3574,6 @@
         <w:t xml:space="preserve">663–664. </w:t>
       </w:r>
       <w:hyperlink r:id="rId27" w:history="1">
-        <w:proofErr w:type="spellStart"/>
         <w:r>
           <w:rPr>
             <w:rStyle w:val="Hyperlink"/>
@@ -5100,17 +3581,7 @@
             <w:iCs/>
             <w:lang w:val="en-US"/>
           </w:rPr>
-          <w:t>doi</w:t>
-        </w:r>
-        <w:proofErr w:type="spellEnd"/>
-        <w:r>
-          <w:rPr>
-            <w:rStyle w:val="Hyperlink"/>
-            <w:rFonts w:ascii="Helvetica" w:hAnsi="Helvetica"/>
-            <w:iCs/>
-            <w:lang w:val="en-US"/>
-          </w:rPr>
-          <w:t>: 10.1016/j.cub.2016.05.072</w:t>
+          <w:t>doi: 10.1016/j.cub.2016.05.072</w:t>
         </w:r>
       </w:hyperlink>
     </w:p>
@@ -5201,25 +3672,7 @@
           <w:color w:val="000000"/>
           <w:lang w:val="en-US"/>
         </w:rPr>
-        <w:t xml:space="preserve">, </w:t>
-      </w:r>
-      <w:proofErr w:type="spellStart"/>
-      <w:r>
-        <w:rPr>
-          <w:rFonts w:ascii="Helvetica" w:hAnsi="Helvetica"/>
-          <w:color w:val="000000"/>
-          <w:lang w:val="en-US"/>
-        </w:rPr>
-        <w:t>Bartholomée</w:t>
-      </w:r>
-      <w:proofErr w:type="spellEnd"/>
-      <w:r>
-        <w:rPr>
-          <w:rFonts w:ascii="Helvetica" w:hAnsi="Helvetica"/>
-          <w:color w:val="000000"/>
-          <w:lang w:val="en-US"/>
-        </w:rPr>
-        <w:t xml:space="preserve">, O., Caldara, R., &amp; Raymond, M. (2016). Mapping female bodily features of attractiveness. </w:t>
+        <w:t xml:space="preserve">, Bartholomée, O., Caldara, R., &amp; Raymond, M. (2016). Mapping female bodily features of attractiveness. </w:t>
       </w:r>
       <w:r>
         <w:rPr>
@@ -5256,23 +3709,13 @@
         <w:t xml:space="preserve">. </w:t>
       </w:r>
       <w:hyperlink r:id="rId28" w:history="1">
-        <w:proofErr w:type="spellStart"/>
         <w:r>
           <w:rPr>
             <w:rStyle w:val="Hyperlink"/>
             <w:rFonts w:ascii="Helvetica" w:hAnsi="Helvetica"/>
             <w:lang w:val="en-US"/>
           </w:rPr>
-          <w:t>doi</w:t>
-        </w:r>
-        <w:proofErr w:type="spellEnd"/>
-        <w:r>
-          <w:rPr>
-            <w:rStyle w:val="Hyperlink"/>
-            <w:rFonts w:ascii="Helvetica" w:hAnsi="Helvetica"/>
-            <w:lang w:val="en-US"/>
-          </w:rPr>
-          <w:t>: 10.1038/srep18551</w:t>
+          <w:t>doi: 10.1038/srep18551</w:t>
         </w:r>
       </w:hyperlink>
     </w:p>
@@ -5286,23 +3729,22 @@
           <w:color w:val="000000"/>
         </w:rPr>
       </w:pPr>
-      <w:proofErr w:type="spellStart"/>
       <w:r>
         <w:rPr>
           <w:rFonts w:ascii="Helvetica" w:hAnsi="Helvetica"/>
           <w:color w:val="000000"/>
           <w:lang w:val="fr-CH"/>
         </w:rPr>
-        <w:t>Miellet</w:t>
-      </w:r>
-      <w:proofErr w:type="spellEnd"/>
-      <w:r>
-        <w:rPr>
-          <w:rFonts w:ascii="Helvetica" w:hAnsi="Helvetica"/>
+        <w:t xml:space="preserve">Miellet, S., </w:t>
+      </w:r>
+      <w:r>
+        <w:rPr>
+          <w:rFonts w:ascii="Helvetica" w:hAnsi="Helvetica"/>
+          <w:b/>
           <w:color w:val="000000"/>
           <w:lang w:val="fr-CH"/>
         </w:rPr>
-        <w:t xml:space="preserve">, S., </w:t>
+        <w:t>Lao, J</w:t>
       </w:r>
       <w:r>
         <w:rPr>
@@ -5311,23 +3753,14 @@
           <w:color w:val="000000"/>
           <w:lang w:val="fr-CH"/>
         </w:rPr>
-        <w:t>Lao, J</w:t>
-      </w:r>
-      <w:r>
-        <w:rPr>
-          <w:rFonts w:ascii="Helvetica" w:hAnsi="Helvetica"/>
-          <w:b/>
+        <w:t>.</w:t>
+      </w:r>
+      <w:r>
+        <w:rPr>
+          <w:rFonts w:ascii="Helvetica" w:hAnsi="Helvetica"/>
           <w:color w:val="000000"/>
           <w:lang w:val="fr-CH"/>
         </w:rPr>
-        <w:t>.</w:t>
-      </w:r>
-      <w:r>
-        <w:rPr>
-          <w:rFonts w:ascii="Helvetica" w:hAnsi="Helvetica"/>
-          <w:color w:val="000000"/>
-          <w:lang w:val="fr-CH"/>
-        </w:rPr>
         <w:t xml:space="preserve">, &amp; Caldara, R. (2014). </w:t>
       </w:r>
       <w:r>
@@ -5335,48 +3768,7 @@
           <w:rFonts w:ascii="Helvetica" w:hAnsi="Helvetica"/>
           <w:color w:val="000000"/>
         </w:rPr>
-        <w:t xml:space="preserve">An appropriate use of </w:t>
-      </w:r>
-      <w:proofErr w:type="spellStart"/>
-      <w:r>
-        <w:rPr>
-          <w:rFonts w:ascii="Helvetica" w:hAnsi="Helvetica"/>
-          <w:color w:val="000000"/>
-        </w:rPr>
-        <w:t>iMap</w:t>
-      </w:r>
-      <w:proofErr w:type="spellEnd"/>
-      <w:r>
-        <w:rPr>
-          <w:rFonts w:ascii="Helvetica" w:hAnsi="Helvetica"/>
-          <w:color w:val="000000"/>
-        </w:rPr>
-        <w:t xml:space="preserve"> produces correct statistical results: a reply to McManus (</w:t>
-      </w:r>
-      <w:proofErr w:type="gramStart"/>
-      <w:r>
-        <w:rPr>
-          <w:rFonts w:ascii="Helvetica" w:hAnsi="Helvetica"/>
-          <w:color w:val="000000"/>
-        </w:rPr>
-        <w:t>2013)“</w:t>
-      </w:r>
-      <w:proofErr w:type="spellStart"/>
-      <w:proofErr w:type="gramEnd"/>
-      <w:r>
-        <w:rPr>
-          <w:rFonts w:ascii="Helvetica" w:hAnsi="Helvetica"/>
-          <w:color w:val="000000"/>
-        </w:rPr>
-        <w:t>iMAP</w:t>
-      </w:r>
-      <w:proofErr w:type="spellEnd"/>
-      <w:r>
-        <w:rPr>
-          <w:rFonts w:ascii="Helvetica" w:hAnsi="Helvetica"/>
-          <w:color w:val="000000"/>
-        </w:rPr>
-        <w:t xml:space="preserve"> and iMAP2 produce erroneous statistical maps of eye-movement differences”. </w:t>
+        <w:t>An appropriate use of iMap produces correct statistical results: a reply to McManus (2013)“iMAP and iMAP2 produce erroneous statistical maps of eye-movement differences”. </w:t>
       </w:r>
       <w:r>
         <w:rPr>
@@ -5442,23 +3834,7 @@
           <w:rFonts w:ascii="Helvetica" w:hAnsi="Helvetica"/>
           <w:color w:val="000000"/>
         </w:rPr>
-        <w:t xml:space="preserve">, </w:t>
-      </w:r>
-      <w:proofErr w:type="spellStart"/>
-      <w:r>
-        <w:rPr>
-          <w:rFonts w:ascii="Helvetica" w:hAnsi="Helvetica"/>
-          <w:color w:val="000000"/>
-        </w:rPr>
-        <w:t>Vizioli</w:t>
-      </w:r>
-      <w:proofErr w:type="spellEnd"/>
-      <w:r>
-        <w:rPr>
-          <w:rFonts w:ascii="Helvetica" w:hAnsi="Helvetica"/>
-          <w:color w:val="000000"/>
-        </w:rPr>
-        <w:t xml:space="preserve">, L., &amp; Caldara, R. (2013). Culture modulates the temporal dynamics of global/local processing. </w:t>
+        <w:t xml:space="preserve">, Vizioli, L., &amp; Caldara, R. (2013). Culture modulates the temporal dynamics of global/local processing. </w:t>
       </w:r>
       <w:r>
         <w:rPr>
@@ -5501,61 +3877,7 @@
           <w:color w:val="000000"/>
           <w:lang w:val="en-US"/>
         </w:rPr>
-        <w:t xml:space="preserve">Romeo, M., </w:t>
-      </w:r>
-      <w:proofErr w:type="spellStart"/>
-      <w:r>
-        <w:rPr>
-          <w:rFonts w:ascii="Helvetica" w:hAnsi="Helvetica"/>
-          <w:color w:val="000000"/>
-          <w:lang w:val="en-US"/>
-        </w:rPr>
-        <w:t>Vizioli</w:t>
-      </w:r>
-      <w:proofErr w:type="spellEnd"/>
-      <w:r>
-        <w:rPr>
-          <w:rFonts w:ascii="Helvetica" w:hAnsi="Helvetica"/>
-          <w:color w:val="000000"/>
-          <w:lang w:val="en-US"/>
-        </w:rPr>
-        <w:t xml:space="preserve">, L., </w:t>
-      </w:r>
-      <w:proofErr w:type="spellStart"/>
-      <w:r>
-        <w:rPr>
-          <w:rFonts w:ascii="Helvetica" w:hAnsi="Helvetica"/>
-          <w:color w:val="000000"/>
-          <w:lang w:val="en-US"/>
-        </w:rPr>
-        <w:t>Breukink</w:t>
-      </w:r>
-      <w:proofErr w:type="spellEnd"/>
-      <w:r>
-        <w:rPr>
-          <w:rFonts w:ascii="Helvetica" w:hAnsi="Helvetica"/>
-          <w:color w:val="000000"/>
-          <w:lang w:val="en-US"/>
-        </w:rPr>
-        <w:t xml:space="preserve">, M., </w:t>
-      </w:r>
-      <w:proofErr w:type="spellStart"/>
-      <w:r>
-        <w:rPr>
-          <w:rFonts w:ascii="Helvetica" w:hAnsi="Helvetica"/>
-          <w:color w:val="000000"/>
-          <w:lang w:val="en-US"/>
-        </w:rPr>
-        <w:t>Aganloo</w:t>
-      </w:r>
-      <w:proofErr w:type="spellEnd"/>
-      <w:r>
-        <w:rPr>
-          <w:rFonts w:ascii="Helvetica" w:hAnsi="Helvetica"/>
-          <w:color w:val="000000"/>
-          <w:lang w:val="en-US"/>
-        </w:rPr>
-        <w:t xml:space="preserve">, K., </w:t>
+        <w:t xml:space="preserve">Romeo, M., Vizioli, L., Breukink, M., Aganloo, K., </w:t>
       </w:r>
       <w:r>
         <w:rPr>
@@ -5581,25 +3903,7 @@
           <w:color w:val="000000"/>
           <w:lang w:val="en-US"/>
         </w:rPr>
-        <w:t xml:space="preserve">, </w:t>
-      </w:r>
-      <w:proofErr w:type="spellStart"/>
-      <w:r>
-        <w:rPr>
-          <w:rFonts w:ascii="Helvetica" w:hAnsi="Helvetica"/>
-          <w:color w:val="000000"/>
-          <w:lang w:val="en-US"/>
-        </w:rPr>
-        <w:t>Cotrufo</w:t>
-      </w:r>
-      <w:proofErr w:type="spellEnd"/>
-      <w:r>
-        <w:rPr>
-          <w:rFonts w:ascii="Helvetica" w:hAnsi="Helvetica"/>
-          <w:color w:val="000000"/>
-          <w:lang w:val="en-US"/>
-        </w:rPr>
-        <w:t>, S., Caldara, R., &amp; Morley, S. (2013). A Functional Magnetic Resonance Imaging Paradigm to Identify Distinct Cortical Areas of Facial Function: A Reliable Localizer. </w:t>
+        <w:t>, Cotrufo, S., Caldara, R., &amp; Morley, S. (2013). A Functional Magnetic Resonance Imaging Paradigm to Identify Distinct Cortical Areas of Facial Function: A Reliable Localizer. </w:t>
       </w:r>
       <w:r>
         <w:rPr>
@@ -5667,21 +3971,12 @@
           <w:color w:val="000000"/>
         </w:rPr>
       </w:pPr>
-      <w:proofErr w:type="spellStart"/>
-      <w:r>
-        <w:rPr>
-          <w:rFonts w:ascii="Helvetica" w:hAnsi="Helvetica"/>
-          <w:color w:val="000000"/>
-        </w:rPr>
-        <w:t>Miellet</w:t>
-      </w:r>
-      <w:proofErr w:type="spellEnd"/>
-      <w:r>
-        <w:rPr>
-          <w:rFonts w:ascii="Helvetica" w:hAnsi="Helvetica"/>
-          <w:color w:val="000000"/>
-        </w:rPr>
-        <w:t xml:space="preserve">, S., Zhou, X., He, L., </w:t>
+      <w:r>
+        <w:rPr>
+          <w:rFonts w:ascii="Helvetica" w:hAnsi="Helvetica"/>
+          <w:color w:val="000000"/>
+        </w:rPr>
+        <w:t xml:space="preserve">Miellet, S., Zhou, X., He, L., </w:t>
       </w:r>
       <w:r>
         <w:rPr>
@@ -5704,23 +3999,7 @@
           <w:rFonts w:ascii="Helvetica" w:hAnsi="Helvetica"/>
           <w:color w:val="000000"/>
         </w:rPr>
-        <w:t xml:space="preserve">, &amp; Caldara, R. (2012). When East meets West: gaze-contingent </w:t>
-      </w:r>
-      <w:proofErr w:type="spellStart"/>
-      <w:r>
-        <w:rPr>
-          <w:rFonts w:ascii="Helvetica" w:hAnsi="Helvetica"/>
-          <w:color w:val="000000"/>
-        </w:rPr>
-        <w:t>Blindspots</w:t>
-      </w:r>
-      <w:proofErr w:type="spellEnd"/>
-      <w:r>
-        <w:rPr>
-          <w:rFonts w:ascii="Helvetica" w:hAnsi="Helvetica"/>
-          <w:color w:val="000000"/>
-        </w:rPr>
-        <w:t xml:space="preserve"> abolish cultural diversity in eye movements for faces. </w:t>
+        <w:t>, &amp; Caldara, R. (2012). When East meets West: gaze-contingent Blindspots abolish cultural diversity in eye movements for faces. </w:t>
       </w:r>
       <w:r>
         <w:rPr>
@@ -5844,25 +4123,7 @@
           <w:bCs/>
           <w:color w:val="000000"/>
         </w:rPr>
-        <w:t xml:space="preserve">, &amp; </w:t>
-      </w:r>
-      <w:proofErr w:type="spellStart"/>
-      <w:r>
-        <w:rPr>
-          <w:rFonts w:ascii="Helvetica" w:hAnsi="Helvetica"/>
-          <w:bCs/>
-          <w:color w:val="000000"/>
-        </w:rPr>
-        <w:t>Baumeister</w:t>
-      </w:r>
-      <w:proofErr w:type="spellEnd"/>
-      <w:r>
-        <w:rPr>
-          <w:rFonts w:ascii="Helvetica" w:hAnsi="Helvetica"/>
-          <w:bCs/>
-          <w:color w:val="000000"/>
-        </w:rPr>
-        <w:t>, R. F. (2012). Control deprivation and styles of thinking. </w:t>
+        <w:t>, &amp; Baumeister, R. F. (2012). Control deprivation and styles of thinking. </w:t>
       </w:r>
       <w:r>
         <w:rPr>
@@ -6032,14 +4293,7 @@
           <w:rFonts w:ascii="Helvetica" w:hAnsi="Helvetica"/>
           <w:color w:val="000000"/>
         </w:rPr>
-        <w:t>. (2018</w:t>
-      </w:r>
-      <w:r>
-        <w:rPr>
-          <w:rFonts w:ascii="Helvetica" w:hAnsi="Helvetica"/>
-          <w:color w:val="000000"/>
-        </w:rPr>
-        <w:t xml:space="preserve">). </w:t>
+        <w:t xml:space="preserve">. (2018). </w:t>
       </w:r>
       <w:hyperlink r:id="rId29" w:history="1">
         <w:r>
@@ -6064,21 +4318,12 @@
         </w:rPr>
         <w:t xml:space="preserve"> </w:t>
       </w:r>
-      <w:proofErr w:type="spellStart"/>
-      <w:r>
-        <w:rPr>
-          <w:rFonts w:ascii="Helvetica" w:hAnsi="Helvetica"/>
-          <w:color w:val="000000"/>
-        </w:rPr>
-        <w:t>PyData</w:t>
-      </w:r>
-      <w:proofErr w:type="spellEnd"/>
-      <w:r>
-        <w:rPr>
-          <w:rFonts w:ascii="Helvetica" w:hAnsi="Helvetica"/>
-          <w:color w:val="000000"/>
-        </w:rPr>
-        <w:t xml:space="preserve"> Berlin</w:t>
+      <w:r>
+        <w:rPr>
+          <w:rFonts w:ascii="Helvetica" w:hAnsi="Helvetica"/>
+          <w:color w:val="000000"/>
+        </w:rPr>
+        <w:t>PyData Berlin</w:t>
       </w:r>
       <w:r>
         <w:rPr>
@@ -6106,6 +4351,7 @@
           <w:b/>
           <w:color w:val="000000"/>
         </w:rPr>
+        <w:lastRenderedPageBreak/>
         <w:t>2017.9.4</w:t>
       </w:r>
       <w:r>
@@ -6208,7 +4454,6 @@
         </w:rPr>
         <w:t xml:space="preserve"> </w:t>
       </w:r>
-      <w:proofErr w:type="spellStart"/>
       <w:r>
         <w:rPr>
           <w:rFonts w:ascii="Helvetica" w:hAnsi="Helvetica"/>
@@ -6216,7 +4461,6 @@
         </w:rPr>
         <w:t>Pascalis</w:t>
       </w:r>
-      <w:proofErr w:type="spellEnd"/>
       <w:r>
         <w:rPr>
           <w:rFonts w:ascii="Helvetica" w:hAnsi="Helvetica"/>
@@ -6342,7 +4586,6 @@
           <w:b/>
           <w:color w:val="000000"/>
         </w:rPr>
-        <w:lastRenderedPageBreak/>
         <w:t>2017.5.19</w:t>
       </w:r>
       <w:r>
@@ -6441,7 +4684,6 @@
         </w:rPr>
         <w:t xml:space="preserve"> </w:t>
       </w:r>
-      <w:proofErr w:type="spellStart"/>
       <w:r>
         <w:rPr>
           <w:rFonts w:ascii="Helvetica" w:hAnsi="Helvetica"/>
@@ -6449,7 +4691,6 @@
         </w:rPr>
         <w:t>Pascalis</w:t>
       </w:r>
-      <w:proofErr w:type="spellEnd"/>
       <w:r>
         <w:rPr>
           <w:rFonts w:ascii="Helvetica" w:hAnsi="Helvetica"/>
@@ -6731,55 +4972,7 @@
           <w:rFonts w:ascii="Helvetica" w:hAnsi="Helvetica"/>
           <w:color w:val="000000"/>
         </w:rPr>
-        <w:t xml:space="preserve">., </w:t>
-      </w:r>
-      <w:proofErr w:type="spellStart"/>
-      <w:r>
-        <w:rPr>
-          <w:rFonts w:ascii="Helvetica" w:hAnsi="Helvetica"/>
-          <w:color w:val="000000"/>
-        </w:rPr>
-        <w:t>Miellet</w:t>
-      </w:r>
-      <w:proofErr w:type="spellEnd"/>
-      <w:r>
-        <w:rPr>
-          <w:rFonts w:ascii="Helvetica" w:hAnsi="Helvetica"/>
-          <w:color w:val="000000"/>
-        </w:rPr>
-        <w:t xml:space="preserve">, S., </w:t>
-      </w:r>
-      <w:proofErr w:type="spellStart"/>
-      <w:r>
-        <w:rPr>
-          <w:rFonts w:ascii="Helvetica" w:hAnsi="Helvetica"/>
-          <w:color w:val="000000"/>
-        </w:rPr>
-        <w:t>Pernet</w:t>
-      </w:r>
-      <w:proofErr w:type="spellEnd"/>
-      <w:r>
-        <w:rPr>
-          <w:rFonts w:ascii="Helvetica" w:hAnsi="Helvetica"/>
-          <w:color w:val="000000"/>
-        </w:rPr>
-        <w:t xml:space="preserve">, C., </w:t>
-      </w:r>
-      <w:proofErr w:type="spellStart"/>
-      <w:r>
-        <w:rPr>
-          <w:rFonts w:ascii="Helvetica" w:hAnsi="Helvetica"/>
-          <w:color w:val="000000"/>
-        </w:rPr>
-        <w:t>Sokhn</w:t>
-      </w:r>
-      <w:proofErr w:type="spellEnd"/>
-      <w:r>
-        <w:rPr>
-          <w:rFonts w:ascii="Helvetica" w:hAnsi="Helvetica"/>
-          <w:color w:val="000000"/>
-        </w:rPr>
-        <w:t xml:space="preserve">, N., &amp; Caldara, R. (2015). </w:t>
+        <w:t xml:space="preserve">., Miellet, S., Pernet, C., Sokhn, N., &amp; Caldara, R. (2015). </w:t>
       </w:r>
       <w:r>
         <w:rPr>
@@ -6794,23 +4987,7 @@
           <w:rFonts w:ascii="Helvetica" w:hAnsi="Helvetica"/>
           <w:color w:val="000000"/>
         </w:rPr>
-        <w:t xml:space="preserve">Map4: An Open Source Toolbox for the Statistical Fixation Mapping of Eye Movement data with Linear Mixed </w:t>
-      </w:r>
-      <w:proofErr w:type="spellStart"/>
-      <w:r>
-        <w:rPr>
-          <w:rFonts w:ascii="Helvetica" w:hAnsi="Helvetica"/>
-          <w:color w:val="000000"/>
-        </w:rPr>
-        <w:t>Modeling</w:t>
-      </w:r>
-      <w:proofErr w:type="spellEnd"/>
-      <w:r>
-        <w:rPr>
-          <w:rFonts w:ascii="Helvetica" w:hAnsi="Helvetica"/>
-          <w:color w:val="000000"/>
-        </w:rPr>
-        <w:t>. 14</w:t>
+        <w:t>Map4: An Open Source Toolbox for the Statistical Fixation Mapping of Eye Movement data with Linear Mixed Modeling. 14</w:t>
       </w:r>
       <w:r>
         <w:rPr>
@@ -6881,55 +5058,7 @@
           <w:rFonts w:ascii="Helvetica" w:hAnsi="Helvetica"/>
           <w:color w:val="000000"/>
         </w:rPr>
-        <w:t xml:space="preserve">., </w:t>
-      </w:r>
-      <w:proofErr w:type="spellStart"/>
-      <w:r>
-        <w:rPr>
-          <w:rFonts w:ascii="Helvetica" w:hAnsi="Helvetica"/>
-          <w:color w:val="000000"/>
-        </w:rPr>
-        <w:t>Miellet</w:t>
-      </w:r>
-      <w:proofErr w:type="spellEnd"/>
-      <w:r>
-        <w:rPr>
-          <w:rFonts w:ascii="Helvetica" w:hAnsi="Helvetica"/>
-          <w:color w:val="000000"/>
-        </w:rPr>
-        <w:t xml:space="preserve">, S., </w:t>
-      </w:r>
-      <w:proofErr w:type="spellStart"/>
-      <w:r>
-        <w:rPr>
-          <w:rFonts w:ascii="Helvetica" w:hAnsi="Helvetica"/>
-          <w:color w:val="000000"/>
-        </w:rPr>
-        <w:t>Pernet</w:t>
-      </w:r>
-      <w:proofErr w:type="spellEnd"/>
-      <w:r>
-        <w:rPr>
-          <w:rFonts w:ascii="Helvetica" w:hAnsi="Helvetica"/>
-          <w:color w:val="000000"/>
-        </w:rPr>
-        <w:t xml:space="preserve">, C., </w:t>
-      </w:r>
-      <w:proofErr w:type="spellStart"/>
-      <w:r>
-        <w:rPr>
-          <w:rFonts w:ascii="Helvetica" w:hAnsi="Helvetica"/>
-          <w:color w:val="000000"/>
-        </w:rPr>
-        <w:t>Sokhn</w:t>
-      </w:r>
-      <w:proofErr w:type="spellEnd"/>
-      <w:r>
-        <w:rPr>
-          <w:rFonts w:ascii="Helvetica" w:hAnsi="Helvetica"/>
-          <w:color w:val="000000"/>
-        </w:rPr>
-        <w:t xml:space="preserve">, N., &amp; Caldara, R. (2015). </w:t>
+        <w:t xml:space="preserve">., Miellet, S., Pernet, C., Sokhn, N., &amp; Caldara, R. (2015). </w:t>
       </w:r>
       <w:r>
         <w:rPr>
@@ -6944,23 +5073,7 @@
           <w:rFonts w:ascii="Helvetica" w:hAnsi="Helvetica"/>
           <w:color w:val="000000"/>
         </w:rPr>
-        <w:t xml:space="preserve">Map4: An Open Source Toolbox for the Statistical Fixation Mapping of Eye Movement data with Linear Mixed </w:t>
-      </w:r>
-      <w:proofErr w:type="spellStart"/>
-      <w:r>
-        <w:rPr>
-          <w:rFonts w:ascii="Helvetica" w:hAnsi="Helvetica"/>
-          <w:color w:val="000000"/>
-        </w:rPr>
-        <w:t>Modeling</w:t>
-      </w:r>
-      <w:proofErr w:type="spellEnd"/>
-      <w:r>
-        <w:rPr>
-          <w:rFonts w:ascii="Helvetica" w:hAnsi="Helvetica"/>
-          <w:color w:val="000000"/>
-        </w:rPr>
-        <w:t>. 18</w:t>
+        <w:t>Map4: An Open Source Toolbox for the Statistical Fixation Mapping of Eye Movement data with Linear Mixed Modeling. 18</w:t>
       </w:r>
       <w:r>
         <w:rPr>
@@ -7018,23 +5131,7 @@
           <w:rFonts w:ascii="Helvetica" w:hAnsi="Helvetica"/>
           <w:color w:val="000000"/>
         </w:rPr>
-        <w:t xml:space="preserve">Lao, J., He, L, &amp; Caldara, R. (2013). </w:t>
-      </w:r>
-      <w:proofErr w:type="spellStart"/>
-      <w:r>
-        <w:rPr>
-          <w:rFonts w:ascii="Helvetica" w:hAnsi="Helvetica"/>
-          <w:color w:val="000000"/>
-        </w:rPr>
-        <w:t>Microsaccades</w:t>
-      </w:r>
-      <w:proofErr w:type="spellEnd"/>
-      <w:r>
-        <w:rPr>
-          <w:rFonts w:ascii="Helvetica" w:hAnsi="Helvetica"/>
-          <w:color w:val="000000"/>
-        </w:rPr>
-        <w:t xml:space="preserve"> Boost Face Identification. 13</w:t>
+        <w:t>Lao, J., He, L, &amp; Caldara, R. (2013). Microsaccades Boost Face Identification. 13</w:t>
       </w:r>
       <w:r>
         <w:rPr>
@@ -7112,57 +5209,15 @@
           <w:rFonts w:ascii="Helvetica" w:hAnsi="Helvetica"/>
           <w:color w:val="000000"/>
         </w:rPr>
-        <w:t xml:space="preserve">, </w:t>
-      </w:r>
-      <w:proofErr w:type="spellStart"/>
-      <w:r>
-        <w:rPr>
-          <w:rFonts w:ascii="Helvetica" w:hAnsi="Helvetica"/>
-          <w:color w:val="000000"/>
-        </w:rPr>
-        <w:t>Vizioli</w:t>
-      </w:r>
-      <w:proofErr w:type="spellEnd"/>
-      <w:r>
-        <w:rPr>
-          <w:rFonts w:ascii="Helvetica" w:hAnsi="Helvetica"/>
-          <w:color w:val="000000"/>
-        </w:rPr>
-        <w:t xml:space="preserve">, L., </w:t>
-      </w:r>
-      <w:proofErr w:type="spellStart"/>
-      <w:r>
-        <w:rPr>
-          <w:rFonts w:ascii="Helvetica" w:hAnsi="Helvetica"/>
-          <w:color w:val="000000"/>
-        </w:rPr>
-        <w:t>Miellet</w:t>
-      </w:r>
-      <w:proofErr w:type="spellEnd"/>
-      <w:r>
-        <w:rPr>
-          <w:rFonts w:ascii="Helvetica" w:hAnsi="Helvetica"/>
-          <w:color w:val="000000"/>
-        </w:rPr>
-        <w:t xml:space="preserve">, S., &amp; Caldara, R. (2011). Eyes like it, brain likes it: Tracking the neural tuning of cultural diversity in eye movements for faces. </w:t>
-      </w:r>
-      <w:proofErr w:type="spellStart"/>
+        <w:t xml:space="preserve">, Vizioli, L., Miellet, S., &amp; Caldara, R. (2011). Eyes like it, brain likes it: Tracking the neural tuning of cultural diversity in eye movements for faces. </w:t>
+      </w:r>
       <w:r>
         <w:rPr>
           <w:rFonts w:ascii="Helvetica" w:hAnsi="Helvetica"/>
           <w:i/>
           <w:color w:val="000000"/>
         </w:rPr>
-        <w:t>i</w:t>
-      </w:r>
-      <w:proofErr w:type="spellEnd"/>
-      <w:r>
-        <w:rPr>
-          <w:rFonts w:ascii="Helvetica" w:hAnsi="Helvetica"/>
-          <w:i/>
-          <w:color w:val="000000"/>
-        </w:rPr>
-        <w:t>-Perception</w:t>
+        <w:t>i-Perception</w:t>
       </w:r>
       <w:r>
         <w:rPr>
@@ -7240,23 +5295,7 @@
           <w:rFonts w:ascii="Helvetica" w:hAnsi="Helvetica"/>
           <w:color w:val="000000"/>
         </w:rPr>
-        <w:t xml:space="preserve">, </w:t>
-      </w:r>
-      <w:proofErr w:type="spellStart"/>
-      <w:r>
-        <w:rPr>
-          <w:rFonts w:ascii="Helvetica" w:hAnsi="Helvetica"/>
-          <w:color w:val="000000"/>
-        </w:rPr>
-        <w:t>Vizioli</w:t>
-      </w:r>
-      <w:proofErr w:type="spellEnd"/>
-      <w:r>
-        <w:rPr>
-          <w:rFonts w:ascii="Helvetica" w:hAnsi="Helvetica"/>
-          <w:color w:val="000000"/>
-        </w:rPr>
-        <w:t>,</w:t>
+        <w:t>, Vizioli,</w:t>
       </w:r>
       <w:r>
         <w:rPr>
@@ -7270,23 +5309,7 @@
           <w:rFonts w:ascii="Helvetica" w:hAnsi="Helvetica"/>
           <w:color w:val="000000"/>
         </w:rPr>
-        <w:t xml:space="preserve"> </w:t>
-      </w:r>
-      <w:proofErr w:type="spellStart"/>
-      <w:r>
-        <w:rPr>
-          <w:rFonts w:ascii="Helvetica" w:hAnsi="Helvetica"/>
-          <w:color w:val="000000"/>
-        </w:rPr>
-        <w:t>Miellet</w:t>
-      </w:r>
-      <w:proofErr w:type="spellEnd"/>
-      <w:r>
-        <w:rPr>
-          <w:rFonts w:ascii="Helvetica" w:hAnsi="Helvetica"/>
-          <w:color w:val="000000"/>
-        </w:rPr>
-        <w:t>,</w:t>
+        <w:t xml:space="preserve"> Miellet,</w:t>
       </w:r>
       <w:r>
         <w:rPr>
@@ -7321,23 +5344,7 @@
           <w:rFonts w:ascii="Helvetica" w:hAnsi="Helvetica"/>
           <w:color w:val="000000"/>
         </w:rPr>
-        <w:t xml:space="preserve"> 2011. (</w:t>
-      </w:r>
-      <w:proofErr w:type="spellStart"/>
-      <w:r>
-        <w:rPr>
-          <w:rFonts w:ascii="Helvetica" w:hAnsi="Helvetica"/>
-          <w:color w:val="000000"/>
-        </w:rPr>
-        <w:t>Champéry</w:t>
-      </w:r>
-      <w:proofErr w:type="spellEnd"/>
-      <w:r>
-        <w:rPr>
-          <w:rFonts w:ascii="Helvetica" w:hAnsi="Helvetica"/>
-          <w:color w:val="000000"/>
-        </w:rPr>
-        <w:t xml:space="preserve">, Switzerland, </w:t>
+        <w:t xml:space="preserve"> 2011. (Champéry, Switzerland, </w:t>
       </w:r>
       <w:r>
         <w:rPr>
@@ -7563,8 +5570,6 @@
           <w:color w:val="000000"/>
         </w:rPr>
       </w:pPr>
-      <w:bookmarkStart w:id="6" w:name="_GoBack"/>
-      <w:bookmarkEnd w:id="6"/>
       <w:r>
         <w:rPr>
           <w:rFonts w:ascii="Helvetica" w:hAnsi="Helvetica"/>
@@ -7629,6 +5634,7 @@
           <w:rFonts w:ascii="Helvetica" w:hAnsi="Helvetica"/>
           <w:color w:val="000000"/>
         </w:rPr>
+        <w:lastRenderedPageBreak/>
         <w:t>Bayesian Deep Learning using PyMC3</w:t>
       </w:r>
     </w:p>
@@ -7657,7 +5663,6 @@
         </w:rPr>
         <w:t xml:space="preserve"> </w:t>
       </w:r>
-      <w:proofErr w:type="spellStart"/>
       <w:r>
         <w:rPr>
           <w:rFonts w:ascii="Helvetica" w:hAnsi="Helvetica"/>
@@ -7673,7 +5678,6 @@
         </w:rPr>
         <w:t>Map</w:t>
       </w:r>
-      <w:proofErr w:type="spellEnd"/>
     </w:p>
     <w:p>
       <w:pPr>
@@ -7691,7 +5695,6 @@
           <w:rFonts w:ascii="Helvetica" w:hAnsi="Helvetica"/>
           <w:color w:val="000000"/>
         </w:rPr>
-        <w:lastRenderedPageBreak/>
         <w:t>The Wonder of Gauss: GLM, GAM, and GP</w:t>
       </w:r>
     </w:p>
@@ -7801,23 +5804,7 @@
           <w:rFonts w:ascii="Helvetica" w:hAnsi="Helvetica"/>
           <w:color w:val="000000"/>
         </w:rPr>
-        <w:t xml:space="preserve">Experimental Psychology Society </w:t>
-      </w:r>
-      <w:proofErr w:type="spellStart"/>
-      <w:r>
-        <w:rPr>
-          <w:rFonts w:ascii="Helvetica" w:hAnsi="Helvetica"/>
-          <w:color w:val="000000"/>
-        </w:rPr>
-        <w:t>Grindley</w:t>
-      </w:r>
-      <w:proofErr w:type="spellEnd"/>
-      <w:r>
-        <w:rPr>
-          <w:rFonts w:ascii="Helvetica" w:hAnsi="Helvetica"/>
-          <w:color w:val="000000"/>
-        </w:rPr>
-        <w:t xml:space="preserve"> Grant supporting the attendance of the Vision Science Society Annual Meeting in May 2010</w:t>
+        <w:t>Experimental Psychology Society Grindley Grant supporting the attendance of the Vision Science Society Annual Meeting in May 2010</w:t>
       </w:r>
     </w:p>
     <w:p>
@@ -7918,7 +5905,7 @@
   <w:abstractNum w:abstractNumId="0">
     <w:nsid w:val="FFFFFF1D"/>
     <w:multiLevelType w:val="multilevel"/>
-    <w:tmpl w:val="55A40FF6"/>
+    <w:tmpl w:val="CFC07848"/>
     <w:lvl w:ilvl="0">
       <w:start w:val="1"/>
       <w:numFmt w:val="bullet"/>

</xml_diff>

<commit_message>
update cv, add new paper
</commit_message>
<xml_diff>
--- a/cv/JLao-CV.docx
+++ b/cv/JLao-CV.docx
@@ -1478,6 +1478,8 @@
         </w:rPr>
         <w:t>:</w:t>
       </w:r>
+      <w:bookmarkStart w:id="6" w:name="_GoBack"/>
+      <w:bookmarkEnd w:id="6"/>
     </w:p>
     <w:p>
       <w:pPr>
@@ -1493,6 +1495,160 @@
       <w:r>
         <w:rPr>
           <w:rFonts w:ascii="Helvetica" w:hAnsi="Helvetica"/>
+          <w:color w:val="000000"/>
+        </w:rPr>
+        <w:t>Richoz, A-</w:t>
+      </w:r>
+      <w:r>
+        <w:rPr>
+          <w:rFonts w:ascii="Helvetica" w:hAnsi="Helvetica"/>
+          <w:color w:val="000000"/>
+        </w:rPr>
+        <w:t xml:space="preserve">R., </w:t>
+      </w:r>
+      <w:r>
+        <w:rPr>
+          <w:rFonts w:ascii="Helvetica" w:hAnsi="Helvetica"/>
+          <w:b/>
+          <w:color w:val="000000"/>
+        </w:rPr>
+        <w:t>Lao, J.</w:t>
+      </w:r>
+      <w:r>
+        <w:rPr>
+          <w:rFonts w:ascii="Helvetica" w:hAnsi="Helvetica"/>
+          <w:color w:val="000000"/>
+        </w:rPr>
+        <w:t xml:space="preserve">, </w:t>
+      </w:r>
+      <w:r>
+        <w:rPr>
+          <w:rFonts w:ascii="Helvetica" w:hAnsi="Helvetica"/>
+          <w:bCs/>
+          <w:color w:val="000000"/>
+        </w:rPr>
+        <w:t>Pascalis, O</w:t>
+      </w:r>
+      <w:r>
+        <w:rPr>
+          <w:rFonts w:ascii="Helvetica" w:hAnsi="Helvetica"/>
+          <w:bCs/>
+          <w:color w:val="000000"/>
+        </w:rPr>
+        <w:t>.,</w:t>
+      </w:r>
+      <w:r>
+        <w:rPr>
+          <w:rFonts w:ascii="Helvetica" w:hAnsi="Helvetica"/>
+          <w:color w:val="000000"/>
+        </w:rPr>
+        <w:t xml:space="preserve"> &amp; Caldara, R. </w:t>
+      </w:r>
+      <w:r>
+        <w:rPr>
+          <w:rFonts w:ascii="Helvetica" w:hAnsi="Helvetica"/>
+          <w:color w:val="000000"/>
+        </w:rPr>
+        <w:t>(2018</w:t>
+      </w:r>
+      <w:r>
+        <w:rPr>
+          <w:rFonts w:ascii="Helvetica" w:hAnsi="Helvetica"/>
+          <w:color w:val="000000"/>
+        </w:rPr>
+        <w:t xml:space="preserve">). </w:t>
+      </w:r>
+      <w:r>
+        <w:rPr>
+          <w:rFonts w:ascii="Helvetica" w:hAnsi="Helvetica"/>
+          <w:color w:val="000000"/>
+        </w:rPr>
+        <w:t>Tracking the recognition of static and dynamic facial expressions of emotion across the life span</w:t>
+      </w:r>
+      <w:r>
+        <w:rPr>
+          <w:rFonts w:ascii="Helvetica" w:hAnsi="Helvetica"/>
+          <w:color w:val="000000"/>
+        </w:rPr>
+        <w:t>. </w:t>
+      </w:r>
+      <w:r>
+        <w:rPr>
+          <w:rFonts w:ascii="Helvetica" w:hAnsi="Helvetica"/>
+          <w:i/>
+          <w:iCs/>
+          <w:color w:val="000000"/>
+        </w:rPr>
+        <w:t>Journal of Vision</w:t>
+      </w:r>
+      <w:r>
+        <w:rPr>
+          <w:rFonts w:ascii="Helvetica" w:hAnsi="Helvetica"/>
+          <w:color w:val="000000"/>
+        </w:rPr>
+        <w:t>, </w:t>
+      </w:r>
+      <w:r>
+        <w:rPr>
+          <w:rFonts w:ascii="Helvetica" w:hAnsi="Helvetica"/>
+          <w:i/>
+          <w:iCs/>
+          <w:color w:val="000000"/>
+        </w:rPr>
+        <w:t>18(9):5</w:t>
+      </w:r>
+      <w:r>
+        <w:rPr>
+          <w:rFonts w:ascii="Helvetica" w:hAnsi="Helvetica"/>
+          <w:color w:val="000000"/>
+        </w:rPr>
+        <w:t xml:space="preserve">, </w:t>
+      </w:r>
+      <w:r>
+        <w:rPr>
+          <w:rFonts w:ascii="Helvetica" w:hAnsi="Helvetica"/>
+          <w:color w:val="000000"/>
+        </w:rPr>
+        <w:t>1-27</w:t>
+      </w:r>
+      <w:r>
+        <w:rPr>
+          <w:rFonts w:ascii="Helvetica" w:hAnsi="Helvetica"/>
+          <w:color w:val="000000"/>
+        </w:rPr>
+        <w:t>.</w:t>
+      </w:r>
+      <w:r>
+        <w:rPr>
+          <w:rFonts w:ascii="Helvetica" w:hAnsi="Helvetica"/>
+          <w:color w:val="000000"/>
+        </w:rPr>
+        <w:t xml:space="preserve"> </w:t>
+      </w:r>
+      <w:hyperlink r:id="rId15" w:history="1">
+        <w:r>
+          <w:rPr>
+            <w:rStyle w:val="Hyperlink"/>
+            <w:rFonts w:ascii="Helvetica" w:hAnsi="Helvetica"/>
+          </w:rPr>
+          <w:t>doi: 10.1167/18.9.5</w:t>
+        </w:r>
+      </w:hyperlink>
+    </w:p>
+    <w:p>
+      <w:pPr>
+        <w:pStyle w:val="western"/>
+        <w:ind w:left="567" w:hanging="567"/>
+        <w:jc w:val="both"/>
+        <w:rPr>
+          <w:rFonts w:ascii="Helvetica" w:hAnsi="Helvetica"/>
+          <w:bCs/>
+          <w:color w:val="000000"/>
+        </w:rPr>
+      </w:pPr>
+      <w:r>
+        <w:rPr>
+          <w:rFonts w:ascii="Helvetica" w:hAnsi="Helvetica"/>
           <w:bCs/>
           <w:color w:val="000000"/>
         </w:rPr>
@@ -1532,7 +1688,7 @@
         </w:rPr>
         <w:t xml:space="preserve"> 1-5. </w:t>
       </w:r>
-      <w:hyperlink r:id="rId15" w:history="1">
+      <w:hyperlink r:id="rId16" w:history="1">
         <w:r>
           <w:rPr>
             <w:rStyle w:val="Hyperlink"/>
@@ -1623,7 +1779,7 @@
         </w:rPr>
         <w:t xml:space="preserve"> 74-87. </w:t>
       </w:r>
-      <w:hyperlink r:id="rId16" w:history="1">
+      <w:hyperlink r:id="rId17" w:history="1">
         <w:r>
           <w:rPr>
             <w:rStyle w:val="Hyperlink"/>
@@ -1685,8 +1841,6 @@
         </w:rPr>
         <w:t>R</w:t>
       </w:r>
-      <w:bookmarkStart w:id="6" w:name="_GoBack"/>
-      <w:bookmarkEnd w:id="6"/>
       <w:r>
         <w:rPr>
           <w:rFonts w:ascii="Helvetica" w:hAnsi="Helvetica"/>
@@ -1795,7 +1949,7 @@
         </w:rPr>
         <w:t xml:space="preserve"> </w:t>
       </w:r>
-      <w:hyperlink r:id="rId17" w:history="1">
+      <w:hyperlink r:id="rId18" w:history="1">
         <w:r>
           <w:rPr>
             <w:rStyle w:val="Hyperlink"/>
@@ -1932,7 +2086,7 @@
         </w:rPr>
         <w:t xml:space="preserve">, </w:t>
       </w:r>
-      <w:hyperlink r:id="rId18" w:history="1">
+      <w:hyperlink r:id="rId19" w:history="1">
         <w:r>
           <w:rPr>
             <w:rStyle w:val="Hyperlink"/>
@@ -2087,7 +2241,7 @@
         </w:rPr>
         <w:t xml:space="preserve">. </w:t>
       </w:r>
-      <w:hyperlink r:id="rId19" w:history="1">
+      <w:hyperlink r:id="rId20" w:history="1">
         <w:r>
           <w:rPr>
             <w:rStyle w:val="Hyperlink"/>
@@ -2185,7 +2339,7 @@
         </w:rPr>
         <w:t xml:space="preserve">. </w:t>
       </w:r>
-      <w:hyperlink r:id="rId20" w:history="1">
+      <w:hyperlink r:id="rId21" w:history="1">
         <w:r>
           <w:rPr>
             <w:rStyle w:val="Hyperlink"/>
@@ -2337,7 +2491,7 @@
         </w:rPr>
         <w:t xml:space="preserve"> </w:t>
       </w:r>
-      <w:hyperlink r:id="rId21" w:history="1">
+      <w:hyperlink r:id="rId22" w:history="1">
         <w:r>
           <w:rPr>
             <w:rStyle w:val="Hyperlink"/>
@@ -2396,6 +2550,7 @@
           <w:bCs/>
           <w:color w:val="000000"/>
         </w:rPr>
+        <w:lastRenderedPageBreak/>
         <w:t xml:space="preserve">Stoll, C., Palluel-Germain, R., Caldara, R., </w:t>
       </w:r>
       <w:r>
@@ -2451,7 +2606,7 @@
         </w:rPr>
         <w:t xml:space="preserve"> </w:t>
       </w:r>
-      <w:hyperlink r:id="rId22" w:history="1">
+      <w:hyperlink r:id="rId23" w:history="1">
         <w:r>
           <w:rPr>
             <w:rStyle w:val="Hyperlink"/>
@@ -2482,7 +2637,6 @@
           <w:color w:val="000000"/>
           <w:lang w:val="fr-CH"/>
         </w:rPr>
-        <w:lastRenderedPageBreak/>
         <w:t>Papinutto,</w:t>
       </w:r>
       <w:r>
@@ -2604,7 +2758,7 @@
         </w:rPr>
         <w:t xml:space="preserve">:16. </w:t>
       </w:r>
-      <w:hyperlink r:id="rId23" w:history="1">
+      <w:hyperlink r:id="rId24" w:history="1">
         <w:r>
           <w:rPr>
             <w:rStyle w:val="Hyperlink"/>
@@ -2739,7 +2893,7 @@
         </w:rPr>
         <w:t xml:space="preserve"> </w:t>
       </w:r>
-      <w:hyperlink r:id="rId24" w:history="1">
+      <w:hyperlink r:id="rId25" w:history="1">
         <w:r>
           <w:rPr>
             <w:rStyle w:val="Hyperlink"/>
@@ -2901,7 +3055,7 @@
         </w:rPr>
         <w:t> </w:t>
       </w:r>
-      <w:hyperlink r:id="rId25" w:history="1">
+      <w:hyperlink r:id="rId26" w:history="1">
         <w:r>
           <w:rPr>
             <w:rStyle w:val="Hyperlink"/>
@@ -3325,7 +3479,7 @@
         </w:rPr>
         <w:t xml:space="preserve"> </w:t>
       </w:r>
-      <w:hyperlink r:id="rId26" w:history="1">
+      <w:hyperlink r:id="rId27" w:history="1">
         <w:r>
           <w:rPr>
             <w:rStyle w:val="Hyperlink"/>
@@ -3573,7 +3727,7 @@
         </w:rPr>
         <w:t xml:space="preserve">663–664. </w:t>
       </w:r>
-      <w:hyperlink r:id="rId27" w:history="1">
+      <w:hyperlink r:id="rId28" w:history="1">
         <w:r>
           <w:rPr>
             <w:rStyle w:val="Hyperlink"/>
@@ -3708,7 +3862,7 @@
         </w:rPr>
         <w:t xml:space="preserve">. </w:t>
       </w:r>
-      <w:hyperlink r:id="rId28" w:history="1">
+      <w:hyperlink r:id="rId29" w:history="1">
         <w:r>
           <w:rPr>
             <w:rStyle w:val="Hyperlink"/>
@@ -4252,6 +4406,7 @@
           <w:b/>
           <w:color w:val="000000"/>
         </w:rPr>
+        <w:lastRenderedPageBreak/>
         <w:t>2018.7.6</w:t>
       </w:r>
       <w:r>
@@ -4295,7 +4450,7 @@
         </w:rPr>
         <w:t xml:space="preserve">. (2018). </w:t>
       </w:r>
-      <w:hyperlink r:id="rId29" w:history="1">
+      <w:hyperlink r:id="rId30" w:history="1">
         <w:r>
           <w:rPr>
             <w:rStyle w:val="Hyperlink"/>
@@ -4351,7 +4506,6 @@
           <w:b/>
           <w:color w:val="000000"/>
         </w:rPr>
-        <w:lastRenderedPageBreak/>
         <w:t>2017.9.4</w:t>
       </w:r>
       <w:r>
@@ -5549,7 +5703,7 @@
           <w:color w:val="000000"/>
         </w:rPr>
       </w:pPr>
-      <w:hyperlink r:id="rId30" w:history="1">
+      <w:hyperlink r:id="rId31" w:history="1">
         <w:r>
           <w:rPr>
             <w:rStyle w:val="Hyperlink"/>
@@ -5608,6 +5762,7 @@
           <w:rFonts w:ascii="Helvetica" w:hAnsi="Helvetica"/>
           <w:color w:val="000000"/>
         </w:rPr>
+        <w:lastRenderedPageBreak/>
         <w:t>Bayesian Mixed-effect model</w:t>
       </w:r>
       <w:r>
@@ -5634,7 +5789,6 @@
           <w:rFonts w:ascii="Helvetica" w:hAnsi="Helvetica"/>
           <w:color w:val="000000"/>
         </w:rPr>
-        <w:lastRenderedPageBreak/>
         <w:t>Bayesian Deep Learning using PyMC3</w:t>
       </w:r>
     </w:p>
@@ -5905,7 +6059,7 @@
   <w:abstractNum w:abstractNumId="0">
     <w:nsid w:val="FFFFFF1D"/>
     <w:multiLevelType w:val="multilevel"/>
-    <w:tmpl w:val="CFC07848"/>
+    <w:tmpl w:val="9C8AFB58"/>
     <w:lvl w:ilvl="0">
       <w:start w:val="1"/>
       <w:numFmt w:val="bullet"/>

</xml_diff>

<commit_message>
update cv, add new papers
</commit_message>
<xml_diff>
--- a/cv/JLao-CV.docx
+++ b/cv/JLao-CV.docx
@@ -190,17 +190,6 @@
         </w:rPr>
         <w:t>Professional History</w:t>
       </w:r>
-      <w:r>
-        <w:rPr>
-          <w:rFonts w:ascii="Helvetica" w:hAnsi="Helvetica"/>
-          <w:b/>
-          <w:bCs/>
-          <w:color w:val="000000"/>
-          <w:sz w:val="27"/>
-          <w:szCs w:val="27"/>
-        </w:rPr>
-        <w:t>:</w:t>
-      </w:r>
     </w:p>
     <w:p>
       <w:pPr>
@@ -421,7 +410,7 @@
           <w:sz w:val="27"/>
           <w:szCs w:val="27"/>
         </w:rPr>
-        <w:t>ducation:</w:t>
+        <w:t>ducation</w:t>
       </w:r>
     </w:p>
     <w:p>
@@ -747,7 +736,7 @@
           <w:sz w:val="27"/>
           <w:szCs w:val="27"/>
         </w:rPr>
-        <w:t>lgorithms:</w:t>
+        <w:t>lgorithms</w:t>
       </w:r>
     </w:p>
     <w:p>
@@ -1291,9 +1280,9 @@
         <w:ind w:left="567" w:hanging="567"/>
         <w:jc w:val="both"/>
         <w:rPr>
-          <w:rStyle w:val="Hyperlink"/>
-          <w:rFonts w:ascii="Helvetica" w:hAnsi="Helvetica"/>
-          <w:bCs/>
+          <w:rFonts w:ascii="Helvetica" w:hAnsi="Helvetica"/>
+          <w:bCs/>
+          <w:color w:val="000000"/>
           <w:lang w:val="fr-CH"/>
         </w:rPr>
       </w:pPr>
@@ -1304,7 +1293,7 @@
           <w:color w:val="000000"/>
           <w:lang w:val="fr-CH"/>
         </w:rPr>
-        <w:t xml:space="preserve">Eulerich, M., Theis, JC., </w:t>
+        <w:t xml:space="preserve">Stacchi, L., Ramon, M., </w:t>
       </w:r>
       <w:r>
         <w:rPr>
@@ -1323,35 +1312,26 @@
           <w:color w:val="000000"/>
           <w:lang w:val="fr-CH"/>
         </w:rPr>
-        <w:t>, and Ramon, M. (2017</w:t>
-      </w:r>
-      <w:r>
-        <w:rPr>
-          <w:rFonts w:ascii="Helvetica" w:hAnsi="Helvetica"/>
-          <w:bCs/>
+        <w:t xml:space="preserve">, &amp; Caldara, R. (2018). Neural representations of faces are tuned to eye movements. </w:t>
+      </w:r>
+      <w:r>
+        <w:rPr>
+          <w:rFonts w:ascii="Helvetica" w:hAnsi="Helvetica"/>
+          <w:bCs/>
+          <w:i/>
           <w:color w:val="000000"/>
           <w:lang w:val="fr-CH"/>
         </w:rPr>
-        <w:t xml:space="preserve">) Do Fine Feathers Make a Fine Bird? The Influence of Attractiveness on Fraud-Risk Judgments by Internal Auditors. </w:t>
-      </w:r>
-      <w:r>
-        <w:rPr>
-          <w:rFonts w:ascii="Helvetica" w:hAnsi="Helvetica"/>
-          <w:bCs/>
-          <w:i/>
+        <w:t>bioRxiv</w:t>
+      </w:r>
+      <w:r>
+        <w:rPr>
+          <w:rFonts w:ascii="Helvetica" w:hAnsi="Helvetica"/>
+          <w:bCs/>
           <w:color w:val="000000"/>
           <w:lang w:val="fr-CH"/>
         </w:rPr>
-        <w:t>Available at SSRN</w:t>
-      </w:r>
-      <w:r>
-        <w:rPr>
-          <w:rFonts w:ascii="Helvetica" w:hAnsi="Helvetica"/>
-          <w:bCs/>
-          <w:color w:val="000000"/>
-          <w:lang w:val="fr-CH"/>
-        </w:rPr>
-        <w:t xml:space="preserve">: </w:t>
+        <w:t xml:space="preserve">, 402263. </w:t>
       </w:r>
       <w:hyperlink r:id="rId13" w:history="1">
         <w:r>
@@ -1361,9 +1341,18 @@
             <w:bCs/>
             <w:lang w:val="fr-CH"/>
           </w:rPr>
-          <w:t>https://ssrn.com/abstract=2988269</w:t>
+          <w:t>doi: 10.1101/402263</w:t>
         </w:r>
       </w:hyperlink>
+      <w:r>
+        <w:rPr>
+          <w:rFonts w:ascii="Helvetica" w:hAnsi="Helvetica"/>
+          <w:bCs/>
+          <w:color w:val="000000"/>
+          <w:lang w:val="fr-CH"/>
+        </w:rPr>
+        <w:t xml:space="preserve"> </w:t>
+      </w:r>
     </w:p>
     <w:p>
       <w:pPr>
@@ -1466,20 +1455,6 @@
         </w:rPr>
         <w:t>Journal Articles</w:t>
       </w:r>
-      <w:r>
-        <w:rPr>
-          <w:rFonts w:ascii="Helvetica" w:hAnsi="Helvetica"/>
-          <w:b/>
-          <w:bCs/>
-          <w:color w:val="000000"/>
-          <w:sz w:val="27"/>
-          <w:szCs w:val="27"/>
-          <w:lang w:val="fr-CH"/>
-        </w:rPr>
-        <w:t>:</w:t>
-      </w:r>
-      <w:bookmarkStart w:id="6" w:name="_GoBack"/>
-      <w:bookmarkEnd w:id="6"/>
     </w:p>
     <w:p>
       <w:pPr>
@@ -1488,6 +1463,134 @@
         <w:jc w:val="both"/>
         <w:rPr>
           <w:rFonts w:ascii="Helvetica" w:hAnsi="Helvetica"/>
+          <w:color w:val="000000"/>
+        </w:rPr>
+      </w:pPr>
+      <w:r>
+        <w:rPr>
+          <w:rFonts w:ascii="Helvetica" w:hAnsi="Helvetica"/>
+          <w:color w:val="000000"/>
+        </w:rPr>
+        <w:t xml:space="preserve">Han, C., Wang, H., Fasolt, V., Hahn, A., Holzleitner, I. J., </w:t>
+      </w:r>
+      <w:r>
+        <w:rPr>
+          <w:rFonts w:ascii="Helvetica" w:hAnsi="Helvetica"/>
+          <w:b/>
+          <w:color w:val="000000"/>
+        </w:rPr>
+        <w:t>Lao, J.</w:t>
+      </w:r>
+      <w:r>
+        <w:rPr>
+          <w:rFonts w:ascii="Helvetica" w:hAnsi="Helvetica"/>
+          <w:color w:val="000000"/>
+        </w:rPr>
+        <w:t xml:space="preserve">, ... &amp; Jones, B. (2018). No clear evidence for correlations between handgrip strength and sexually dimorphic acoustic properties of voices. </w:t>
+      </w:r>
+      <w:r>
+        <w:rPr>
+          <w:rFonts w:ascii="Helvetica" w:hAnsi="Helvetica"/>
+          <w:i/>
+          <w:color w:val="000000"/>
+        </w:rPr>
+        <w:t>American Journal of Human Biology</w:t>
+      </w:r>
+      <w:r>
+        <w:rPr>
+          <w:rFonts w:ascii="Helvetica" w:hAnsi="Helvetica"/>
+          <w:color w:val="000000"/>
+        </w:rPr>
+        <w:t>, e23178</w:t>
+      </w:r>
+      <w:r>
+        <w:rPr>
+          <w:rFonts w:ascii="Helvetica" w:hAnsi="Helvetica"/>
+          <w:color w:val="000000"/>
+        </w:rPr>
+        <w:t xml:space="preserve">. </w:t>
+      </w:r>
+      <w:hyperlink r:id="rId15" w:history="1">
+        <w:r>
+          <w:rPr>
+            <w:rStyle w:val="Hyperlink"/>
+            <w:rFonts w:ascii="Helvetica" w:hAnsi="Helvetica"/>
+          </w:rPr>
+          <w:t>doi: 10.1002/ajhb.23178</w:t>
+        </w:r>
+      </w:hyperlink>
+    </w:p>
+    <w:p>
+      <w:pPr>
+        <w:pStyle w:val="western"/>
+        <w:ind w:left="567" w:hanging="567"/>
+        <w:jc w:val="both"/>
+        <w:rPr>
+          <w:rFonts w:ascii="Helvetica" w:hAnsi="Helvetica"/>
+          <w:color w:val="000000"/>
+        </w:rPr>
+      </w:pPr>
+      <w:r>
+        <w:rPr>
+          <w:rFonts w:ascii="Helvetica" w:hAnsi="Helvetica"/>
+          <w:color w:val="000000"/>
+        </w:rPr>
+        <w:t xml:space="preserve">Eulerich, M., Theis, JC., </w:t>
+      </w:r>
+      <w:r>
+        <w:rPr>
+          <w:rFonts w:ascii="Helvetica" w:hAnsi="Helvetica"/>
+          <w:b/>
+          <w:color w:val="000000"/>
+        </w:rPr>
+        <w:t>Lao, J.</w:t>
+      </w:r>
+      <w:r>
+        <w:rPr>
+          <w:rFonts w:ascii="Helvetica" w:hAnsi="Helvetica"/>
+          <w:color w:val="000000"/>
+        </w:rPr>
+        <w:t xml:space="preserve">, &amp; Ramon, M. (2018). Do Fine Feathers Make a Fine Bird? The Influence of Attractiveness on Fraud-Risk Judgments by Internal Auditors. </w:t>
+      </w:r>
+      <w:r>
+        <w:rPr>
+          <w:rFonts w:ascii="Helvetica" w:hAnsi="Helvetica"/>
+          <w:i/>
+          <w:color w:val="000000"/>
+        </w:rPr>
+        <w:t>International Journal of Auditing</w:t>
+      </w:r>
+      <w:r>
+        <w:rPr>
+          <w:rFonts w:ascii="Helvetica" w:hAnsi="Helvetica"/>
+          <w:color w:val="000000"/>
+        </w:rPr>
+        <w:t>,</w:t>
+      </w:r>
+      <w:r>
+        <w:rPr>
+          <w:rFonts w:ascii="Helvetica" w:hAnsi="Helvetica"/>
+          <w:color w:val="000000"/>
+        </w:rPr>
+        <w:t xml:space="preserve"> 1-13. </w:t>
+      </w:r>
+      <w:hyperlink r:id="rId16" w:history="1">
+        <w:r>
+          <w:rPr>
+            <w:rStyle w:val="Hyperlink"/>
+            <w:rFonts w:ascii="Helvetica" w:hAnsi="Helvetica"/>
+          </w:rPr>
+          <w:t>doi: 10.1111/ijau.12137</w:t>
+        </w:r>
+      </w:hyperlink>
+    </w:p>
+    <w:p>
+      <w:pPr>
+        <w:pStyle w:val="western"/>
+        <w:ind w:left="567" w:hanging="567"/>
+        <w:jc w:val="both"/>
+        <w:rPr>
+          <w:rFonts w:ascii="Helvetica" w:hAnsi="Helvetica"/>
           <w:bCs/>
           <w:color w:val="000000"/>
         </w:rPr>
@@ -1625,7 +1728,7 @@
         </w:rPr>
         <w:t xml:space="preserve"> </w:t>
       </w:r>
-      <w:hyperlink r:id="rId15" w:history="1">
+      <w:hyperlink r:id="rId17" w:history="1">
         <w:r>
           <w:rPr>
             <w:rStyle w:val="Hyperlink"/>
@@ -1688,7 +1791,7 @@
         </w:rPr>
         <w:t xml:space="preserve"> 1-5. </w:t>
       </w:r>
-      <w:hyperlink r:id="rId16" w:history="1">
+      <w:hyperlink r:id="rId18" w:history="1">
         <w:r>
           <w:rPr>
             <w:rStyle w:val="Hyperlink"/>
@@ -1779,7 +1882,7 @@
         </w:rPr>
         <w:t xml:space="preserve"> 74-87. </w:t>
       </w:r>
-      <w:hyperlink r:id="rId17" w:history="1">
+      <w:hyperlink r:id="rId19" w:history="1">
         <w:r>
           <w:rPr>
             <w:rStyle w:val="Hyperlink"/>
@@ -1949,7 +2052,7 @@
         </w:rPr>
         <w:t xml:space="preserve"> </w:t>
       </w:r>
-      <w:hyperlink r:id="rId18" w:history="1">
+      <w:hyperlink r:id="rId20" w:history="1">
         <w:r>
           <w:rPr>
             <w:rStyle w:val="Hyperlink"/>
@@ -2086,7 +2189,7 @@
         </w:rPr>
         <w:t xml:space="preserve">, </w:t>
       </w:r>
-      <w:hyperlink r:id="rId19" w:history="1">
+      <w:hyperlink r:id="rId21" w:history="1">
         <w:r>
           <w:rPr>
             <w:rStyle w:val="Hyperlink"/>
@@ -2241,7 +2344,7 @@
         </w:rPr>
         <w:t xml:space="preserve">. </w:t>
       </w:r>
-      <w:hyperlink r:id="rId20" w:history="1">
+      <w:hyperlink r:id="rId22" w:history="1">
         <w:r>
           <w:rPr>
             <w:rStyle w:val="Hyperlink"/>
@@ -2269,6 +2372,7 @@
           <w:bCs/>
           <w:color w:val="000000"/>
         </w:rPr>
+        <w:lastRenderedPageBreak/>
         <w:t xml:space="preserve">Lakens, D., Adolfi, F. G., …, </w:t>
       </w:r>
       <w:r>
@@ -2339,7 +2443,7 @@
         </w:rPr>
         <w:t xml:space="preserve">. </w:t>
       </w:r>
-      <w:hyperlink r:id="rId21" w:history="1">
+      <w:hyperlink r:id="rId23" w:history="1">
         <w:r>
           <w:rPr>
             <w:rStyle w:val="Hyperlink"/>
@@ -2491,7 +2595,7 @@
         </w:rPr>
         <w:t xml:space="preserve"> </w:t>
       </w:r>
-      <w:hyperlink r:id="rId22" w:history="1">
+      <w:hyperlink r:id="rId24" w:history="1">
         <w:r>
           <w:rPr>
             <w:rStyle w:val="Hyperlink"/>
@@ -2550,7 +2654,6 @@
           <w:bCs/>
           <w:color w:val="000000"/>
         </w:rPr>
-        <w:lastRenderedPageBreak/>
         <w:t xml:space="preserve">Stoll, C., Palluel-Germain, R., Caldara, R., </w:t>
       </w:r>
       <w:r>
@@ -2606,7 +2709,7 @@
         </w:rPr>
         <w:t xml:space="preserve"> </w:t>
       </w:r>
-      <w:hyperlink r:id="rId23" w:history="1">
+      <w:hyperlink r:id="rId25" w:history="1">
         <w:r>
           <w:rPr>
             <w:rStyle w:val="Hyperlink"/>
@@ -2758,7 +2861,7 @@
         </w:rPr>
         <w:t xml:space="preserve">:16. </w:t>
       </w:r>
-      <w:hyperlink r:id="rId24" w:history="1">
+      <w:hyperlink r:id="rId26" w:history="1">
         <w:r>
           <w:rPr>
             <w:rStyle w:val="Hyperlink"/>
@@ -2893,7 +2996,7 @@
         </w:rPr>
         <w:t xml:space="preserve"> </w:t>
       </w:r>
-      <w:hyperlink r:id="rId25" w:history="1">
+      <w:hyperlink r:id="rId27" w:history="1">
         <w:r>
           <w:rPr>
             <w:rStyle w:val="Hyperlink"/>
@@ -3055,7 +3158,7 @@
         </w:rPr>
         <w:t> </w:t>
       </w:r>
-      <w:hyperlink r:id="rId26" w:history="1">
+      <w:hyperlink r:id="rId28" w:history="1">
         <w:r>
           <w:rPr>
             <w:rStyle w:val="Hyperlink"/>
@@ -3479,7 +3582,7 @@
         </w:rPr>
         <w:t xml:space="preserve"> </w:t>
       </w:r>
-      <w:hyperlink r:id="rId27" w:history="1">
+      <w:hyperlink r:id="rId29" w:history="1">
         <w:r>
           <w:rPr>
             <w:rStyle w:val="Hyperlink"/>
@@ -3727,7 +3830,7 @@
         </w:rPr>
         <w:t xml:space="preserve">663–664. </w:t>
       </w:r>
-      <w:hyperlink r:id="rId28" w:history="1">
+      <w:hyperlink r:id="rId30" w:history="1">
         <w:r>
           <w:rPr>
             <w:rStyle w:val="Hyperlink"/>
@@ -3862,7 +3965,7 @@
         </w:rPr>
         <w:t xml:space="preserve">. </w:t>
       </w:r>
-      <w:hyperlink r:id="rId29" w:history="1">
+      <w:hyperlink r:id="rId31" w:history="1">
         <w:r>
           <w:rPr>
             <w:rStyle w:val="Hyperlink"/>
@@ -4251,6 +4354,7 @@
           <w:bCs/>
           <w:color w:val="000000"/>
         </w:rPr>
+        <w:lastRenderedPageBreak/>
         <w:t xml:space="preserve">Zhou, X., He, L., Yang, Q., </w:t>
       </w:r>
       <w:r>
@@ -4375,17 +4479,6 @@
           <w:szCs w:val="27"/>
         </w:rPr>
         <w:t xml:space="preserve"> (Selected)</w:t>
-      </w:r>
-      <w:r>
-        <w:rPr>
-          <w:rFonts w:ascii="Helvetica" w:hAnsi="Helvetica"/>
-          <w:b/>
-          <w:bCs/>
-          <w:color w:val="000000"/>
-          <w:sz w:val="27"/>
-          <w:szCs w:val="27"/>
-        </w:rPr>
-        <w:t>:</w:t>
       </w:r>
     </w:p>
     <w:p>
@@ -4406,7 +4499,6 @@
           <w:b/>
           <w:color w:val="000000"/>
         </w:rPr>
-        <w:lastRenderedPageBreak/>
         <w:t>2018.7.6</w:t>
       </w:r>
       <w:r>
@@ -4450,7 +4542,7 @@
         </w:rPr>
         <w:t xml:space="preserve">. (2018). </w:t>
       </w:r>
-      <w:hyperlink r:id="rId30" w:history="1">
+      <w:hyperlink r:id="rId32" w:history="1">
         <w:r>
           <w:rPr>
             <w:rStyle w:val="Hyperlink"/>
@@ -5553,17 +5645,6 @@
         </w:rPr>
         <w:t>Teaching</w:t>
       </w:r>
-      <w:r>
-        <w:rPr>
-          <w:rFonts w:ascii="Helvetica" w:hAnsi="Helvetica"/>
-          <w:b/>
-          <w:bCs/>
-          <w:color w:val="000000"/>
-          <w:sz w:val="27"/>
-          <w:szCs w:val="27"/>
-        </w:rPr>
-        <w:t>:</w:t>
-      </w:r>
     </w:p>
     <w:p>
       <w:pPr>
@@ -5689,6 +5770,7 @@
           <w:i/>
           <w:color w:val="000000"/>
         </w:rPr>
+        <w:lastRenderedPageBreak/>
         <w:t>(Workshop)</w:t>
       </w:r>
     </w:p>
@@ -5703,7 +5785,7 @@
           <w:color w:val="000000"/>
         </w:rPr>
       </w:pPr>
-      <w:hyperlink r:id="rId31" w:history="1">
+      <w:hyperlink r:id="rId33" w:history="1">
         <w:r>
           <w:rPr>
             <w:rStyle w:val="Hyperlink"/>
@@ -5762,7 +5844,6 @@
           <w:rFonts w:ascii="Helvetica" w:hAnsi="Helvetica"/>
           <w:color w:val="000000"/>
         </w:rPr>
-        <w:lastRenderedPageBreak/>
         <w:t>Bayesian Mixed-effect model</w:t>
       </w:r>
       <w:r>
@@ -5888,17 +5969,8 @@
         </w:rPr>
         <w:t>Awards</w:t>
       </w:r>
-      <w:r>
-        <w:rPr>
-          <w:rFonts w:ascii="Helvetica" w:hAnsi="Helvetica"/>
-          <w:b/>
-          <w:bCs/>
-          <w:color w:val="000000"/>
-          <w:sz w:val="27"/>
-          <w:szCs w:val="27"/>
-        </w:rPr>
-        <w:t>:</w:t>
-      </w:r>
+      <w:bookmarkStart w:id="6" w:name="_GoBack"/>
+      <w:bookmarkEnd w:id="6"/>
     </w:p>
     <w:p>
       <w:pPr>
@@ -6059,7 +6131,7 @@
   <w:abstractNum w:abstractNumId="0">
     <w:nsid w:val="FFFFFF1D"/>
     <w:multiLevelType w:val="multilevel"/>
-    <w:tmpl w:val="9C8AFB58"/>
+    <w:tmpl w:val="098A4ED8"/>
     <w:lvl w:ilvl="0">
       <w:start w:val="1"/>
       <w:numFmt w:val="bullet"/>

</xml_diff>